<commit_message>
update notes for User API
</commit_message>
<xml_diff>
--- a/myNotes.docx
+++ b/myNotes.docx
@@ -24,6 +24,14 @@
     <w:p/>
     <w:sdt>
       <w:sdtPr>
+        <w:rPr>
+          <w:rFonts w:asciiTheme="minorHAnsi" w:eastAsiaTheme="minorHAnsi" w:hAnsiTheme="minorHAnsi" w:cstheme="minorBidi"/>
+          <w:color w:val="auto"/>
+          <w:kern w:val="2"/>
+          <w:sz w:val="22"/>
+          <w:szCs w:val="22"/>
+          <w14:ligatures w14:val="standardContextual"/>
+        </w:rPr>
         <w:id w:val="-130949625"/>
         <w:docPartObj>
           <w:docPartGallery w:val="Table of Contents"/>
@@ -32,15 +40,9 @@
       </w:sdtPr>
       <w:sdtEndPr>
         <w:rPr>
-          <w:rFonts w:asciiTheme="minorHAnsi" w:eastAsiaTheme="minorHAnsi" w:hAnsiTheme="minorHAnsi" w:cstheme="minorBidi"/>
           <w:b/>
           <w:bCs/>
           <w:noProof/>
-          <w:color w:val="auto"/>
-          <w:kern w:val="2"/>
-          <w:sz w:val="22"/>
-          <w:szCs w:val="22"/>
-          <w14:ligatures w14:val="standardContextual"/>
         </w:rPr>
       </w:sdtEndPr>
       <w:sdtContent>
@@ -60,6 +62,7 @@
               <w:tab w:val="right" w:leader="dot" w:pos="9350"/>
             </w:tabs>
             <w:rPr>
+              <w:rFonts w:eastAsiaTheme="minorEastAsia"/>
               <w:noProof/>
             </w:rPr>
           </w:pPr>
@@ -72,7 +75,7 @@
           <w:r>
             <w:fldChar w:fldCharType="separate"/>
           </w:r>
-          <w:hyperlink w:anchor="_Toc158481875" w:history="1">
+          <w:hyperlink w:anchor="_Toc158574588" w:history="1">
             <w:r>
               <w:rPr>
                 <w:rStyle w:val="Hyperlink"/>
@@ -82,6 +85,7 @@
             </w:r>
             <w:r>
               <w:rPr>
+                <w:rFonts w:eastAsiaTheme="minorEastAsia"/>
                 <w:noProof/>
               </w:rPr>
               <w:tab/>
@@ -112,7 +116,7 @@
                 <w:noProof/>
                 <w:webHidden/>
               </w:rPr>
-              <w:instrText xml:space="preserve"> PAGEREF _Toc158481875 \h </w:instrText>
+              <w:instrText xml:space="preserve"> PAGEREF _Toc158574588 \h </w:instrText>
             </w:r>
             <w:r>
               <w:rPr>
@@ -151,10 +155,11 @@
               <w:tab w:val="right" w:leader="dot" w:pos="9350"/>
             </w:tabs>
             <w:rPr>
+              <w:rFonts w:eastAsiaTheme="minorEastAsia"/>
               <w:noProof/>
             </w:rPr>
           </w:pPr>
-          <w:hyperlink w:anchor="_Toc158481876" w:history="1">
+          <w:hyperlink w:anchor="_Toc158574589" w:history="1">
             <w:r>
               <w:rPr>
                 <w:rStyle w:val="Hyperlink"/>
@@ -164,6 +169,7 @@
             </w:r>
             <w:r>
               <w:rPr>
+                <w:rFonts w:eastAsiaTheme="minorEastAsia"/>
                 <w:noProof/>
               </w:rPr>
               <w:tab/>
@@ -194,7 +200,7 @@
                 <w:noProof/>
                 <w:webHidden/>
               </w:rPr>
-              <w:instrText xml:space="preserve"> PAGEREF _Toc158481876 \h </w:instrText>
+              <w:instrText xml:space="preserve"> PAGEREF _Toc158574589 \h </w:instrText>
             </w:r>
             <w:r>
               <w:rPr>
@@ -233,10 +239,11 @@
               <w:tab w:val="right" w:leader="dot" w:pos="9350"/>
             </w:tabs>
             <w:rPr>
+              <w:rFonts w:eastAsiaTheme="minorEastAsia"/>
               <w:noProof/>
             </w:rPr>
           </w:pPr>
-          <w:hyperlink w:anchor="_Toc158481877" w:history="1">
+          <w:hyperlink w:anchor="_Toc158574590" w:history="1">
             <w:r>
               <w:rPr>
                 <w:rStyle w:val="Hyperlink"/>
@@ -246,6 +253,7 @@
             </w:r>
             <w:r>
               <w:rPr>
+                <w:rFonts w:eastAsiaTheme="minorEastAsia"/>
                 <w:noProof/>
               </w:rPr>
               <w:tab/>
@@ -276,7 +284,7 @@
                 <w:noProof/>
                 <w:webHidden/>
               </w:rPr>
-              <w:instrText xml:space="preserve"> PAGEREF _Toc158481877 \h </w:instrText>
+              <w:instrText xml:space="preserve"> PAGEREF _Toc158574590 \h </w:instrText>
             </w:r>
             <w:r>
               <w:rPr>
@@ -296,7 +304,511 @@
                 <w:noProof/>
                 <w:webHidden/>
               </w:rPr>
-              <w:t>1</w:t>
+              <w:t>2</w:t>
+            </w:r>
+            <w:r>
+              <w:rPr>
+                <w:noProof/>
+                <w:webHidden/>
+              </w:rPr>
+              <w:fldChar w:fldCharType="end"/>
+            </w:r>
+          </w:hyperlink>
+        </w:p>
+        <w:p>
+          <w:pPr>
+            <w:pStyle w:val="TOC1"/>
+            <w:tabs>
+              <w:tab w:val="left" w:pos="440"/>
+              <w:tab w:val="right" w:leader="dot" w:pos="9350"/>
+            </w:tabs>
+            <w:rPr>
+              <w:rFonts w:eastAsiaTheme="minorEastAsia"/>
+              <w:noProof/>
+            </w:rPr>
+          </w:pPr>
+          <w:hyperlink w:anchor="_Toc158574591" w:history="1">
+            <w:r>
+              <w:rPr>
+                <w:rStyle w:val="Hyperlink"/>
+                <w:noProof/>
+              </w:rPr>
+              <w:t>2</w:t>
+            </w:r>
+            <w:r>
+              <w:rPr>
+                <w:rFonts w:eastAsiaTheme="minorEastAsia"/>
+                <w:noProof/>
+              </w:rPr>
+              <w:tab/>
+            </w:r>
+            <w:r>
+              <w:rPr>
+                <w:rStyle w:val="Hyperlink"/>
+                <w:noProof/>
+              </w:rPr>
+              <w:t>API (.NET)</w:t>
+            </w:r>
+            <w:r>
+              <w:rPr>
+                <w:noProof/>
+                <w:webHidden/>
+              </w:rPr>
+              <w:tab/>
+            </w:r>
+            <w:r>
+              <w:rPr>
+                <w:noProof/>
+                <w:webHidden/>
+              </w:rPr>
+              <w:fldChar w:fldCharType="begin"/>
+            </w:r>
+            <w:r>
+              <w:rPr>
+                <w:noProof/>
+                <w:webHidden/>
+              </w:rPr>
+              <w:instrText xml:space="preserve"> PAGEREF _Toc158574591 \h </w:instrText>
+            </w:r>
+            <w:r>
+              <w:rPr>
+                <w:noProof/>
+                <w:webHidden/>
+              </w:rPr>
+            </w:r>
+            <w:r>
+              <w:rPr>
+                <w:noProof/>
+                <w:webHidden/>
+              </w:rPr>
+              <w:fldChar w:fldCharType="separate"/>
+            </w:r>
+            <w:r>
+              <w:rPr>
+                <w:noProof/>
+                <w:webHidden/>
+              </w:rPr>
+              <w:t>3</w:t>
+            </w:r>
+            <w:r>
+              <w:rPr>
+                <w:noProof/>
+                <w:webHidden/>
+              </w:rPr>
+              <w:fldChar w:fldCharType="end"/>
+            </w:r>
+          </w:hyperlink>
+        </w:p>
+        <w:p>
+          <w:pPr>
+            <w:pStyle w:val="TOC2"/>
+            <w:tabs>
+              <w:tab w:val="left" w:pos="880"/>
+              <w:tab w:val="right" w:leader="dot" w:pos="9350"/>
+            </w:tabs>
+            <w:rPr>
+              <w:rFonts w:eastAsiaTheme="minorEastAsia"/>
+              <w:noProof/>
+            </w:rPr>
+          </w:pPr>
+          <w:hyperlink w:anchor="_Toc158574592" w:history="1">
+            <w:r>
+              <w:rPr>
+                <w:rStyle w:val="Hyperlink"/>
+                <w:noProof/>
+              </w:rPr>
+              <w:t>2.1</w:t>
+            </w:r>
+            <w:r>
+              <w:rPr>
+                <w:rFonts w:eastAsiaTheme="minorEastAsia"/>
+                <w:noProof/>
+              </w:rPr>
+              <w:tab/>
+            </w:r>
+            <w:r>
+              <w:rPr>
+                <w:rStyle w:val="Hyperlink"/>
+                <w:noProof/>
+              </w:rPr>
+              <w:t>Create API</w:t>
+            </w:r>
+            <w:r>
+              <w:rPr>
+                <w:noProof/>
+                <w:webHidden/>
+              </w:rPr>
+              <w:tab/>
+            </w:r>
+            <w:r>
+              <w:rPr>
+                <w:noProof/>
+                <w:webHidden/>
+              </w:rPr>
+              <w:fldChar w:fldCharType="begin"/>
+            </w:r>
+            <w:r>
+              <w:rPr>
+                <w:noProof/>
+                <w:webHidden/>
+              </w:rPr>
+              <w:instrText xml:space="preserve"> PAGEREF _Toc158574592 \h </w:instrText>
+            </w:r>
+            <w:r>
+              <w:rPr>
+                <w:noProof/>
+                <w:webHidden/>
+              </w:rPr>
+            </w:r>
+            <w:r>
+              <w:rPr>
+                <w:noProof/>
+                <w:webHidden/>
+              </w:rPr>
+              <w:fldChar w:fldCharType="separate"/>
+            </w:r>
+            <w:r>
+              <w:rPr>
+                <w:noProof/>
+                <w:webHidden/>
+              </w:rPr>
+              <w:t>3</w:t>
+            </w:r>
+            <w:r>
+              <w:rPr>
+                <w:noProof/>
+                <w:webHidden/>
+              </w:rPr>
+              <w:fldChar w:fldCharType="end"/>
+            </w:r>
+          </w:hyperlink>
+        </w:p>
+        <w:p>
+          <w:pPr>
+            <w:pStyle w:val="TOC1"/>
+            <w:tabs>
+              <w:tab w:val="left" w:pos="440"/>
+              <w:tab w:val="right" w:leader="dot" w:pos="9350"/>
+            </w:tabs>
+            <w:rPr>
+              <w:rFonts w:eastAsiaTheme="minorEastAsia"/>
+              <w:noProof/>
+            </w:rPr>
+          </w:pPr>
+          <w:hyperlink w:anchor="_Toc158574593" w:history="1">
+            <w:r>
+              <w:rPr>
+                <w:rStyle w:val="Hyperlink"/>
+                <w:noProof/>
+              </w:rPr>
+              <w:t>3</w:t>
+            </w:r>
+            <w:r>
+              <w:rPr>
+                <w:rFonts w:eastAsiaTheme="minorEastAsia"/>
+                <w:noProof/>
+              </w:rPr>
+              <w:tab/>
+            </w:r>
+            <w:r>
+              <w:rPr>
+                <w:rStyle w:val="Hyperlink"/>
+                <w:noProof/>
+              </w:rPr>
+              <w:t>Controller – .NET</w:t>
+            </w:r>
+            <w:r>
+              <w:rPr>
+                <w:noProof/>
+                <w:webHidden/>
+              </w:rPr>
+              <w:tab/>
+            </w:r>
+            <w:r>
+              <w:rPr>
+                <w:noProof/>
+                <w:webHidden/>
+              </w:rPr>
+              <w:fldChar w:fldCharType="begin"/>
+            </w:r>
+            <w:r>
+              <w:rPr>
+                <w:noProof/>
+                <w:webHidden/>
+              </w:rPr>
+              <w:instrText xml:space="preserve"> PAGEREF _Toc158574593 \h </w:instrText>
+            </w:r>
+            <w:r>
+              <w:rPr>
+                <w:noProof/>
+                <w:webHidden/>
+              </w:rPr>
+            </w:r>
+            <w:r>
+              <w:rPr>
+                <w:noProof/>
+                <w:webHidden/>
+              </w:rPr>
+              <w:fldChar w:fldCharType="separate"/>
+            </w:r>
+            <w:r>
+              <w:rPr>
+                <w:noProof/>
+                <w:webHidden/>
+              </w:rPr>
+              <w:t>4</w:t>
+            </w:r>
+            <w:r>
+              <w:rPr>
+                <w:noProof/>
+                <w:webHidden/>
+              </w:rPr>
+              <w:fldChar w:fldCharType="end"/>
+            </w:r>
+          </w:hyperlink>
+        </w:p>
+        <w:p>
+          <w:pPr>
+            <w:pStyle w:val="TOC2"/>
+            <w:tabs>
+              <w:tab w:val="left" w:pos="880"/>
+              <w:tab w:val="right" w:leader="dot" w:pos="9350"/>
+            </w:tabs>
+            <w:rPr>
+              <w:rFonts w:eastAsiaTheme="minorEastAsia"/>
+              <w:noProof/>
+            </w:rPr>
+          </w:pPr>
+          <w:hyperlink w:anchor="_Toc158574594" w:history="1">
+            <w:r>
+              <w:rPr>
+                <w:rStyle w:val="Hyperlink"/>
+                <w:noProof/>
+              </w:rPr>
+              <w:t>3.1</w:t>
+            </w:r>
+            <w:r>
+              <w:rPr>
+                <w:rFonts w:eastAsiaTheme="minorEastAsia"/>
+                <w:noProof/>
+              </w:rPr>
+              <w:tab/>
+            </w:r>
+            <w:r>
+              <w:rPr>
+                <w:rStyle w:val="Hyperlink"/>
+                <w:noProof/>
+              </w:rPr>
+              <w:t>What make the controller to be a controller</w:t>
+            </w:r>
+            <w:r>
+              <w:rPr>
+                <w:noProof/>
+                <w:webHidden/>
+              </w:rPr>
+              <w:tab/>
+            </w:r>
+            <w:r>
+              <w:rPr>
+                <w:noProof/>
+                <w:webHidden/>
+              </w:rPr>
+              <w:fldChar w:fldCharType="begin"/>
+            </w:r>
+            <w:r>
+              <w:rPr>
+                <w:noProof/>
+                <w:webHidden/>
+              </w:rPr>
+              <w:instrText xml:space="preserve"> PAGEREF _Toc158574594 \h </w:instrText>
+            </w:r>
+            <w:r>
+              <w:rPr>
+                <w:noProof/>
+                <w:webHidden/>
+              </w:rPr>
+            </w:r>
+            <w:r>
+              <w:rPr>
+                <w:noProof/>
+                <w:webHidden/>
+              </w:rPr>
+              <w:fldChar w:fldCharType="separate"/>
+            </w:r>
+            <w:r>
+              <w:rPr>
+                <w:noProof/>
+                <w:webHidden/>
+              </w:rPr>
+              <w:t>4</w:t>
+            </w:r>
+            <w:r>
+              <w:rPr>
+                <w:noProof/>
+                <w:webHidden/>
+              </w:rPr>
+              <w:fldChar w:fldCharType="end"/>
+            </w:r>
+          </w:hyperlink>
+        </w:p>
+        <w:p>
+          <w:pPr>
+            <w:pStyle w:val="TOC2"/>
+            <w:tabs>
+              <w:tab w:val="left" w:pos="880"/>
+              <w:tab w:val="right" w:leader="dot" w:pos="9350"/>
+            </w:tabs>
+            <w:rPr>
+              <w:rFonts w:eastAsiaTheme="minorEastAsia"/>
+              <w:noProof/>
+            </w:rPr>
+          </w:pPr>
+          <w:hyperlink w:anchor="_Toc158574595" w:history="1">
+            <w:r>
+              <w:rPr>
+                <w:rStyle w:val="Hyperlink"/>
+                <w:noProof/>
+              </w:rPr>
+              <w:t>3.2</w:t>
+            </w:r>
+            <w:r>
+              <w:rPr>
+                <w:rFonts w:eastAsiaTheme="minorEastAsia"/>
+                <w:noProof/>
+              </w:rPr>
+              <w:tab/>
+            </w:r>
+            <w:r>
+              <w:rPr>
+                <w:rStyle w:val="Hyperlink"/>
+                <w:noProof/>
+              </w:rPr>
+              <w:t>What make an end point to be an end point</w:t>
+            </w:r>
+            <w:r>
+              <w:rPr>
+                <w:noProof/>
+                <w:webHidden/>
+              </w:rPr>
+              <w:tab/>
+            </w:r>
+            <w:r>
+              <w:rPr>
+                <w:noProof/>
+                <w:webHidden/>
+              </w:rPr>
+              <w:fldChar w:fldCharType="begin"/>
+            </w:r>
+            <w:r>
+              <w:rPr>
+                <w:noProof/>
+                <w:webHidden/>
+              </w:rPr>
+              <w:instrText xml:space="preserve"> PAGEREF _Toc158574595 \h </w:instrText>
+            </w:r>
+            <w:r>
+              <w:rPr>
+                <w:noProof/>
+                <w:webHidden/>
+              </w:rPr>
+            </w:r>
+            <w:r>
+              <w:rPr>
+                <w:noProof/>
+                <w:webHidden/>
+              </w:rPr>
+              <w:fldChar w:fldCharType="separate"/>
+            </w:r>
+            <w:r>
+              <w:rPr>
+                <w:noProof/>
+                <w:webHidden/>
+              </w:rPr>
+              <w:t>5</w:t>
+            </w:r>
+            <w:r>
+              <w:rPr>
+                <w:noProof/>
+                <w:webHidden/>
+              </w:rPr>
+              <w:fldChar w:fldCharType="end"/>
+            </w:r>
+          </w:hyperlink>
+        </w:p>
+        <w:p>
+          <w:pPr>
+            <w:pStyle w:val="TOC1"/>
+            <w:tabs>
+              <w:tab w:val="left" w:pos="440"/>
+              <w:tab w:val="right" w:leader="dot" w:pos="9350"/>
+            </w:tabs>
+            <w:rPr>
+              <w:rFonts w:eastAsiaTheme="minorEastAsia"/>
+              <w:noProof/>
+            </w:rPr>
+          </w:pPr>
+          <w:hyperlink w:anchor="_Toc158574596" w:history="1">
+            <w:r>
+              <w:rPr>
+                <w:rStyle w:val="Hyperlink"/>
+                <w:noProof/>
+              </w:rPr>
+              <w:t>4</w:t>
+            </w:r>
+            <w:r>
+              <w:rPr>
+                <w:rFonts w:eastAsiaTheme="minorEastAsia"/>
+                <w:noProof/>
+              </w:rPr>
+              <w:tab/>
+            </w:r>
+            <w:r>
+              <w:rPr>
+                <w:rStyle w:val="Hyperlink"/>
+                <w:noProof/>
+              </w:rPr>
+              <w:t>Items is being Looked for solutions</w:t>
+            </w:r>
+            <w:r>
+              <w:rPr>
+                <w:noProof/>
+                <w:webHidden/>
+              </w:rPr>
+              <w:tab/>
+            </w:r>
+            <w:r>
+              <w:rPr>
+                <w:noProof/>
+                <w:webHidden/>
+              </w:rPr>
+              <w:fldChar w:fldCharType="begin"/>
+            </w:r>
+            <w:r>
+              <w:rPr>
+                <w:noProof/>
+                <w:webHidden/>
+              </w:rPr>
+              <w:instrText xml:space="preserve"> PAGEREF _Toc158574596 \h </w:instrText>
+            </w:r>
+            <w:r>
+              <w:rPr>
+                <w:noProof/>
+                <w:webHidden/>
+              </w:rPr>
+            </w:r>
+            <w:r>
+              <w:rPr>
+                <w:noProof/>
+                <w:webHidden/>
+              </w:rPr>
+              <w:fldChar w:fldCharType="separate"/>
+            </w:r>
+            <w:r>
+              <w:rPr>
+                <w:noProof/>
+                <w:webHidden/>
+              </w:rPr>
+              <w:t>5</w:t>
             </w:r>
             <w:r>
               <w:rPr>
@@ -324,7 +836,7 @@
       <w:pPr>
         <w:pStyle w:val="Heading1"/>
       </w:pPr>
-      <w:bookmarkStart w:id="0" w:name="_Toc158481875"/>
+      <w:bookmarkStart w:id="0" w:name="_Toc158574588"/>
       <w:r>
         <w:t>GitHub related</w:t>
       </w:r>
@@ -334,7 +846,7 @@
       <w:pPr>
         <w:pStyle w:val="Heading2"/>
       </w:pPr>
-      <w:bookmarkStart w:id="1" w:name="_Toc158481876"/>
+      <w:bookmarkStart w:id="1" w:name="_Toc158574589"/>
       <w:r>
         <w:t>Git clone</w:t>
       </w:r>
@@ -350,6 +862,7 @@
         <w:rPr>
           <w:noProof/>
         </w:rPr>
+        <w:lastRenderedPageBreak/>
         <w:drawing>
           <wp:inline distT="0" distB="0" distL="0" distR="0" wp14:anchorId="68EC93FA" wp14:editId="56F5DA0D">
             <wp:extent cx="2314592" cy="1590687"/>
@@ -437,7 +950,7 @@
       <w:pPr>
         <w:pStyle w:val="Heading2"/>
       </w:pPr>
-      <w:bookmarkStart w:id="2" w:name="_Toc158481877"/>
+      <w:bookmarkStart w:id="2" w:name="_Toc158574590"/>
       <w:r>
         <w:t xml:space="preserve">Create </w:t>
       </w:r>
@@ -469,7 +982,6 @@
         <w:rPr>
           <w:noProof/>
         </w:rPr>
-        <w:lastRenderedPageBreak/>
         <w:drawing>
           <wp:inline distT="0" distB="0" distL="0" distR="0" wp14:anchorId="6EB0F692" wp14:editId="723FF21B">
             <wp:extent cx="5943600" cy="2811780"/>
@@ -508,8 +1020,621 @@
       </w:r>
     </w:p>
     <w:p/>
+    <w:p/>
+    <w:p>
+      <w:pPr>
+        <w:pStyle w:val="Heading1"/>
+      </w:pPr>
+      <w:bookmarkStart w:id="3" w:name="_Toc158574591"/>
+      <w:r>
+        <w:lastRenderedPageBreak/>
+        <w:t>API (.NET)</w:t>
+      </w:r>
+      <w:bookmarkEnd w:id="3"/>
+    </w:p>
+    <w:p>
+      <w:pPr>
+        <w:pStyle w:val="Heading2"/>
+      </w:pPr>
+      <w:bookmarkStart w:id="4" w:name="_Toc158574592"/>
+      <w:r>
+        <w:t>Create API</w:t>
+      </w:r>
+      <w:bookmarkEnd w:id="4"/>
+    </w:p>
+    <w:p>
+      <w:pPr>
+        <w:pStyle w:val="ListParagraph"/>
+        <w:numPr>
+          <w:ilvl w:val="0"/>
+          <w:numId w:val="2"/>
+        </w:numPr>
+      </w:pPr>
+      <w:r>
+        <w:t>Create a new ASP.NET Core Web API project in Visual Studio</w:t>
+      </w:r>
+    </w:p>
+    <w:p>
+      <w:pPr>
+        <w:ind w:left="720"/>
+        <w:rPr>
+          <w:noProof/>
+        </w:rPr>
+      </w:pPr>
+      <w:r>
+        <w:rPr>
+          <w:noProof/>
+        </w:rPr>
+        <w:drawing>
+          <wp:inline distT="0" distB="0" distL="0" distR="0" wp14:anchorId="0C6E6D8D" wp14:editId="5FA64E05">
+            <wp:extent cx="4616450" cy="2865553"/>
+            <wp:effectExtent l="0" t="0" r="0" b="0"/>
+            <wp:docPr id="129013559" name="Picture 1"/>
+            <wp:cNvGraphicFramePr>
+              <a:graphicFrameLocks xmlns:a="http://schemas.openxmlformats.org/drawingml/2006/main" noChangeAspect="1"/>
+            </wp:cNvGraphicFramePr>
+            <a:graphic xmlns:a="http://schemas.openxmlformats.org/drawingml/2006/main">
+              <a:graphicData uri="http://schemas.openxmlformats.org/drawingml/2006/picture">
+                <pic:pic xmlns:pic="http://schemas.openxmlformats.org/drawingml/2006/picture">
+                  <pic:nvPicPr>
+                    <pic:cNvPr id="129013559" name=""/>
+                    <pic:cNvPicPr/>
+                  </pic:nvPicPr>
+                  <pic:blipFill>
+                    <a:blip r:embed="rId11"/>
+                    <a:stretch>
+                      <a:fillRect/>
+                    </a:stretch>
+                  </pic:blipFill>
+                  <pic:spPr>
+                    <a:xfrm>
+                      <a:off x="0" y="0"/>
+                      <a:ext cx="4623757" cy="2870089"/>
+                    </a:xfrm>
+                    <a:prstGeom prst="rect">
+                      <a:avLst/>
+                    </a:prstGeom>
+                  </pic:spPr>
+                </pic:pic>
+              </a:graphicData>
+            </a:graphic>
+          </wp:inline>
+        </w:drawing>
+      </w:r>
+      <w:r>
+        <w:rPr>
+          <w:noProof/>
+        </w:rPr>
+        <w:t xml:space="preserve"> </w:t>
+      </w:r>
+    </w:p>
+    <w:p>
+      <w:pPr>
+        <w:ind w:left="720"/>
+        <w:rPr>
+          <w:noProof/>
+        </w:rPr>
+      </w:pPr>
+      <w:r>
+        <w:rPr>
+          <w:noProof/>
+        </w:rPr>
+        <w:lastRenderedPageBreak/>
+        <w:drawing>
+          <wp:inline distT="0" distB="0" distL="0" distR="0" wp14:anchorId="0B1C7DD5" wp14:editId="6163024D">
+            <wp:extent cx="4616450" cy="2861115"/>
+            <wp:effectExtent l="0" t="0" r="0" b="0"/>
+            <wp:docPr id="1253764014" name="Picture 1"/>
+            <wp:cNvGraphicFramePr>
+              <a:graphicFrameLocks xmlns:a="http://schemas.openxmlformats.org/drawingml/2006/main" noChangeAspect="1"/>
+            </wp:cNvGraphicFramePr>
+            <a:graphic xmlns:a="http://schemas.openxmlformats.org/drawingml/2006/main">
+              <a:graphicData uri="http://schemas.openxmlformats.org/drawingml/2006/picture">
+                <pic:pic xmlns:pic="http://schemas.openxmlformats.org/drawingml/2006/picture">
+                  <pic:nvPicPr>
+                    <pic:cNvPr id="1253764014" name=""/>
+                    <pic:cNvPicPr/>
+                  </pic:nvPicPr>
+                  <pic:blipFill>
+                    <a:blip r:embed="rId12"/>
+                    <a:stretch>
+                      <a:fillRect/>
+                    </a:stretch>
+                  </pic:blipFill>
+                  <pic:spPr>
+                    <a:xfrm>
+                      <a:off x="0" y="0"/>
+                      <a:ext cx="4635092" cy="2872669"/>
+                    </a:xfrm>
+                    <a:prstGeom prst="rect">
+                      <a:avLst/>
+                    </a:prstGeom>
+                  </pic:spPr>
+                </pic:pic>
+              </a:graphicData>
+            </a:graphic>
+          </wp:inline>
+        </w:drawing>
+      </w:r>
+      <w:r>
+        <w:rPr>
+          <w:noProof/>
+        </w:rPr>
+        <w:t xml:space="preserve"> </w:t>
+      </w:r>
+      <w:r>
+        <w:rPr>
+          <w:noProof/>
+        </w:rPr>
+        <w:drawing>
+          <wp:inline distT="0" distB="0" distL="0" distR="0" wp14:anchorId="5BDFD191" wp14:editId="641FBA6F">
+            <wp:extent cx="4616450" cy="2883802"/>
+            <wp:effectExtent l="0" t="0" r="0" b="0"/>
+            <wp:docPr id="2014835932" name="Picture 1"/>
+            <wp:cNvGraphicFramePr>
+              <a:graphicFrameLocks xmlns:a="http://schemas.openxmlformats.org/drawingml/2006/main" noChangeAspect="1"/>
+            </wp:cNvGraphicFramePr>
+            <a:graphic xmlns:a="http://schemas.openxmlformats.org/drawingml/2006/main">
+              <a:graphicData uri="http://schemas.openxmlformats.org/drawingml/2006/picture">
+                <pic:pic xmlns:pic="http://schemas.openxmlformats.org/drawingml/2006/picture">
+                  <pic:nvPicPr>
+                    <pic:cNvPr id="2014835932" name=""/>
+                    <pic:cNvPicPr/>
+                  </pic:nvPicPr>
+                  <pic:blipFill>
+                    <a:blip r:embed="rId13"/>
+                    <a:stretch>
+                      <a:fillRect/>
+                    </a:stretch>
+                  </pic:blipFill>
+                  <pic:spPr>
+                    <a:xfrm>
+                      <a:off x="0" y="0"/>
+                      <a:ext cx="4627444" cy="2890670"/>
+                    </a:xfrm>
+                    <a:prstGeom prst="rect">
+                      <a:avLst/>
+                    </a:prstGeom>
+                  </pic:spPr>
+                </pic:pic>
+              </a:graphicData>
+            </a:graphic>
+          </wp:inline>
+        </w:drawing>
+      </w:r>
+    </w:p>
+    <w:p>
+      <w:pPr>
+        <w:rPr>
+          <w:noProof/>
+        </w:rPr>
+      </w:pPr>
+    </w:p>
+    <w:p>
+      <w:pPr>
+        <w:rPr>
+          <w:noProof/>
+        </w:rPr>
+      </w:pPr>
+    </w:p>
+    <w:p>
+      <w:pPr>
+        <w:pStyle w:val="Heading1"/>
+      </w:pPr>
+      <w:bookmarkStart w:id="5" w:name="_Toc158574593"/>
+      <w:r>
+        <w:t>Controller – .NET</w:t>
+      </w:r>
+      <w:bookmarkEnd w:id="5"/>
+    </w:p>
+    <w:p>
+      <w:pPr>
+        <w:pStyle w:val="Heading2"/>
+      </w:pPr>
+      <w:bookmarkStart w:id="6" w:name="_Toc158574594"/>
+      <w:r>
+        <w:t>What make the controller to be a controller</w:t>
+      </w:r>
+      <w:bookmarkEnd w:id="6"/>
+    </w:p>
+    <w:p>
+      <w:pPr>
+        <w:pStyle w:val="ListParagraph"/>
+        <w:numPr>
+          <w:ilvl w:val="0"/>
+          <w:numId w:val="2"/>
+        </w:numPr>
+      </w:pPr>
+      <w:r>
+        <w:t>Has a suffix of Controller in the name of the class and file</w:t>
+      </w:r>
+    </w:p>
+    <w:p>
+      <w:pPr>
+        <w:pStyle w:val="ListParagraph"/>
+        <w:numPr>
+          <w:ilvl w:val="1"/>
+          <w:numId w:val="2"/>
+        </w:numPr>
+      </w:pPr>
+      <w:r>
+        <w:t xml:space="preserve">Example: </w:t>
+      </w:r>
+      <w:proofErr w:type="spellStart"/>
+      <w:r>
+        <w:t>UserApi</w:t>
+      </w:r>
+      <w:r>
+        <w:rPr>
+          <w:highlight w:val="yellow"/>
+        </w:rPr>
+        <w:t>Controller</w:t>
+      </w:r>
+      <w:proofErr w:type="spellEnd"/>
+    </w:p>
+    <w:p>
+      <w:pPr>
+        <w:pStyle w:val="ListParagraph"/>
+        <w:numPr>
+          <w:ilvl w:val="0"/>
+          <w:numId w:val="2"/>
+        </w:numPr>
+      </w:pPr>
+      <w:r>
+        <w:t xml:space="preserve">Derive from the </w:t>
+      </w:r>
+      <w:proofErr w:type="spellStart"/>
+      <w:r>
+        <w:t>ControllerBase</w:t>
+      </w:r>
+      <w:proofErr w:type="spellEnd"/>
+      <w:r>
+        <w:t xml:space="preserve"> class under namespace of </w:t>
+      </w:r>
+      <w:proofErr w:type="spellStart"/>
+      <w:r>
+        <w:t>Microsoft.AspNetCore</w:t>
+      </w:r>
+      <w:proofErr w:type="spellEnd"/>
+      <w:r>
+        <w:t xml:space="preserve">. </w:t>
+      </w:r>
+      <w:proofErr w:type="spellStart"/>
+      <w:r>
+        <w:t>Mvc</w:t>
+      </w:r>
+      <w:proofErr w:type="spellEnd"/>
+    </w:p>
+    <w:p>
+      <w:pPr>
+        <w:pStyle w:val="ListParagraph"/>
+        <w:numPr>
+          <w:ilvl w:val="1"/>
+          <w:numId w:val="2"/>
+        </w:numPr>
+      </w:pPr>
+      <w:r>
+        <w:t xml:space="preserve">Example: </w:t>
+      </w:r>
+      <w:r>
+        <w:t xml:space="preserve">public class </w:t>
+      </w:r>
+      <w:proofErr w:type="spellStart"/>
+      <w:proofErr w:type="gramStart"/>
+      <w:r>
+        <w:t>UserApiController:</w:t>
+      </w:r>
+      <w:r>
+        <w:rPr>
+          <w:highlight w:val="yellow"/>
+        </w:rPr>
+        <w:t>ControllerBase</w:t>
+      </w:r>
+      <w:proofErr w:type="spellEnd"/>
+      <w:proofErr w:type="gramEnd"/>
+    </w:p>
+    <w:p>
+      <w:pPr>
+        <w:pStyle w:val="ListParagraph"/>
+        <w:numPr>
+          <w:ilvl w:val="1"/>
+          <w:numId w:val="2"/>
+        </w:numPr>
+      </w:pPr>
+      <w:r>
+        <w:t>A using statement is needed below:</w:t>
+      </w:r>
+    </w:p>
+    <w:p>
+      <w:pPr>
+        <w:pStyle w:val="ListParagraph"/>
+        <w:numPr>
+          <w:ilvl w:val="2"/>
+          <w:numId w:val="2"/>
+        </w:numPr>
+      </w:pPr>
+      <w:r>
+        <w:t xml:space="preserve">Example: </w:t>
+      </w:r>
+      <w:r>
+        <w:t xml:space="preserve">using </w:t>
+      </w:r>
+      <w:proofErr w:type="spellStart"/>
+      <w:proofErr w:type="gramStart"/>
+      <w:r>
+        <w:t>Microsoft.AspNetCore.Mvc</w:t>
+      </w:r>
+      <w:proofErr w:type="spellEnd"/>
+      <w:proofErr w:type="gramEnd"/>
+      <w:r>
+        <w:t>;</w:t>
+      </w:r>
+    </w:p>
+    <w:p>
+      <w:pPr>
+        <w:pStyle w:val="ListParagraph"/>
+        <w:numPr>
+          <w:ilvl w:val="0"/>
+          <w:numId w:val="2"/>
+        </w:numPr>
+      </w:pPr>
+      <w:r>
+        <w:t xml:space="preserve">Need </w:t>
+      </w:r>
+      <w:r>
+        <w:t>a</w:t>
+      </w:r>
+      <w:r>
+        <w:t xml:space="preserve"> controller</w:t>
+      </w:r>
+      <w:r>
+        <w:t xml:space="preserve"> attribute placed above the class</w:t>
+      </w:r>
+    </w:p>
+    <w:p>
+      <w:pPr>
+        <w:pStyle w:val="ListParagraph"/>
+        <w:numPr>
+          <w:ilvl w:val="1"/>
+          <w:numId w:val="2"/>
+        </w:numPr>
+      </w:pPr>
+      <w:r>
+        <w:t xml:space="preserve">Example: </w:t>
+      </w:r>
+      <w:r>
+        <w:rPr>
+          <w:highlight w:val="yellow"/>
+        </w:rPr>
+        <w:t>[</w:t>
+      </w:r>
+      <w:proofErr w:type="spellStart"/>
+      <w:r>
+        <w:rPr>
+          <w:highlight w:val="yellow"/>
+        </w:rPr>
+        <w:t>ApiController</w:t>
+      </w:r>
+      <w:proofErr w:type="spellEnd"/>
+      <w:r>
+        <w:rPr>
+          <w:highlight w:val="yellow"/>
+        </w:rPr>
+        <w:t>]</w:t>
+      </w:r>
+    </w:p>
+    <w:p>
+      <w:pPr>
+        <w:pStyle w:val="ListParagraph"/>
+        <w:numPr>
+          <w:ilvl w:val="0"/>
+          <w:numId w:val="2"/>
+        </w:numPr>
+      </w:pPr>
+      <w:r>
+        <w:lastRenderedPageBreak/>
+        <w:t xml:space="preserve">Need a </w:t>
+      </w:r>
+      <w:r>
+        <w:t>r</w:t>
+      </w:r>
+      <w:r>
+        <w:t>oute attribute placed above the class</w:t>
+      </w:r>
+    </w:p>
+    <w:p>
+      <w:pPr>
+        <w:pStyle w:val="ListParagraph"/>
+        <w:numPr>
+          <w:ilvl w:val="1"/>
+          <w:numId w:val="2"/>
+        </w:numPr>
+      </w:pPr>
+      <w:r>
+        <w:t xml:space="preserve">Example: </w:t>
+      </w:r>
+      <w:r>
+        <w:rPr>
+          <w:highlight w:val="yellow"/>
+        </w:rPr>
+        <w:t>[Route("</w:t>
+      </w:r>
+      <w:proofErr w:type="spellStart"/>
+      <w:r>
+        <w:rPr>
+          <w:highlight w:val="yellow"/>
+        </w:rPr>
+        <w:t>api</w:t>
+      </w:r>
+      <w:proofErr w:type="spellEnd"/>
+      <w:r>
+        <w:rPr>
+          <w:highlight w:val="yellow"/>
+        </w:rPr>
+        <w:t>/</w:t>
+      </w:r>
+      <w:proofErr w:type="spellStart"/>
+      <w:r>
+        <w:rPr>
+          <w:highlight w:val="yellow"/>
+        </w:rPr>
+        <w:t>UserApi</w:t>
+      </w:r>
+      <w:proofErr w:type="spellEnd"/>
+      <w:r>
+        <w:rPr>
+          <w:highlight w:val="yellow"/>
+        </w:rPr>
+        <w:t>")]</w:t>
+      </w:r>
+      <w:r>
+        <w:t xml:space="preserve"> or </w:t>
+      </w:r>
+      <w:r>
+        <w:rPr>
+          <w:highlight w:val="yellow"/>
+        </w:rPr>
+        <w:t>[Route("</w:t>
+      </w:r>
+      <w:proofErr w:type="spellStart"/>
+      <w:r>
+        <w:rPr>
+          <w:highlight w:val="yellow"/>
+        </w:rPr>
+        <w:t>api</w:t>
+      </w:r>
+      <w:proofErr w:type="spellEnd"/>
+      <w:r>
+        <w:rPr>
+          <w:highlight w:val="yellow"/>
+        </w:rPr>
+        <w:t>/</w:t>
+      </w:r>
+      <w:r>
+        <w:rPr>
+          <w:highlight w:val="yellow"/>
+        </w:rPr>
+        <w:t>[Controller]</w:t>
+      </w:r>
+      <w:r>
+        <w:rPr>
+          <w:highlight w:val="yellow"/>
+        </w:rPr>
+        <w:t>")]</w:t>
+      </w:r>
+    </w:p>
+    <w:p>
+      <w:pPr>
+        <w:pStyle w:val="Heading2"/>
+      </w:pPr>
+      <w:bookmarkStart w:id="7" w:name="_Toc158574595"/>
+      <w:r>
+        <w:t>What make an end point to be an end point</w:t>
+      </w:r>
+      <w:bookmarkEnd w:id="7"/>
+    </w:p>
+    <w:p>
+      <w:pPr>
+        <w:pStyle w:val="ListParagraph"/>
+        <w:numPr>
+          <w:ilvl w:val="0"/>
+          <w:numId w:val="3"/>
+        </w:numPr>
+      </w:pPr>
+      <w:r>
+        <w:t>Need a verb attribute place above the function of the end point</w:t>
+      </w:r>
+    </w:p>
+    <w:p>
+      <w:pPr>
+        <w:pStyle w:val="ListParagraph"/>
+        <w:numPr>
+          <w:ilvl w:val="1"/>
+          <w:numId w:val="3"/>
+        </w:numPr>
+      </w:pPr>
+      <w:r>
+        <w:t xml:space="preserve">Example: </w:t>
+      </w:r>
+      <w:r>
+        <w:rPr>
+          <w:highlight w:val="yellow"/>
+        </w:rPr>
+        <w:t>[</w:t>
+      </w:r>
+      <w:proofErr w:type="spellStart"/>
+      <w:r>
+        <w:rPr>
+          <w:highlight w:val="yellow"/>
+        </w:rPr>
+        <w:t>HttpGet</w:t>
+      </w:r>
+      <w:proofErr w:type="spellEnd"/>
+      <w:r>
+        <w:rPr>
+          <w:highlight w:val="yellow"/>
+        </w:rPr>
+        <w:t>]</w:t>
+      </w:r>
+      <w:r>
+        <w:t xml:space="preserve"> or </w:t>
+      </w:r>
+      <w:r>
+        <w:rPr>
+          <w:highlight w:val="yellow"/>
+        </w:rPr>
+        <w:t>[</w:t>
+      </w:r>
+      <w:proofErr w:type="spellStart"/>
+      <w:r>
+        <w:rPr>
+          <w:highlight w:val="yellow"/>
+        </w:rPr>
+        <w:t>HttpGet</w:t>
+      </w:r>
+      <w:proofErr w:type="spellEnd"/>
+      <w:r>
+        <w:rPr>
+          <w:highlight w:val="yellow"/>
+        </w:rPr>
+        <w:t>(“{</w:t>
+      </w:r>
+      <w:proofErr w:type="spellStart"/>
+      <w:r>
+        <w:rPr>
+          <w:highlight w:val="yellow"/>
+        </w:rPr>
+        <w:t>id:int</w:t>
+      </w:r>
+      <w:proofErr w:type="spellEnd"/>
+      <w:r>
+        <w:rPr>
+          <w:highlight w:val="yellow"/>
+        </w:rPr>
+        <w:t>}”)</w:t>
+      </w:r>
+      <w:r>
+        <w:rPr>
+          <w:highlight w:val="yellow"/>
+        </w:rPr>
+        <w:t>]</w:t>
+      </w:r>
+    </w:p>
+    <w:p/>
+    <w:p/>
+    <w:p>
+      <w:pPr>
+        <w:pStyle w:val="Heading1"/>
+      </w:pPr>
+      <w:bookmarkStart w:id="8" w:name="_Toc158574596"/>
+      <w:r>
+        <w:t>Items is being Looked for solutions</w:t>
+      </w:r>
+      <w:bookmarkEnd w:id="8"/>
+    </w:p>
+    <w:p/>
     <w:sectPr>
-      <w:headerReference w:type="default" r:id="rId11"/>
+      <w:headerReference w:type="default" r:id="rId14"/>
       <w:pgSz w:w="12240" w:h="15840"/>
       <w:pgMar w:top="1440" w:right="1440" w:bottom="1440" w:left="1440" w:header="720" w:footer="720" w:gutter="0"/>
       <w:cols w:space="720"/>
@@ -652,6 +1777,232 @@
 <file path=word/numbering.xml><?xml version="1.0" encoding="utf-8"?>
 <w:numbering xmlns:wpc="http://schemas.microsoft.com/office/word/2010/wordprocessingCanvas" xmlns:cx="http://schemas.microsoft.com/office/drawing/2014/chartex" xmlns:cx1="http://schemas.microsoft.com/office/drawing/2015/9/8/chartex" xmlns:cx2="http://schemas.microsoft.com/office/drawing/2015/10/21/chartex" xmlns:cx3="http://schemas.microsoft.com/office/drawing/2016/5/9/chartex" xmlns:cx4="http://schemas.microsoft.com/office/drawing/2016/5/10/chartex" xmlns:cx5="http://schemas.microsoft.com/office/drawing/2016/5/11/chartex" xmlns:cx6="http://schemas.microsoft.com/office/drawing/2016/5/12/chartex" xmlns:cx7="http://schemas.microsoft.com/office/drawing/2016/5/13/chartex" xmlns:cx8="http://schemas.microsoft.com/office/drawing/2016/5/14/chartex" xmlns:mc="http://schemas.openxmlformats.org/markup-compatibility/2006" xmlns:aink="http://schemas.microsoft.com/office/drawing/2016/ink" xmlns:am3d="http://schemas.microsoft.com/office/drawing/2017/model3d" xmlns:o="urn:schemas-microsoft-com:office:office" xmlns:oel="http://schemas.microsoft.com/office/2019/extlst" xmlns:r="http://schemas.openxmlformats.org/officeDocument/2006/relationships" xmlns:m="http://schemas.openxmlformats.org/officeDocument/2006/math" xmlns:v="urn:schemas-microsoft-com:vml" xmlns:wp14="http://schemas.microsoft.com/office/word/2010/wordprocessingDrawing" xmlns:wp="http://schemas.openxmlformats.org/drawingml/2006/wordprocessingDrawing" xmlns:w10="urn:schemas-microsoft-com:office:word" xmlns:w="http://schemas.openxmlformats.org/wordprocessingml/2006/main" xmlns:w14="http://schemas.microsoft.com/office/word/2010/wordml" xmlns:w15="http://schemas.microsoft.com/office/word/2012/wordml" xmlns:w16cex="http://schemas.microsoft.com/office/word/2018/wordml/cex" xmlns:w16cid="http://schemas.microsoft.com/office/word/2016/wordml/cid" xmlns:w16="http://schemas.microsoft.com/office/word/2018/wordml" xmlns:w16sdtdh="http://schemas.microsoft.com/office/word/2020/wordml/sdtdatahash" xmlns:w16se="http://schemas.microsoft.com/office/word/2015/wordml/symex" xmlns:wpg="http://schemas.microsoft.com/office/word/2010/wordprocessingGroup" xmlns:wpi="http://schemas.microsoft.com/office/word/2010/wordprocessingInk" xmlns:wne="http://schemas.microsoft.com/office/word/2006/wordml" xmlns:wps="http://schemas.microsoft.com/office/word/2010/wordprocessingShape" mc:Ignorable="w14 w15 w16se w16cid w16 w16cex w16sdtdh wp14">
   <w:abstractNum w:abstractNumId="0" w15:restartNumberingAfterBreak="0">
+    <w:nsid w:val="0B9335E3"/>
+    <w:multiLevelType w:val="hybridMultilevel"/>
+    <w:tmpl w:val="EF6ED66E"/>
+    <w:lvl w:ilvl="0" w:tplc="04090001">
+      <w:start w:val="1"/>
+      <w:numFmt w:val="bullet"/>
+      <w:lvlText w:val=""/>
+      <w:lvlJc w:val="left"/>
+      <w:pPr>
+        <w:ind w:left="720" w:hanging="360"/>
+      </w:pPr>
+      <w:rPr>
+        <w:rFonts w:ascii="Symbol" w:hAnsi="Symbol" w:hint="default"/>
+      </w:rPr>
+    </w:lvl>
+    <w:lvl w:ilvl="1" w:tplc="04090003">
+      <w:start w:val="1"/>
+      <w:numFmt w:val="bullet"/>
+      <w:lvlText w:val="o"/>
+      <w:lvlJc w:val="left"/>
+      <w:pPr>
+        <w:ind w:left="1440" w:hanging="360"/>
+      </w:pPr>
+      <w:rPr>
+        <w:rFonts w:ascii="Courier New" w:hAnsi="Courier New" w:cs="Courier New" w:hint="default"/>
+      </w:rPr>
+    </w:lvl>
+    <w:lvl w:ilvl="2" w:tplc="04090005">
+      <w:start w:val="1"/>
+      <w:numFmt w:val="bullet"/>
+      <w:lvlText w:val=""/>
+      <w:lvlJc w:val="left"/>
+      <w:pPr>
+        <w:ind w:left="2160" w:hanging="360"/>
+      </w:pPr>
+      <w:rPr>
+        <w:rFonts w:ascii="Wingdings" w:hAnsi="Wingdings" w:hint="default"/>
+      </w:rPr>
+    </w:lvl>
+    <w:lvl w:ilvl="3" w:tplc="04090001" w:tentative="1">
+      <w:start w:val="1"/>
+      <w:numFmt w:val="bullet"/>
+      <w:lvlText w:val=""/>
+      <w:lvlJc w:val="left"/>
+      <w:pPr>
+        <w:ind w:left="2880" w:hanging="360"/>
+      </w:pPr>
+      <w:rPr>
+        <w:rFonts w:ascii="Symbol" w:hAnsi="Symbol" w:hint="default"/>
+      </w:rPr>
+    </w:lvl>
+    <w:lvl w:ilvl="4" w:tplc="04090003" w:tentative="1">
+      <w:start w:val="1"/>
+      <w:numFmt w:val="bullet"/>
+      <w:lvlText w:val="o"/>
+      <w:lvlJc w:val="left"/>
+      <w:pPr>
+        <w:ind w:left="3600" w:hanging="360"/>
+      </w:pPr>
+      <w:rPr>
+        <w:rFonts w:ascii="Courier New" w:hAnsi="Courier New" w:cs="Courier New" w:hint="default"/>
+      </w:rPr>
+    </w:lvl>
+    <w:lvl w:ilvl="5" w:tplc="04090005" w:tentative="1">
+      <w:start w:val="1"/>
+      <w:numFmt w:val="bullet"/>
+      <w:lvlText w:val=""/>
+      <w:lvlJc w:val="left"/>
+      <w:pPr>
+        <w:ind w:left="4320" w:hanging="360"/>
+      </w:pPr>
+      <w:rPr>
+        <w:rFonts w:ascii="Wingdings" w:hAnsi="Wingdings" w:hint="default"/>
+      </w:rPr>
+    </w:lvl>
+    <w:lvl w:ilvl="6" w:tplc="04090001" w:tentative="1">
+      <w:start w:val="1"/>
+      <w:numFmt w:val="bullet"/>
+      <w:lvlText w:val=""/>
+      <w:lvlJc w:val="left"/>
+      <w:pPr>
+        <w:ind w:left="5040" w:hanging="360"/>
+      </w:pPr>
+      <w:rPr>
+        <w:rFonts w:ascii="Symbol" w:hAnsi="Symbol" w:hint="default"/>
+      </w:rPr>
+    </w:lvl>
+    <w:lvl w:ilvl="7" w:tplc="04090003" w:tentative="1">
+      <w:start w:val="1"/>
+      <w:numFmt w:val="bullet"/>
+      <w:lvlText w:val="o"/>
+      <w:lvlJc w:val="left"/>
+      <w:pPr>
+        <w:ind w:left="5760" w:hanging="360"/>
+      </w:pPr>
+      <w:rPr>
+        <w:rFonts w:ascii="Courier New" w:hAnsi="Courier New" w:cs="Courier New" w:hint="default"/>
+      </w:rPr>
+    </w:lvl>
+    <w:lvl w:ilvl="8" w:tplc="04090005" w:tentative="1">
+      <w:start w:val="1"/>
+      <w:numFmt w:val="bullet"/>
+      <w:lvlText w:val=""/>
+      <w:lvlJc w:val="left"/>
+      <w:pPr>
+        <w:ind w:left="6480" w:hanging="360"/>
+      </w:pPr>
+      <w:rPr>
+        <w:rFonts w:ascii="Wingdings" w:hAnsi="Wingdings" w:hint="default"/>
+      </w:rPr>
+    </w:lvl>
+  </w:abstractNum>
+  <w:abstractNum w:abstractNumId="1" w15:restartNumberingAfterBreak="0">
+    <w:nsid w:val="15FB00DA"/>
+    <w:multiLevelType w:val="hybridMultilevel"/>
+    <w:tmpl w:val="94B43746"/>
+    <w:lvl w:ilvl="0" w:tplc="04090001">
+      <w:start w:val="1"/>
+      <w:numFmt w:val="bullet"/>
+      <w:lvlText w:val=""/>
+      <w:lvlJc w:val="left"/>
+      <w:pPr>
+        <w:ind w:left="720" w:hanging="360"/>
+      </w:pPr>
+      <w:rPr>
+        <w:rFonts w:ascii="Symbol" w:hAnsi="Symbol" w:hint="default"/>
+      </w:rPr>
+    </w:lvl>
+    <w:lvl w:ilvl="1" w:tplc="04090003">
+      <w:start w:val="1"/>
+      <w:numFmt w:val="bullet"/>
+      <w:lvlText w:val="o"/>
+      <w:lvlJc w:val="left"/>
+      <w:pPr>
+        <w:ind w:left="1440" w:hanging="360"/>
+      </w:pPr>
+      <w:rPr>
+        <w:rFonts w:ascii="Courier New" w:hAnsi="Courier New" w:cs="Courier New" w:hint="default"/>
+      </w:rPr>
+    </w:lvl>
+    <w:lvl w:ilvl="2" w:tplc="04090005" w:tentative="1">
+      <w:start w:val="1"/>
+      <w:numFmt w:val="bullet"/>
+      <w:lvlText w:val=""/>
+      <w:lvlJc w:val="left"/>
+      <w:pPr>
+        <w:ind w:left="2160" w:hanging="360"/>
+      </w:pPr>
+      <w:rPr>
+        <w:rFonts w:ascii="Wingdings" w:hAnsi="Wingdings" w:hint="default"/>
+      </w:rPr>
+    </w:lvl>
+    <w:lvl w:ilvl="3" w:tplc="04090001" w:tentative="1">
+      <w:start w:val="1"/>
+      <w:numFmt w:val="bullet"/>
+      <w:lvlText w:val=""/>
+      <w:lvlJc w:val="left"/>
+      <w:pPr>
+        <w:ind w:left="2880" w:hanging="360"/>
+      </w:pPr>
+      <w:rPr>
+        <w:rFonts w:ascii="Symbol" w:hAnsi="Symbol" w:hint="default"/>
+      </w:rPr>
+    </w:lvl>
+    <w:lvl w:ilvl="4" w:tplc="04090003" w:tentative="1">
+      <w:start w:val="1"/>
+      <w:numFmt w:val="bullet"/>
+      <w:lvlText w:val="o"/>
+      <w:lvlJc w:val="left"/>
+      <w:pPr>
+        <w:ind w:left="3600" w:hanging="360"/>
+      </w:pPr>
+      <w:rPr>
+        <w:rFonts w:ascii="Courier New" w:hAnsi="Courier New" w:cs="Courier New" w:hint="default"/>
+      </w:rPr>
+    </w:lvl>
+    <w:lvl w:ilvl="5" w:tplc="04090005" w:tentative="1">
+      <w:start w:val="1"/>
+      <w:numFmt w:val="bullet"/>
+      <w:lvlText w:val=""/>
+      <w:lvlJc w:val="left"/>
+      <w:pPr>
+        <w:ind w:left="4320" w:hanging="360"/>
+      </w:pPr>
+      <w:rPr>
+        <w:rFonts w:ascii="Wingdings" w:hAnsi="Wingdings" w:hint="default"/>
+      </w:rPr>
+    </w:lvl>
+    <w:lvl w:ilvl="6" w:tplc="04090001" w:tentative="1">
+      <w:start w:val="1"/>
+      <w:numFmt w:val="bullet"/>
+      <w:lvlText w:val=""/>
+      <w:lvlJc w:val="left"/>
+      <w:pPr>
+        <w:ind w:left="5040" w:hanging="360"/>
+      </w:pPr>
+      <w:rPr>
+        <w:rFonts w:ascii="Symbol" w:hAnsi="Symbol" w:hint="default"/>
+      </w:rPr>
+    </w:lvl>
+    <w:lvl w:ilvl="7" w:tplc="04090003" w:tentative="1">
+      <w:start w:val="1"/>
+      <w:numFmt w:val="bullet"/>
+      <w:lvlText w:val="o"/>
+      <w:lvlJc w:val="left"/>
+      <w:pPr>
+        <w:ind w:left="5760" w:hanging="360"/>
+      </w:pPr>
+      <w:rPr>
+        <w:rFonts w:ascii="Courier New" w:hAnsi="Courier New" w:cs="Courier New" w:hint="default"/>
+      </w:rPr>
+    </w:lvl>
+    <w:lvl w:ilvl="8" w:tplc="04090005" w:tentative="1">
+      <w:start w:val="1"/>
+      <w:numFmt w:val="bullet"/>
+      <w:lvlText w:val=""/>
+      <w:lvlJc w:val="left"/>
+      <w:pPr>
+        <w:ind w:left="6480" w:hanging="360"/>
+      </w:pPr>
+      <w:rPr>
+        <w:rFonts w:ascii="Wingdings" w:hAnsi="Wingdings" w:hint="default"/>
+      </w:rPr>
+    </w:lvl>
+  </w:abstractNum>
+  <w:abstractNum w:abstractNumId="2" w15:restartNumberingAfterBreak="0">
     <w:nsid w:val="360A4EA3"/>
     <w:multiLevelType w:val="multilevel"/>
     <w:tmpl w:val="04090025"/>
@@ -747,7 +2098,13 @@
     </w:lvl>
   </w:abstractNum>
   <w:num w:numId="1" w16cid:durableId="1391271922">
+    <w:abstractNumId w:val="2"/>
+  </w:num>
+  <w:num w:numId="2" w16cid:durableId="1171529776">
     <w:abstractNumId w:val="0"/>
+  </w:num>
+  <w:num w:numId="3" w16cid:durableId="932275206">
+    <w:abstractNumId w:val="1"/>
   </w:num>
 </w:numbering>
 </file>
@@ -1650,6 +3007,17 @@
     <w:uiPriority w:val="99"/>
     <w:rsid w:val="007A2597"/>
   </w:style>
+  <w:style w:type="paragraph" w:styleId="ListParagraph">
+    <w:name w:val="List Paragraph"/>
+    <w:basedOn w:val="Normal"/>
+    <w:uiPriority w:val="34"/>
+    <w:qFormat/>
+    <w:rsid w:val="00DD46A3"/>
+    <w:pPr>
+      <w:ind w:left="720"/>
+      <w:contextualSpacing/>
+    </w:pPr>
+  </w:style>
 </w:styles>
 </file>
 

</xml_diff>

<commit_message>
update notes for api controller's status codes of get requests
</commit_message>
<xml_diff>
--- a/myNotes.docx
+++ b/myNotes.docx
@@ -75,7 +75,7 @@
           <w:r>
             <w:fldChar w:fldCharType="separate"/>
           </w:r>
-          <w:hyperlink w:anchor="_Toc158574588" w:history="1">
+          <w:hyperlink w:anchor="_Toc159008464" w:history="1">
             <w:r>
               <w:rPr>
                 <w:rStyle w:val="Hyperlink"/>
@@ -95,7 +95,7 @@
                 <w:rStyle w:val="Hyperlink"/>
                 <w:noProof/>
               </w:rPr>
-              <w:t>GitHub related</w:t>
+              <w:t>Microservices</w:t>
             </w:r>
             <w:r>
               <w:rPr>
@@ -116,7 +116,7 @@
                 <w:noProof/>
                 <w:webHidden/>
               </w:rPr>
-              <w:instrText xml:space="preserve"> PAGEREF _Toc158574588 \h </w:instrText>
+              <w:instrText xml:space="preserve"> PAGEREF _Toc159008464 \h </w:instrText>
             </w:r>
             <w:r>
               <w:rPr>
@@ -159,7 +159,7 @@
               <w:noProof/>
             </w:rPr>
           </w:pPr>
-          <w:hyperlink w:anchor="_Toc158574589" w:history="1">
+          <w:hyperlink w:anchor="_Toc159008465" w:history="1">
             <w:r>
               <w:rPr>
                 <w:rStyle w:val="Hyperlink"/>
@@ -179,7 +179,7 @@
                 <w:rStyle w:val="Hyperlink"/>
                 <w:noProof/>
               </w:rPr>
-              <w:t>Git clone</w:t>
+              <w:t>Definition</w:t>
             </w:r>
             <w:r>
               <w:rPr>
@@ -200,7 +200,91 @@
                 <w:noProof/>
                 <w:webHidden/>
               </w:rPr>
-              <w:instrText xml:space="preserve"> PAGEREF _Toc158574589 \h </w:instrText>
+              <w:instrText xml:space="preserve"> PAGEREF _Toc159008465 \h </w:instrText>
+            </w:r>
+            <w:r>
+              <w:rPr>
+                <w:noProof/>
+                <w:webHidden/>
+              </w:rPr>
+            </w:r>
+            <w:r>
+              <w:rPr>
+                <w:noProof/>
+                <w:webHidden/>
+              </w:rPr>
+              <w:fldChar w:fldCharType="separate"/>
+            </w:r>
+            <w:r>
+              <w:rPr>
+                <w:noProof/>
+                <w:webHidden/>
+              </w:rPr>
+              <w:t>1</w:t>
+            </w:r>
+            <w:r>
+              <w:rPr>
+                <w:noProof/>
+                <w:webHidden/>
+              </w:rPr>
+              <w:fldChar w:fldCharType="end"/>
+            </w:r>
+          </w:hyperlink>
+        </w:p>
+        <w:p>
+          <w:pPr>
+            <w:pStyle w:val="TOC1"/>
+            <w:tabs>
+              <w:tab w:val="left" w:pos="440"/>
+              <w:tab w:val="right" w:leader="dot" w:pos="9350"/>
+            </w:tabs>
+            <w:rPr>
+              <w:rFonts w:eastAsiaTheme="minorEastAsia"/>
+              <w:noProof/>
+            </w:rPr>
+          </w:pPr>
+          <w:hyperlink w:anchor="_Toc159008466" w:history="1">
+            <w:r>
+              <w:rPr>
+                <w:rStyle w:val="Hyperlink"/>
+                <w:noProof/>
+              </w:rPr>
+              <w:t>2</w:t>
+            </w:r>
+            <w:r>
+              <w:rPr>
+                <w:rFonts w:eastAsiaTheme="minorEastAsia"/>
+                <w:noProof/>
+              </w:rPr>
+              <w:tab/>
+            </w:r>
+            <w:r>
+              <w:rPr>
+                <w:rStyle w:val="Hyperlink"/>
+                <w:noProof/>
+              </w:rPr>
+              <w:t>GitHub related</w:t>
+            </w:r>
+            <w:r>
+              <w:rPr>
+                <w:noProof/>
+                <w:webHidden/>
+              </w:rPr>
+              <w:tab/>
+            </w:r>
+            <w:r>
+              <w:rPr>
+                <w:noProof/>
+                <w:webHidden/>
+              </w:rPr>
+              <w:fldChar w:fldCharType="begin"/>
+            </w:r>
+            <w:r>
+              <w:rPr>
+                <w:noProof/>
+                <w:webHidden/>
+              </w:rPr>
+              <w:instrText xml:space="preserve"> PAGEREF _Toc159008466 \h </w:instrText>
             </w:r>
             <w:r>
               <w:rPr>
@@ -243,13 +327,13 @@
               <w:noProof/>
             </w:rPr>
           </w:pPr>
-          <w:hyperlink w:anchor="_Toc158574590" w:history="1">
+          <w:hyperlink w:anchor="_Toc159008467" w:history="1">
             <w:r>
               <w:rPr>
                 <w:rStyle w:val="Hyperlink"/>
                 <w:noProof/>
               </w:rPr>
-              <w:t>1.2</w:t>
+              <w:t>2.1</w:t>
             </w:r>
             <w:r>
               <w:rPr>
@@ -263,6 +347,90 @@
                 <w:rStyle w:val="Hyperlink"/>
                 <w:noProof/>
               </w:rPr>
+              <w:t>Git clone</w:t>
+            </w:r>
+            <w:r>
+              <w:rPr>
+                <w:noProof/>
+                <w:webHidden/>
+              </w:rPr>
+              <w:tab/>
+            </w:r>
+            <w:r>
+              <w:rPr>
+                <w:noProof/>
+                <w:webHidden/>
+              </w:rPr>
+              <w:fldChar w:fldCharType="begin"/>
+            </w:r>
+            <w:r>
+              <w:rPr>
+                <w:noProof/>
+                <w:webHidden/>
+              </w:rPr>
+              <w:instrText xml:space="preserve"> PAGEREF _Toc159008467 \h </w:instrText>
+            </w:r>
+            <w:r>
+              <w:rPr>
+                <w:noProof/>
+                <w:webHidden/>
+              </w:rPr>
+            </w:r>
+            <w:r>
+              <w:rPr>
+                <w:noProof/>
+                <w:webHidden/>
+              </w:rPr>
+              <w:fldChar w:fldCharType="separate"/>
+            </w:r>
+            <w:r>
+              <w:rPr>
+                <w:noProof/>
+                <w:webHidden/>
+              </w:rPr>
+              <w:t>1</w:t>
+            </w:r>
+            <w:r>
+              <w:rPr>
+                <w:noProof/>
+                <w:webHidden/>
+              </w:rPr>
+              <w:fldChar w:fldCharType="end"/>
+            </w:r>
+          </w:hyperlink>
+        </w:p>
+        <w:p>
+          <w:pPr>
+            <w:pStyle w:val="TOC2"/>
+            <w:tabs>
+              <w:tab w:val="left" w:pos="880"/>
+              <w:tab w:val="right" w:leader="dot" w:pos="9350"/>
+            </w:tabs>
+            <w:rPr>
+              <w:rFonts w:eastAsiaTheme="minorEastAsia"/>
+              <w:noProof/>
+            </w:rPr>
+          </w:pPr>
+          <w:hyperlink w:anchor="_Toc159008468" w:history="1">
+            <w:r>
+              <w:rPr>
+                <w:rStyle w:val="Hyperlink"/>
+                <w:noProof/>
+              </w:rPr>
+              <w:t>2.2</w:t>
+            </w:r>
+            <w:r>
+              <w:rPr>
+                <w:rFonts w:eastAsiaTheme="minorEastAsia"/>
+                <w:noProof/>
+              </w:rPr>
+              <w:tab/>
+            </w:r>
+            <w:r>
+              <w:rPr>
+                <w:rStyle w:val="Hyperlink"/>
+                <w:noProof/>
+              </w:rPr>
               <w:t>Create gitignore for .NET</w:t>
             </w:r>
             <w:r>
@@ -284,7 +452,7 @@
                 <w:noProof/>
                 <w:webHidden/>
               </w:rPr>
-              <w:instrText xml:space="preserve"> PAGEREF _Toc158574590 \h </w:instrText>
+              <w:instrText xml:space="preserve"> PAGEREF _Toc159008468 \h </w:instrText>
             </w:r>
             <w:r>
               <w:rPr>
@@ -327,13 +495,13 @@
               <w:noProof/>
             </w:rPr>
           </w:pPr>
-          <w:hyperlink w:anchor="_Toc158574591" w:history="1">
+          <w:hyperlink w:anchor="_Toc159008469" w:history="1">
             <w:r>
               <w:rPr>
                 <w:rStyle w:val="Hyperlink"/>
                 <w:noProof/>
               </w:rPr>
-              <w:t>2</w:t>
+              <w:t>3</w:t>
             </w:r>
             <w:r>
               <w:rPr>
@@ -368,7 +536,7 @@
                 <w:noProof/>
                 <w:webHidden/>
               </w:rPr>
-              <w:instrText xml:space="preserve"> PAGEREF _Toc158574591 \h </w:instrText>
+              <w:instrText xml:space="preserve"> PAGEREF _Toc159008469 \h </w:instrText>
             </w:r>
             <w:r>
               <w:rPr>
@@ -411,13 +579,13 @@
               <w:noProof/>
             </w:rPr>
           </w:pPr>
-          <w:hyperlink w:anchor="_Toc158574592" w:history="1">
+          <w:hyperlink w:anchor="_Toc159008470" w:history="1">
             <w:r>
               <w:rPr>
                 <w:rStyle w:val="Hyperlink"/>
                 <w:noProof/>
               </w:rPr>
-              <w:t>2.1</w:t>
+              <w:t>3.1</w:t>
             </w:r>
             <w:r>
               <w:rPr>
@@ -452,7 +620,7 @@
                 <w:noProof/>
                 <w:webHidden/>
               </w:rPr>
-              <w:instrText xml:space="preserve"> PAGEREF _Toc158574592 \h </w:instrText>
+              <w:instrText xml:space="preserve"> PAGEREF _Toc159008470 \h </w:instrText>
             </w:r>
             <w:r>
               <w:rPr>
@@ -495,13 +663,13 @@
               <w:noProof/>
             </w:rPr>
           </w:pPr>
-          <w:hyperlink w:anchor="_Toc158574593" w:history="1">
+          <w:hyperlink w:anchor="_Toc159008471" w:history="1">
             <w:r>
               <w:rPr>
                 <w:rStyle w:val="Hyperlink"/>
                 <w:noProof/>
               </w:rPr>
-              <w:t>3</w:t>
+              <w:t>4</w:t>
             </w:r>
             <w:r>
               <w:rPr>
@@ -536,7 +704,7 @@
                 <w:noProof/>
                 <w:webHidden/>
               </w:rPr>
-              <w:instrText xml:space="preserve"> PAGEREF _Toc158574593 \h </w:instrText>
+              <w:instrText xml:space="preserve"> PAGEREF _Toc159008471 \h </w:instrText>
             </w:r>
             <w:r>
               <w:rPr>
@@ -579,13 +747,13 @@
               <w:noProof/>
             </w:rPr>
           </w:pPr>
-          <w:hyperlink w:anchor="_Toc158574594" w:history="1">
+          <w:hyperlink w:anchor="_Toc159008472" w:history="1">
             <w:r>
               <w:rPr>
                 <w:rStyle w:val="Hyperlink"/>
                 <w:noProof/>
               </w:rPr>
-              <w:t>3.1</w:t>
+              <w:t>4.1</w:t>
             </w:r>
             <w:r>
               <w:rPr>
@@ -620,7 +788,7 @@
                 <w:noProof/>
                 <w:webHidden/>
               </w:rPr>
-              <w:instrText xml:space="preserve"> PAGEREF _Toc158574594 \h </w:instrText>
+              <w:instrText xml:space="preserve"> PAGEREF _Toc159008472 \h </w:instrText>
             </w:r>
             <w:r>
               <w:rPr>
@@ -663,13 +831,13 @@
               <w:noProof/>
             </w:rPr>
           </w:pPr>
-          <w:hyperlink w:anchor="_Toc158574595" w:history="1">
+          <w:hyperlink w:anchor="_Toc159008473" w:history="1">
             <w:r>
               <w:rPr>
                 <w:rStyle w:val="Hyperlink"/>
                 <w:noProof/>
               </w:rPr>
-              <w:t>3.2</w:t>
+              <w:t>4.2</w:t>
             </w:r>
             <w:r>
               <w:rPr>
@@ -704,7 +872,7 @@
                 <w:noProof/>
                 <w:webHidden/>
               </w:rPr>
-              <w:instrText xml:space="preserve"> PAGEREF _Toc158574595 \h </w:instrText>
+              <w:instrText xml:space="preserve"> PAGEREF _Toc159008473 \h </w:instrText>
             </w:r>
             <w:r>
               <w:rPr>
@@ -747,13 +915,13 @@
               <w:noProof/>
             </w:rPr>
           </w:pPr>
-          <w:hyperlink w:anchor="_Toc158574596" w:history="1">
+          <w:hyperlink w:anchor="_Toc159008474" w:history="1">
             <w:r>
               <w:rPr>
                 <w:rStyle w:val="Hyperlink"/>
                 <w:noProof/>
               </w:rPr>
-              <w:t>4</w:t>
+              <w:t>5</w:t>
             </w:r>
             <w:r>
               <w:rPr>
@@ -767,6 +935,90 @@
                 <w:rStyle w:val="Hyperlink"/>
                 <w:noProof/>
               </w:rPr>
+              <w:t>Suggested Setting on VS Code</w:t>
+            </w:r>
+            <w:r>
+              <w:rPr>
+                <w:noProof/>
+                <w:webHidden/>
+              </w:rPr>
+              <w:tab/>
+            </w:r>
+            <w:r>
+              <w:rPr>
+                <w:noProof/>
+                <w:webHidden/>
+              </w:rPr>
+              <w:fldChar w:fldCharType="begin"/>
+            </w:r>
+            <w:r>
+              <w:rPr>
+                <w:noProof/>
+                <w:webHidden/>
+              </w:rPr>
+              <w:instrText xml:space="preserve"> PAGEREF _Toc159008474 \h </w:instrText>
+            </w:r>
+            <w:r>
+              <w:rPr>
+                <w:noProof/>
+                <w:webHidden/>
+              </w:rPr>
+            </w:r>
+            <w:r>
+              <w:rPr>
+                <w:noProof/>
+                <w:webHidden/>
+              </w:rPr>
+              <w:fldChar w:fldCharType="separate"/>
+            </w:r>
+            <w:r>
+              <w:rPr>
+                <w:noProof/>
+                <w:webHidden/>
+              </w:rPr>
+              <w:t>5</w:t>
+            </w:r>
+            <w:r>
+              <w:rPr>
+                <w:noProof/>
+                <w:webHidden/>
+              </w:rPr>
+              <w:fldChar w:fldCharType="end"/>
+            </w:r>
+          </w:hyperlink>
+        </w:p>
+        <w:p>
+          <w:pPr>
+            <w:pStyle w:val="TOC1"/>
+            <w:tabs>
+              <w:tab w:val="left" w:pos="440"/>
+              <w:tab w:val="right" w:leader="dot" w:pos="9350"/>
+            </w:tabs>
+            <w:rPr>
+              <w:rFonts w:eastAsiaTheme="minorEastAsia"/>
+              <w:noProof/>
+            </w:rPr>
+          </w:pPr>
+          <w:hyperlink w:anchor="_Toc159008475" w:history="1">
+            <w:r>
+              <w:rPr>
+                <w:rStyle w:val="Hyperlink"/>
+                <w:noProof/>
+              </w:rPr>
+              <w:t>6</w:t>
+            </w:r>
+            <w:r>
+              <w:rPr>
+                <w:rFonts w:eastAsiaTheme="minorEastAsia"/>
+                <w:noProof/>
+              </w:rPr>
+              <w:tab/>
+            </w:r>
+            <w:r>
+              <w:rPr>
+                <w:rStyle w:val="Hyperlink"/>
+                <w:noProof/>
+              </w:rPr>
               <w:t>Items is being Looked for solutions</w:t>
             </w:r>
             <w:r>
@@ -788,7 +1040,7 @@
                 <w:noProof/>
                 <w:webHidden/>
               </w:rPr>
-              <w:instrText xml:space="preserve"> PAGEREF _Toc158574596 \h </w:instrText>
+              <w:instrText xml:space="preserve"> PAGEREF _Toc159008475 \h </w:instrText>
             </w:r>
             <w:r>
               <w:rPr>
@@ -836,21 +1088,49 @@
       <w:pPr>
         <w:pStyle w:val="Heading1"/>
       </w:pPr>
-      <w:bookmarkStart w:id="0" w:name="_Toc158574588"/>
+      <w:bookmarkStart w:id="0" w:name="_Toc159008464"/>
+      <w:r>
+        <w:t>Microservices</w:t>
+      </w:r>
+      <w:bookmarkEnd w:id="0"/>
+    </w:p>
+    <w:p>
+      <w:pPr>
+        <w:pStyle w:val="Heading2"/>
+      </w:pPr>
+      <w:bookmarkStart w:id="1" w:name="_Toc159008465"/>
+      <w:r>
+        <w:t>Definition</w:t>
+      </w:r>
+      <w:bookmarkEnd w:id="1"/>
+      <w:r>
+        <w:t xml:space="preserve"> </w:t>
+      </w:r>
+    </w:p>
+    <w:p>
+      <w:r>
+        <w:t>Microservices have the architectural style that structures an application as a collection of independently deployable services that are modeled around a business domain and are usually owned by a small team.</w:t>
+      </w:r>
+    </w:p>
+    <w:p>
+      <w:pPr>
+        <w:pStyle w:val="Heading1"/>
+      </w:pPr>
+      <w:bookmarkStart w:id="2" w:name="_Toc159008466"/>
       <w:r>
         <w:t>GitHub related</w:t>
       </w:r>
-      <w:bookmarkEnd w:id="0"/>
+      <w:bookmarkEnd w:id="2"/>
     </w:p>
     <w:p>
       <w:pPr>
         <w:pStyle w:val="Heading2"/>
       </w:pPr>
-      <w:bookmarkStart w:id="1" w:name="_Toc158574589"/>
+      <w:bookmarkStart w:id="3" w:name="_Toc159008467"/>
       <w:r>
         <w:t>Git clone</w:t>
       </w:r>
-      <w:bookmarkEnd w:id="1"/>
+      <w:bookmarkEnd w:id="3"/>
     </w:p>
     <w:p>
       <w:r>
@@ -950,7 +1230,7 @@
       <w:pPr>
         <w:pStyle w:val="Heading2"/>
       </w:pPr>
-      <w:bookmarkStart w:id="2" w:name="_Toc158574590"/>
+      <w:bookmarkStart w:id="4" w:name="_Toc159008468"/>
       <w:r>
         <w:t xml:space="preserve">Create </w:t>
       </w:r>
@@ -962,7 +1242,7 @@
       <w:r>
         <w:t xml:space="preserve"> for .NET</w:t>
       </w:r>
-      <w:bookmarkEnd w:id="2"/>
+      <w:bookmarkEnd w:id="4"/>
     </w:p>
     <w:p>
       <w:r>
@@ -1025,22 +1305,22 @@
       <w:pPr>
         <w:pStyle w:val="Heading1"/>
       </w:pPr>
-      <w:bookmarkStart w:id="3" w:name="_Toc158574591"/>
+      <w:bookmarkStart w:id="5" w:name="_Toc159008469"/>
       <w:r>
         <w:lastRenderedPageBreak/>
         <w:t>API (.NET)</w:t>
       </w:r>
-      <w:bookmarkEnd w:id="3"/>
+      <w:bookmarkEnd w:id="5"/>
     </w:p>
     <w:p>
       <w:pPr>
         <w:pStyle w:val="Heading2"/>
       </w:pPr>
-      <w:bookmarkStart w:id="4" w:name="_Toc158574592"/>
+      <w:bookmarkStart w:id="6" w:name="_Toc159008470"/>
       <w:r>
         <w:t>Create API</w:t>
       </w:r>
-      <w:bookmarkEnd w:id="4"/>
+      <w:bookmarkEnd w:id="6"/>
     </w:p>
     <w:p>
       <w:pPr>
@@ -1221,21 +1501,24 @@
       <w:pPr>
         <w:pStyle w:val="Heading1"/>
       </w:pPr>
-      <w:bookmarkStart w:id="5" w:name="_Toc158574593"/>
+      <w:bookmarkStart w:id="7" w:name="_Toc159008471"/>
       <w:r>
         <w:t>Controller – .NET</w:t>
       </w:r>
-      <w:bookmarkEnd w:id="5"/>
+      <w:bookmarkEnd w:id="7"/>
+      <w:r>
+        <w:t xml:space="preserve"> for API</w:t>
+      </w:r>
     </w:p>
     <w:p>
       <w:pPr>
         <w:pStyle w:val="Heading2"/>
       </w:pPr>
-      <w:bookmarkStart w:id="6" w:name="_Toc158574594"/>
+      <w:bookmarkStart w:id="8" w:name="_Toc159008472"/>
       <w:r>
         <w:t>What make the controller to be a controller</w:t>
       </w:r>
-      <w:bookmarkEnd w:id="6"/>
+      <w:bookmarkEnd w:id="8"/>
     </w:p>
     <w:p>
       <w:pPr>
@@ -1527,11 +1810,11 @@
       <w:pPr>
         <w:pStyle w:val="Heading2"/>
       </w:pPr>
-      <w:bookmarkStart w:id="7" w:name="_Toc158574595"/>
+      <w:bookmarkStart w:id="9" w:name="_Toc159008473"/>
       <w:r>
         <w:t>What make an end point to be an end point</w:t>
       </w:r>
-      <w:bookmarkEnd w:id="7"/>
+      <w:bookmarkEnd w:id="9"/>
     </w:p>
     <w:p>
       <w:pPr>
@@ -1620,17 +1903,913 @@
         <w:t>]</w:t>
       </w:r>
     </w:p>
+    <w:p>
+      <w:pPr>
+        <w:pStyle w:val="Heading2"/>
+      </w:pPr>
+      <w:r>
+        <w:t xml:space="preserve">Handling </w:t>
+      </w:r>
+      <w:proofErr w:type="gramStart"/>
+      <w:r>
+        <w:t>return</w:t>
+      </w:r>
+      <w:proofErr w:type="gramEnd"/>
+      <w:r>
+        <w:t xml:space="preserve"> of status codes</w:t>
+      </w:r>
+    </w:p>
+    <w:p>
+      <w:pPr>
+        <w:pStyle w:val="ListParagraph"/>
+        <w:numPr>
+          <w:ilvl w:val="0"/>
+          <w:numId w:val="3"/>
+        </w:numPr>
+      </w:pPr>
+      <w:r>
+        <w:t xml:space="preserve">Return type at the function of the end point should be </w:t>
+      </w:r>
+      <w:proofErr w:type="spellStart"/>
+      <w:r>
+        <w:t>ActionResult</w:t>
+      </w:r>
+      <w:proofErr w:type="spellEnd"/>
+      <w:r>
+        <w:t xml:space="preserve">&lt;return type of object&gt;, e.g. </w:t>
+      </w:r>
+      <w:proofErr w:type="spellStart"/>
+      <w:r>
+        <w:rPr>
+          <w:highlight w:val="yellow"/>
+        </w:rPr>
+        <w:t>ActionResult</w:t>
+      </w:r>
+      <w:proofErr w:type="spellEnd"/>
+      <w:r>
+        <w:rPr>
+          <w:highlight w:val="yellow"/>
+        </w:rPr>
+        <w:t>&lt;</w:t>
+      </w:r>
+      <w:proofErr w:type="spellStart"/>
+      <w:r>
+        <w:rPr>
+          <w:highlight w:val="yellow"/>
+        </w:rPr>
+        <w:t>UserDto</w:t>
+      </w:r>
+      <w:proofErr w:type="spellEnd"/>
+      <w:r>
+        <w:rPr>
+          <w:highlight w:val="yellow"/>
+        </w:rPr>
+        <w:t>&gt;</w:t>
+      </w:r>
+      <w:r>
+        <w:t xml:space="preserve"> and </w:t>
+      </w:r>
+      <w:proofErr w:type="spellStart"/>
+      <w:r>
+        <w:rPr>
+          <w:highlight w:val="yellow"/>
+        </w:rPr>
+        <w:t>ActionResult</w:t>
+      </w:r>
+      <w:proofErr w:type="spellEnd"/>
+      <w:r>
+        <w:rPr>
+          <w:highlight w:val="yellow"/>
+        </w:rPr>
+        <w:t>&lt;</w:t>
+      </w:r>
+      <w:proofErr w:type="spellStart"/>
+      <w:r>
+        <w:rPr>
+          <w:rFonts w:ascii="Cascadia Mono" w:hAnsi="Cascadia Mono" w:cs="Cascadia Mono"/>
+          <w:color w:val="000000"/>
+          <w:kern w:val="0"/>
+          <w:sz w:val="19"/>
+          <w:szCs w:val="19"/>
+          <w:highlight w:val="yellow"/>
+        </w:rPr>
+        <w:t>IEnumerable</w:t>
+      </w:r>
+      <w:proofErr w:type="spellEnd"/>
+      <w:r>
+        <w:rPr>
+          <w:rFonts w:ascii="Cascadia Mono" w:hAnsi="Cascadia Mono" w:cs="Cascadia Mono"/>
+          <w:color w:val="000000"/>
+          <w:kern w:val="0"/>
+          <w:sz w:val="19"/>
+          <w:szCs w:val="19"/>
+          <w:highlight w:val="yellow"/>
+        </w:rPr>
+        <w:t>&lt;</w:t>
+      </w:r>
+      <w:proofErr w:type="spellStart"/>
+      <w:r>
+        <w:rPr>
+          <w:rFonts w:ascii="Cascadia Mono" w:hAnsi="Cascadia Mono" w:cs="Cascadia Mono"/>
+          <w:color w:val="000000"/>
+          <w:kern w:val="0"/>
+          <w:sz w:val="19"/>
+          <w:szCs w:val="19"/>
+          <w:highlight w:val="yellow"/>
+        </w:rPr>
+        <w:t>UserDto</w:t>
+      </w:r>
+      <w:proofErr w:type="spellEnd"/>
+      <w:r>
+        <w:rPr>
+          <w:rFonts w:ascii="Cascadia Mono" w:hAnsi="Cascadia Mono" w:cs="Cascadia Mono"/>
+          <w:color w:val="000000"/>
+          <w:kern w:val="0"/>
+          <w:sz w:val="19"/>
+          <w:szCs w:val="19"/>
+          <w:highlight w:val="yellow"/>
+        </w:rPr>
+        <w:t>&gt;</w:t>
+      </w:r>
+      <w:r>
+        <w:rPr>
+          <w:highlight w:val="yellow"/>
+        </w:rPr>
+        <w:t>&gt;</w:t>
+      </w:r>
+    </w:p>
+    <w:p>
+      <w:pPr>
+        <w:pStyle w:val="ListParagraph"/>
+        <w:numPr>
+          <w:ilvl w:val="0"/>
+          <w:numId w:val="3"/>
+        </w:numPr>
+      </w:pPr>
+      <w:r>
+        <w:t xml:space="preserve">Verification of the return value can specify the </w:t>
+      </w:r>
+      <w:r>
+        <w:t>return status, e.g.:</w:t>
+      </w:r>
+    </w:p>
+    <w:p>
+      <w:pPr>
+        <w:pStyle w:val="ListParagraph"/>
+        <w:numPr>
+          <w:ilvl w:val="1"/>
+          <w:numId w:val="3"/>
+        </w:numPr>
+      </w:pPr>
+      <w:proofErr w:type="gramStart"/>
+      <w:r>
+        <w:t>If(</w:t>
+      </w:r>
+      <w:proofErr w:type="gramEnd"/>
+      <w:r>
+        <w:t xml:space="preserve">id == 0){return </w:t>
+      </w:r>
+      <w:proofErr w:type="spellStart"/>
+      <w:r>
+        <w:t>BadRequest</w:t>
+      </w:r>
+      <w:proofErr w:type="spellEnd"/>
+      <w:r>
+        <w:t>()};</w:t>
+      </w:r>
+    </w:p>
+    <w:p>
+      <w:pPr>
+        <w:pStyle w:val="ListParagraph"/>
+        <w:numPr>
+          <w:ilvl w:val="1"/>
+          <w:numId w:val="3"/>
+        </w:numPr>
+      </w:pPr>
+      <w:proofErr w:type="gramStart"/>
+      <w:r>
+        <w:t>If(</w:t>
+      </w:r>
+      <w:proofErr w:type="gramEnd"/>
+      <w:r>
+        <w:t xml:space="preserve">user == null){return </w:t>
+      </w:r>
+      <w:proofErr w:type="spellStart"/>
+      <w:r>
+        <w:t>NotFound</w:t>
+      </w:r>
+      <w:proofErr w:type="spellEnd"/>
+      <w:r>
+        <w:t>()};</w:t>
+      </w:r>
+    </w:p>
+    <w:p>
+      <w:pPr>
+        <w:pStyle w:val="ListParagraph"/>
+        <w:numPr>
+          <w:ilvl w:val="1"/>
+          <w:numId w:val="3"/>
+        </w:numPr>
+      </w:pPr>
+      <w:r>
+        <w:t xml:space="preserve">return </w:t>
+      </w:r>
+      <w:proofErr w:type="gramStart"/>
+      <w:r>
+        <w:t>Ok(</w:t>
+      </w:r>
+      <w:proofErr w:type="gramEnd"/>
+      <w:r>
+        <w:t>);</w:t>
+      </w:r>
+    </w:p>
+    <w:p>
+      <w:pPr>
+        <w:pStyle w:val="Heading2"/>
+      </w:pPr>
+      <w:r>
+        <w:t>Document the return status of end point in Sw</w:t>
+      </w:r>
+      <w:r>
+        <w:t>agger</w:t>
+      </w:r>
+    </w:p>
+    <w:p>
+      <w:pPr>
+        <w:pStyle w:val="ListParagraph"/>
+        <w:numPr>
+          <w:ilvl w:val="0"/>
+          <w:numId w:val="6"/>
+        </w:numPr>
+      </w:pPr>
+      <w:r>
+        <w:t>Attributes [</w:t>
+      </w:r>
+      <w:proofErr w:type="spellStart"/>
+      <w:proofErr w:type="gramStart"/>
+      <w:r>
+        <w:t>ProducesResponseType</w:t>
+      </w:r>
+      <w:proofErr w:type="spellEnd"/>
+      <w:r>
+        <w:t>(</w:t>
+      </w:r>
+      <w:proofErr w:type="gramEnd"/>
+      <w:r>
+        <w:t xml:space="preserve">status code)] are needed for documenting the status above the function of end point, e.g. </w:t>
+      </w:r>
+    </w:p>
+    <w:p>
+      <w:pPr>
+        <w:pStyle w:val="ListParagraph"/>
+        <w:numPr>
+          <w:ilvl w:val="1"/>
+          <w:numId w:val="6"/>
+        </w:numPr>
+        <w:rPr>
+          <w:highlight w:val="yellow"/>
+        </w:rPr>
+      </w:pPr>
+      <w:r>
+        <w:rPr>
+          <w:highlight w:val="yellow"/>
+        </w:rPr>
+        <w:t>[</w:t>
+      </w:r>
+      <w:proofErr w:type="spellStart"/>
+      <w:proofErr w:type="gramStart"/>
+      <w:r>
+        <w:rPr>
+          <w:highlight w:val="yellow"/>
+        </w:rPr>
+        <w:t>ProducesResponseType</w:t>
+      </w:r>
+      <w:proofErr w:type="spellEnd"/>
+      <w:r>
+        <w:rPr>
+          <w:highlight w:val="yellow"/>
+        </w:rPr>
+        <w:t>(</w:t>
+      </w:r>
+      <w:proofErr w:type="gramEnd"/>
+      <w:r>
+        <w:rPr>
+          <w:highlight w:val="yellow"/>
+        </w:rPr>
+        <w:t>200)]</w:t>
+      </w:r>
+      <w:r>
+        <w:rPr>
+          <w:highlight w:val="yellow"/>
+        </w:rPr>
+        <w:t xml:space="preserve"> or </w:t>
+      </w:r>
+      <w:r>
+        <w:rPr>
+          <w:highlight w:val="yellow"/>
+        </w:rPr>
+        <w:t>[</w:t>
+      </w:r>
+      <w:proofErr w:type="spellStart"/>
+      <w:r>
+        <w:rPr>
+          <w:highlight w:val="yellow"/>
+        </w:rPr>
+        <w:t>ProducesResponseType</w:t>
+      </w:r>
+      <w:proofErr w:type="spellEnd"/>
+      <w:r>
+        <w:rPr>
+          <w:highlight w:val="yellow"/>
+        </w:rPr>
+        <w:t>(</w:t>
+      </w:r>
+      <w:r>
+        <w:rPr>
+          <w:highlight w:val="yellow"/>
+        </w:rPr>
+        <w:t>StatusCodes.Status</w:t>
+      </w:r>
+      <w:r>
+        <w:rPr>
+          <w:highlight w:val="yellow"/>
+        </w:rPr>
+        <w:t>200</w:t>
+      </w:r>
+      <w:r>
+        <w:rPr>
+          <w:highlight w:val="yellow"/>
+        </w:rPr>
+        <w:t>OK</w:t>
+      </w:r>
+      <w:r>
+        <w:rPr>
+          <w:highlight w:val="yellow"/>
+        </w:rPr>
+        <w:t>)]</w:t>
+      </w:r>
+    </w:p>
+    <w:p>
+      <w:pPr>
+        <w:pStyle w:val="ListParagraph"/>
+        <w:numPr>
+          <w:ilvl w:val="1"/>
+          <w:numId w:val="6"/>
+        </w:numPr>
+        <w:rPr>
+          <w:highlight w:val="yellow"/>
+        </w:rPr>
+      </w:pPr>
+      <w:r>
+        <w:rPr>
+          <w:highlight w:val="yellow"/>
+        </w:rPr>
+        <w:t>[</w:t>
+      </w:r>
+      <w:proofErr w:type="spellStart"/>
+      <w:proofErr w:type="gramStart"/>
+      <w:r>
+        <w:rPr>
+          <w:highlight w:val="yellow"/>
+        </w:rPr>
+        <w:t>ProducesResponseType</w:t>
+      </w:r>
+      <w:proofErr w:type="spellEnd"/>
+      <w:r>
+        <w:rPr>
+          <w:highlight w:val="yellow"/>
+        </w:rPr>
+        <w:t>(</w:t>
+      </w:r>
+      <w:proofErr w:type="gramEnd"/>
+      <w:r>
+        <w:rPr>
+          <w:highlight w:val="yellow"/>
+        </w:rPr>
+        <w:t>400</w:t>
+      </w:r>
+      <w:r>
+        <w:rPr>
+          <w:highlight w:val="yellow"/>
+        </w:rPr>
+        <w:t>)]</w:t>
+      </w:r>
+      <w:r>
+        <w:rPr>
+          <w:highlight w:val="yellow"/>
+        </w:rPr>
+        <w:t xml:space="preserve"> </w:t>
+      </w:r>
+      <w:r>
+        <w:rPr>
+          <w:highlight w:val="yellow"/>
+        </w:rPr>
+        <w:t xml:space="preserve">or </w:t>
+      </w:r>
+      <w:r>
+        <w:rPr>
+          <w:highlight w:val="yellow"/>
+        </w:rPr>
+        <w:t>[</w:t>
+      </w:r>
+      <w:proofErr w:type="spellStart"/>
+      <w:r>
+        <w:rPr>
+          <w:highlight w:val="yellow"/>
+        </w:rPr>
+        <w:t>ProducesResponseType</w:t>
+      </w:r>
+      <w:proofErr w:type="spellEnd"/>
+      <w:r>
+        <w:rPr>
+          <w:highlight w:val="yellow"/>
+        </w:rPr>
+        <w:t>(</w:t>
+      </w:r>
+      <w:r>
+        <w:rPr>
+          <w:highlight w:val="yellow"/>
+        </w:rPr>
+        <w:t>StatusCodes.Status</w:t>
+      </w:r>
+      <w:r>
+        <w:rPr>
+          <w:highlight w:val="yellow"/>
+        </w:rPr>
+        <w:t>400BadRequest</w:t>
+      </w:r>
+      <w:r>
+        <w:rPr>
+          <w:highlight w:val="yellow"/>
+        </w:rPr>
+        <w:t>)]</w:t>
+      </w:r>
+    </w:p>
+    <w:p>
+      <w:pPr>
+        <w:pStyle w:val="ListParagraph"/>
+        <w:numPr>
+          <w:ilvl w:val="1"/>
+          <w:numId w:val="6"/>
+        </w:numPr>
+        <w:rPr>
+          <w:highlight w:val="yellow"/>
+        </w:rPr>
+      </w:pPr>
+      <w:r>
+        <w:rPr>
+          <w:highlight w:val="yellow"/>
+        </w:rPr>
+        <w:t>[</w:t>
+      </w:r>
+      <w:proofErr w:type="spellStart"/>
+      <w:proofErr w:type="gramStart"/>
+      <w:r>
+        <w:rPr>
+          <w:highlight w:val="yellow"/>
+        </w:rPr>
+        <w:t>ProducesResponseType</w:t>
+      </w:r>
+      <w:proofErr w:type="spellEnd"/>
+      <w:r>
+        <w:rPr>
+          <w:highlight w:val="yellow"/>
+        </w:rPr>
+        <w:t>(</w:t>
+      </w:r>
+      <w:proofErr w:type="gramEnd"/>
+      <w:r>
+        <w:rPr>
+          <w:highlight w:val="yellow"/>
+        </w:rPr>
+        <w:t>404</w:t>
+      </w:r>
+      <w:r>
+        <w:rPr>
+          <w:highlight w:val="yellow"/>
+        </w:rPr>
+        <w:t>)]</w:t>
+      </w:r>
+      <w:r>
+        <w:rPr>
+          <w:highlight w:val="yellow"/>
+        </w:rPr>
+        <w:t xml:space="preserve"> </w:t>
+      </w:r>
+      <w:r>
+        <w:rPr>
+          <w:highlight w:val="yellow"/>
+        </w:rPr>
+        <w:t xml:space="preserve">or </w:t>
+      </w:r>
+      <w:r>
+        <w:rPr>
+          <w:highlight w:val="yellow"/>
+        </w:rPr>
+        <w:t>[</w:t>
+      </w:r>
+      <w:proofErr w:type="spellStart"/>
+      <w:r>
+        <w:rPr>
+          <w:highlight w:val="yellow"/>
+        </w:rPr>
+        <w:t>ProducesResponseType</w:t>
+      </w:r>
+      <w:proofErr w:type="spellEnd"/>
+      <w:r>
+        <w:rPr>
+          <w:highlight w:val="yellow"/>
+        </w:rPr>
+        <w:t>(</w:t>
+      </w:r>
+      <w:r>
+        <w:rPr>
+          <w:highlight w:val="yellow"/>
+        </w:rPr>
+        <w:t>StatusCodes.Status</w:t>
+      </w:r>
+      <w:r>
+        <w:rPr>
+          <w:highlight w:val="yellow"/>
+        </w:rPr>
+        <w:t>404NotFound</w:t>
+      </w:r>
+      <w:r>
+        <w:rPr>
+          <w:highlight w:val="yellow"/>
+        </w:rPr>
+        <w:t>)]</w:t>
+      </w:r>
+    </w:p>
+    <w:p>
+      <w:pPr>
+        <w:ind w:left="1080"/>
+      </w:pPr>
+    </w:p>
     <w:p/>
-    <w:p/>
     <w:p>
       <w:pPr>
         <w:pStyle w:val="Heading1"/>
       </w:pPr>
-      <w:bookmarkStart w:id="8" w:name="_Toc158574596"/>
-      <w:r>
+      <w:bookmarkStart w:id="10" w:name="_Toc159008474"/>
+      <w:r>
+        <w:t>Visual Studio Code</w:t>
+      </w:r>
+    </w:p>
+    <w:p>
+      <w:pPr>
+        <w:pStyle w:val="Heading2"/>
+      </w:pPr>
+      <w:r>
+        <w:t>Suggested Setting on VS Code</w:t>
+      </w:r>
+      <w:bookmarkEnd w:id="10"/>
+    </w:p>
+    <w:p>
+      <w:pPr>
+        <w:pStyle w:val="ListParagraph"/>
+        <w:numPr>
+          <w:ilvl w:val="0"/>
+          <w:numId w:val="3"/>
+        </w:numPr>
+      </w:pPr>
+      <w:r>
+        <w:t>File -&gt; Auto Save</w:t>
+      </w:r>
+    </w:p>
+    <w:p>
+      <w:pPr>
+        <w:pStyle w:val="ListParagraph"/>
+        <w:numPr>
+          <w:ilvl w:val="0"/>
+          <w:numId w:val="3"/>
+        </w:numPr>
+      </w:pPr>
+      <w:r>
+        <w:t xml:space="preserve">File -&gt; Preferences -&gt; Settings -&gt; Text Editor -&gt; Formatting -&gt; Format </w:t>
+      </w:r>
+      <w:proofErr w:type="gramStart"/>
+      <w:r>
+        <w:t>On</w:t>
+      </w:r>
+      <w:proofErr w:type="gramEnd"/>
+      <w:r>
+        <w:t xml:space="preserve"> Save</w:t>
+      </w:r>
+    </w:p>
+    <w:p>
+      <w:pPr>
+        <w:pStyle w:val="ListParagraph"/>
+        <w:numPr>
+          <w:ilvl w:val="0"/>
+          <w:numId w:val="3"/>
+        </w:numPr>
+      </w:pPr>
+      <w:r>
+        <w:t>File -&gt; Preferences -&gt; Settings -&gt;</w:t>
+      </w:r>
+      <w:r>
+        <w:t xml:space="preserve"> </w:t>
+      </w:r>
+      <w:proofErr w:type="gramStart"/>
+      <w:r>
+        <w:t>Search(</w:t>
+      </w:r>
+      <w:proofErr w:type="gramEnd"/>
+      <w:r>
+        <w:t xml:space="preserve">place open brace on new line)-&gt; JavaScript …. Place Open Brace </w:t>
+      </w:r>
+      <w:r>
+        <w:t xml:space="preserve">on New Line </w:t>
+      </w:r>
+      <w:proofErr w:type="gramStart"/>
+      <w:r>
+        <w:t>For</w:t>
+      </w:r>
+      <w:proofErr w:type="gramEnd"/>
+      <w:r>
+        <w:t xml:space="preserve"> Control Blocks</w:t>
+      </w:r>
+    </w:p>
+    <w:p>
+      <w:pPr>
+        <w:pStyle w:val="ListParagraph"/>
+        <w:numPr>
+          <w:ilvl w:val="0"/>
+          <w:numId w:val="3"/>
+        </w:numPr>
+      </w:pPr>
+      <w:r>
+        <w:t>File -&gt; Preferences -&gt; Settings -&gt;</w:t>
+      </w:r>
+      <w:r>
+        <w:t xml:space="preserve"> </w:t>
+      </w:r>
+      <w:proofErr w:type="gramStart"/>
+      <w:r>
+        <w:t>Search(</w:t>
+      </w:r>
+      <w:proofErr w:type="gramEnd"/>
+      <w:r>
+        <w:t xml:space="preserve">place open brace on new line)-&gt; JavaScript …. Place Open Brace on New Line </w:t>
+      </w:r>
+      <w:proofErr w:type="gramStart"/>
+      <w:r>
+        <w:t>For</w:t>
+      </w:r>
+      <w:proofErr w:type="gramEnd"/>
+      <w:r>
+        <w:t xml:space="preserve"> Functions</w:t>
+      </w:r>
+    </w:p>
+    <w:p>
+      <w:pPr>
+        <w:pStyle w:val="ListParagraph"/>
+        <w:numPr>
+          <w:ilvl w:val="0"/>
+          <w:numId w:val="3"/>
+        </w:numPr>
+      </w:pPr>
+      <w:r>
+        <w:t>File -&gt; Preferences -&gt; Settings -&gt;</w:t>
+      </w:r>
+      <w:r>
+        <w:t xml:space="preserve"> </w:t>
+      </w:r>
+      <w:proofErr w:type="gramStart"/>
+      <w:r>
+        <w:t>Search(</w:t>
+      </w:r>
+      <w:proofErr w:type="gramEnd"/>
+      <w:r>
+        <w:t xml:space="preserve">place open brace on new line)-&gt; TypeScript …. Place Open Brace on New Line </w:t>
+      </w:r>
+      <w:proofErr w:type="gramStart"/>
+      <w:r>
+        <w:t>For</w:t>
+      </w:r>
+      <w:proofErr w:type="gramEnd"/>
+      <w:r>
+        <w:t xml:space="preserve"> Control Blocks</w:t>
+      </w:r>
+    </w:p>
+    <w:p>
+      <w:pPr>
+        <w:pStyle w:val="ListParagraph"/>
+        <w:numPr>
+          <w:ilvl w:val="0"/>
+          <w:numId w:val="3"/>
+        </w:numPr>
+      </w:pPr>
+      <w:r>
+        <w:t>File -&gt; Preferences -&gt; Settings -&gt;</w:t>
+      </w:r>
+      <w:r>
+        <w:t xml:space="preserve"> </w:t>
+      </w:r>
+      <w:proofErr w:type="gramStart"/>
+      <w:r>
+        <w:t>Search(</w:t>
+      </w:r>
+      <w:proofErr w:type="gramEnd"/>
+      <w:r>
+        <w:t xml:space="preserve">place open brace on new line)-&gt; TypeScript …. Place Open Brace on New Line </w:t>
+      </w:r>
+      <w:proofErr w:type="gramStart"/>
+      <w:r>
+        <w:t>For</w:t>
+      </w:r>
+      <w:proofErr w:type="gramEnd"/>
+      <w:r>
+        <w:t xml:space="preserve"> Functions</w:t>
+      </w:r>
+    </w:p>
+    <w:p>
+      <w:pPr>
+        <w:pStyle w:val="Heading2"/>
+      </w:pPr>
+      <w:r>
+        <w:t xml:space="preserve">If </w:t>
+      </w:r>
+      <w:proofErr w:type="gramStart"/>
+      <w:r>
+        <w:t>not .</w:t>
+      </w:r>
+      <w:proofErr w:type="spellStart"/>
+      <w:r>
+        <w:t>vscode</w:t>
+      </w:r>
+      <w:proofErr w:type="spellEnd"/>
+      <w:proofErr w:type="gramEnd"/>
+      <w:r>
+        <w:t xml:space="preserve"> folder generated</w:t>
+      </w:r>
+    </w:p>
+    <w:p>
+      <w:pPr>
+        <w:pStyle w:val="ListParagraph"/>
+        <w:numPr>
+          <w:ilvl w:val="0"/>
+          <w:numId w:val="5"/>
+        </w:numPr>
+      </w:pPr>
+      <w:r>
+        <w:t xml:space="preserve">Generate </w:t>
+      </w:r>
+      <w:proofErr w:type="gramStart"/>
+      <w:r>
+        <w:t>the .</w:t>
+      </w:r>
+      <w:proofErr w:type="spellStart"/>
+      <w:r>
+        <w:t>vscode</w:t>
+      </w:r>
+      <w:proofErr w:type="spellEnd"/>
+      <w:proofErr w:type="gramEnd"/>
+      <w:r>
+        <w:t xml:space="preserve"> folder manually by </w:t>
+      </w:r>
+      <w:r>
+        <w:t>opening your Command Palette (CTRL + SHIFT + P) and then select .NET: Generate Assets For Build And Debug.</w:t>
+      </w:r>
+    </w:p>
+    <w:p>
+      <w:pPr>
+        <w:pStyle w:val="ListParagraph"/>
+        <w:numPr>
+          <w:ilvl w:val="0"/>
+          <w:numId w:val="5"/>
+        </w:numPr>
+      </w:pPr>
+      <w:proofErr w:type="gramStart"/>
+      <w:r>
+        <w:t>The .</w:t>
+      </w:r>
+      <w:proofErr w:type="spellStart"/>
+      <w:r>
+        <w:t>vscode</w:t>
+      </w:r>
+      <w:proofErr w:type="spellEnd"/>
+      <w:proofErr w:type="gramEnd"/>
+      <w:r>
+        <w:t xml:space="preserve"> folder has </w:t>
+      </w:r>
+      <w:proofErr w:type="spellStart"/>
+      <w:r>
+        <w:t>launch.json</w:t>
+      </w:r>
+      <w:proofErr w:type="spellEnd"/>
+      <w:r>
+        <w:t xml:space="preserve"> and </w:t>
+      </w:r>
+      <w:proofErr w:type="spellStart"/>
+      <w:r>
+        <w:t>tasks.json</w:t>
+      </w:r>
+      <w:proofErr w:type="spellEnd"/>
+    </w:p>
+    <w:p>
+      <w:pPr>
+        <w:pStyle w:val="Heading1"/>
+      </w:pPr>
+      <w:r>
+        <w:t>Dotnet CLI commands</w:t>
+      </w:r>
+    </w:p>
+    <w:p>
+      <w:pPr>
+        <w:pStyle w:val="ListParagraph"/>
+        <w:numPr>
+          <w:ilvl w:val="0"/>
+          <w:numId w:val="4"/>
+        </w:numPr>
+      </w:pPr>
+      <w:r>
+        <w:t>dotnet new –list</w:t>
+      </w:r>
+    </w:p>
+    <w:p>
+      <w:pPr>
+        <w:pStyle w:val="ListParagraph"/>
+        <w:numPr>
+          <w:ilvl w:val="1"/>
+          <w:numId w:val="4"/>
+        </w:numPr>
+      </w:pPr>
+      <w:r>
+        <w:t>list all the template projects which can be built</w:t>
+      </w:r>
+    </w:p>
+    <w:p>
+      <w:pPr>
+        <w:pStyle w:val="ListParagraph"/>
+        <w:numPr>
+          <w:ilvl w:val="0"/>
+          <w:numId w:val="4"/>
+        </w:numPr>
+      </w:pPr>
+      <w:r>
+        <w:t xml:space="preserve">dotnet new </w:t>
+      </w:r>
+      <w:proofErr w:type="spellStart"/>
+      <w:r>
+        <w:t>webapi</w:t>
+      </w:r>
+      <w:proofErr w:type="spellEnd"/>
+      <w:r>
+        <w:t xml:space="preserve"> -n </w:t>
+      </w:r>
+      <w:r>
+        <w:t>&lt;&lt;project name&gt;&gt;</w:t>
+      </w:r>
+      <w:r>
+        <w:t xml:space="preserve"> -controllers</w:t>
+      </w:r>
+    </w:p>
+    <w:p>
+      <w:pPr>
+        <w:pStyle w:val="ListParagraph"/>
+        <w:numPr>
+          <w:ilvl w:val="1"/>
+          <w:numId w:val="4"/>
+        </w:numPr>
+      </w:pPr>
+      <w:r>
+        <w:t xml:space="preserve">create </w:t>
+      </w:r>
+      <w:proofErr w:type="gramStart"/>
+      <w:r>
+        <w:t>an</w:t>
+      </w:r>
+      <w:proofErr w:type="gramEnd"/>
+      <w:r>
+        <w:t xml:space="preserve"> </w:t>
+      </w:r>
+      <w:proofErr w:type="spellStart"/>
+      <w:r>
+        <w:t>webapi</w:t>
+      </w:r>
+      <w:proofErr w:type="spellEnd"/>
+      <w:r>
+        <w:t xml:space="preserve"> project with the given </w:t>
+      </w:r>
+      <w:r>
+        <w:t xml:space="preserve">project </w:t>
+      </w:r>
+      <w:r>
+        <w:t>name</w:t>
+      </w:r>
+    </w:p>
+    <w:p>
+      <w:pPr>
+        <w:pStyle w:val="Heading1"/>
+      </w:pPr>
+      <w:bookmarkStart w:id="11" w:name="_Toc159008475"/>
+      <w:r>
+        <w:lastRenderedPageBreak/>
         <w:t>Items is being Looked for solutions</w:t>
       </w:r>
-      <w:bookmarkEnd w:id="8"/>
+      <w:bookmarkEnd w:id="11"/>
     </w:p>
     <w:p/>
     <w:sectPr>
@@ -1890,9 +3069,9 @@
     </w:lvl>
   </w:abstractNum>
   <w:abstractNum w:abstractNumId="1" w15:restartNumberingAfterBreak="0">
-    <w:nsid w:val="15FB00DA"/>
+    <w:nsid w:val="0BC70112"/>
     <w:multiLevelType w:val="hybridMultilevel"/>
-    <w:tmpl w:val="94B43746"/>
+    <w:tmpl w:val="8370E792"/>
     <w:lvl w:ilvl="0" w:tplc="04090001">
       <w:start w:val="1"/>
       <w:numFmt w:val="bullet"/>
@@ -2003,6 +3182,232 @@
     </w:lvl>
   </w:abstractNum>
   <w:abstractNum w:abstractNumId="2" w15:restartNumberingAfterBreak="0">
+    <w:nsid w:val="13BA6BE3"/>
+    <w:multiLevelType w:val="hybridMultilevel"/>
+    <w:tmpl w:val="766CAA3C"/>
+    <w:lvl w:ilvl="0" w:tplc="04090001">
+      <w:start w:val="1"/>
+      <w:numFmt w:val="bullet"/>
+      <w:lvlText w:val=""/>
+      <w:lvlJc w:val="left"/>
+      <w:pPr>
+        <w:ind w:left="720" w:hanging="360"/>
+      </w:pPr>
+      <w:rPr>
+        <w:rFonts w:ascii="Symbol" w:hAnsi="Symbol" w:hint="default"/>
+      </w:rPr>
+    </w:lvl>
+    <w:lvl w:ilvl="1" w:tplc="04090003" w:tentative="1">
+      <w:start w:val="1"/>
+      <w:numFmt w:val="bullet"/>
+      <w:lvlText w:val="o"/>
+      <w:lvlJc w:val="left"/>
+      <w:pPr>
+        <w:ind w:left="1440" w:hanging="360"/>
+      </w:pPr>
+      <w:rPr>
+        <w:rFonts w:ascii="Courier New" w:hAnsi="Courier New" w:cs="Courier New" w:hint="default"/>
+      </w:rPr>
+    </w:lvl>
+    <w:lvl w:ilvl="2" w:tplc="04090005" w:tentative="1">
+      <w:start w:val="1"/>
+      <w:numFmt w:val="bullet"/>
+      <w:lvlText w:val=""/>
+      <w:lvlJc w:val="left"/>
+      <w:pPr>
+        <w:ind w:left="2160" w:hanging="360"/>
+      </w:pPr>
+      <w:rPr>
+        <w:rFonts w:ascii="Wingdings" w:hAnsi="Wingdings" w:hint="default"/>
+      </w:rPr>
+    </w:lvl>
+    <w:lvl w:ilvl="3" w:tplc="04090001" w:tentative="1">
+      <w:start w:val="1"/>
+      <w:numFmt w:val="bullet"/>
+      <w:lvlText w:val=""/>
+      <w:lvlJc w:val="left"/>
+      <w:pPr>
+        <w:ind w:left="2880" w:hanging="360"/>
+      </w:pPr>
+      <w:rPr>
+        <w:rFonts w:ascii="Symbol" w:hAnsi="Symbol" w:hint="default"/>
+      </w:rPr>
+    </w:lvl>
+    <w:lvl w:ilvl="4" w:tplc="04090003" w:tentative="1">
+      <w:start w:val="1"/>
+      <w:numFmt w:val="bullet"/>
+      <w:lvlText w:val="o"/>
+      <w:lvlJc w:val="left"/>
+      <w:pPr>
+        <w:ind w:left="3600" w:hanging="360"/>
+      </w:pPr>
+      <w:rPr>
+        <w:rFonts w:ascii="Courier New" w:hAnsi="Courier New" w:cs="Courier New" w:hint="default"/>
+      </w:rPr>
+    </w:lvl>
+    <w:lvl w:ilvl="5" w:tplc="04090005" w:tentative="1">
+      <w:start w:val="1"/>
+      <w:numFmt w:val="bullet"/>
+      <w:lvlText w:val=""/>
+      <w:lvlJc w:val="left"/>
+      <w:pPr>
+        <w:ind w:left="4320" w:hanging="360"/>
+      </w:pPr>
+      <w:rPr>
+        <w:rFonts w:ascii="Wingdings" w:hAnsi="Wingdings" w:hint="default"/>
+      </w:rPr>
+    </w:lvl>
+    <w:lvl w:ilvl="6" w:tplc="04090001" w:tentative="1">
+      <w:start w:val="1"/>
+      <w:numFmt w:val="bullet"/>
+      <w:lvlText w:val=""/>
+      <w:lvlJc w:val="left"/>
+      <w:pPr>
+        <w:ind w:left="5040" w:hanging="360"/>
+      </w:pPr>
+      <w:rPr>
+        <w:rFonts w:ascii="Symbol" w:hAnsi="Symbol" w:hint="default"/>
+      </w:rPr>
+    </w:lvl>
+    <w:lvl w:ilvl="7" w:tplc="04090003" w:tentative="1">
+      <w:start w:val="1"/>
+      <w:numFmt w:val="bullet"/>
+      <w:lvlText w:val="o"/>
+      <w:lvlJc w:val="left"/>
+      <w:pPr>
+        <w:ind w:left="5760" w:hanging="360"/>
+      </w:pPr>
+      <w:rPr>
+        <w:rFonts w:ascii="Courier New" w:hAnsi="Courier New" w:cs="Courier New" w:hint="default"/>
+      </w:rPr>
+    </w:lvl>
+    <w:lvl w:ilvl="8" w:tplc="04090005" w:tentative="1">
+      <w:start w:val="1"/>
+      <w:numFmt w:val="bullet"/>
+      <w:lvlText w:val=""/>
+      <w:lvlJc w:val="left"/>
+      <w:pPr>
+        <w:ind w:left="6480" w:hanging="360"/>
+      </w:pPr>
+      <w:rPr>
+        <w:rFonts w:ascii="Wingdings" w:hAnsi="Wingdings" w:hint="default"/>
+      </w:rPr>
+    </w:lvl>
+  </w:abstractNum>
+  <w:abstractNum w:abstractNumId="3" w15:restartNumberingAfterBreak="0">
+    <w:nsid w:val="15FB00DA"/>
+    <w:multiLevelType w:val="hybridMultilevel"/>
+    <w:tmpl w:val="5AB08198"/>
+    <w:lvl w:ilvl="0" w:tplc="04090001">
+      <w:start w:val="1"/>
+      <w:numFmt w:val="bullet"/>
+      <w:lvlText w:val=""/>
+      <w:lvlJc w:val="left"/>
+      <w:pPr>
+        <w:ind w:left="720" w:hanging="360"/>
+      </w:pPr>
+      <w:rPr>
+        <w:rFonts w:ascii="Symbol" w:hAnsi="Symbol" w:hint="default"/>
+      </w:rPr>
+    </w:lvl>
+    <w:lvl w:ilvl="1" w:tplc="04090003">
+      <w:start w:val="1"/>
+      <w:numFmt w:val="bullet"/>
+      <w:lvlText w:val="o"/>
+      <w:lvlJc w:val="left"/>
+      <w:pPr>
+        <w:ind w:left="1440" w:hanging="360"/>
+      </w:pPr>
+      <w:rPr>
+        <w:rFonts w:ascii="Courier New" w:hAnsi="Courier New" w:cs="Courier New" w:hint="default"/>
+      </w:rPr>
+    </w:lvl>
+    <w:lvl w:ilvl="2" w:tplc="04090005" w:tentative="1">
+      <w:start w:val="1"/>
+      <w:numFmt w:val="bullet"/>
+      <w:lvlText w:val=""/>
+      <w:lvlJc w:val="left"/>
+      <w:pPr>
+        <w:ind w:left="2160" w:hanging="360"/>
+      </w:pPr>
+      <w:rPr>
+        <w:rFonts w:ascii="Wingdings" w:hAnsi="Wingdings" w:hint="default"/>
+      </w:rPr>
+    </w:lvl>
+    <w:lvl w:ilvl="3" w:tplc="04090001" w:tentative="1">
+      <w:start w:val="1"/>
+      <w:numFmt w:val="bullet"/>
+      <w:lvlText w:val=""/>
+      <w:lvlJc w:val="left"/>
+      <w:pPr>
+        <w:ind w:left="2880" w:hanging="360"/>
+      </w:pPr>
+      <w:rPr>
+        <w:rFonts w:ascii="Symbol" w:hAnsi="Symbol" w:hint="default"/>
+      </w:rPr>
+    </w:lvl>
+    <w:lvl w:ilvl="4" w:tplc="04090003" w:tentative="1">
+      <w:start w:val="1"/>
+      <w:numFmt w:val="bullet"/>
+      <w:lvlText w:val="o"/>
+      <w:lvlJc w:val="left"/>
+      <w:pPr>
+        <w:ind w:left="3600" w:hanging="360"/>
+      </w:pPr>
+      <w:rPr>
+        <w:rFonts w:ascii="Courier New" w:hAnsi="Courier New" w:cs="Courier New" w:hint="default"/>
+      </w:rPr>
+    </w:lvl>
+    <w:lvl w:ilvl="5" w:tplc="04090005" w:tentative="1">
+      <w:start w:val="1"/>
+      <w:numFmt w:val="bullet"/>
+      <w:lvlText w:val=""/>
+      <w:lvlJc w:val="left"/>
+      <w:pPr>
+        <w:ind w:left="4320" w:hanging="360"/>
+      </w:pPr>
+      <w:rPr>
+        <w:rFonts w:ascii="Wingdings" w:hAnsi="Wingdings" w:hint="default"/>
+      </w:rPr>
+    </w:lvl>
+    <w:lvl w:ilvl="6" w:tplc="04090001" w:tentative="1">
+      <w:start w:val="1"/>
+      <w:numFmt w:val="bullet"/>
+      <w:lvlText w:val=""/>
+      <w:lvlJc w:val="left"/>
+      <w:pPr>
+        <w:ind w:left="5040" w:hanging="360"/>
+      </w:pPr>
+      <w:rPr>
+        <w:rFonts w:ascii="Symbol" w:hAnsi="Symbol" w:hint="default"/>
+      </w:rPr>
+    </w:lvl>
+    <w:lvl w:ilvl="7" w:tplc="04090003" w:tentative="1">
+      <w:start w:val="1"/>
+      <w:numFmt w:val="bullet"/>
+      <w:lvlText w:val="o"/>
+      <w:lvlJc w:val="left"/>
+      <w:pPr>
+        <w:ind w:left="5760" w:hanging="360"/>
+      </w:pPr>
+      <w:rPr>
+        <w:rFonts w:ascii="Courier New" w:hAnsi="Courier New" w:cs="Courier New" w:hint="default"/>
+      </w:rPr>
+    </w:lvl>
+    <w:lvl w:ilvl="8" w:tplc="04090005" w:tentative="1">
+      <w:start w:val="1"/>
+      <w:numFmt w:val="bullet"/>
+      <w:lvlText w:val=""/>
+      <w:lvlJc w:val="left"/>
+      <w:pPr>
+        <w:ind w:left="6480" w:hanging="360"/>
+      </w:pPr>
+      <w:rPr>
+        <w:rFonts w:ascii="Wingdings" w:hAnsi="Wingdings" w:hint="default"/>
+      </w:rPr>
+    </w:lvl>
+  </w:abstractNum>
+  <w:abstractNum w:abstractNumId="4" w15:restartNumberingAfterBreak="0">
     <w:nsid w:val="360A4EA3"/>
     <w:multiLevelType w:val="multilevel"/>
     <w:tmpl w:val="04090025"/>
@@ -2097,13 +3502,135 @@
       </w:pPr>
     </w:lvl>
   </w:abstractNum>
+  <w:abstractNum w:abstractNumId="5" w15:restartNumberingAfterBreak="0">
+    <w:nsid w:val="7EF66CCB"/>
+    <w:multiLevelType w:val="hybridMultilevel"/>
+    <w:tmpl w:val="1084FBD6"/>
+    <w:lvl w:ilvl="0" w:tplc="04090001">
+      <w:start w:val="1"/>
+      <w:numFmt w:val="bullet"/>
+      <w:lvlText w:val=""/>
+      <w:lvlJc w:val="left"/>
+      <w:pPr>
+        <w:ind w:left="720" w:hanging="360"/>
+      </w:pPr>
+      <w:rPr>
+        <w:rFonts w:ascii="Symbol" w:hAnsi="Symbol" w:hint="default"/>
+      </w:rPr>
+    </w:lvl>
+    <w:lvl w:ilvl="1" w:tplc="04090003">
+      <w:start w:val="1"/>
+      <w:numFmt w:val="bullet"/>
+      <w:lvlText w:val="o"/>
+      <w:lvlJc w:val="left"/>
+      <w:pPr>
+        <w:ind w:left="1440" w:hanging="360"/>
+      </w:pPr>
+      <w:rPr>
+        <w:rFonts w:ascii="Courier New" w:hAnsi="Courier New" w:cs="Courier New" w:hint="default"/>
+      </w:rPr>
+    </w:lvl>
+    <w:lvl w:ilvl="2" w:tplc="04090005" w:tentative="1">
+      <w:start w:val="1"/>
+      <w:numFmt w:val="bullet"/>
+      <w:lvlText w:val=""/>
+      <w:lvlJc w:val="left"/>
+      <w:pPr>
+        <w:ind w:left="2160" w:hanging="360"/>
+      </w:pPr>
+      <w:rPr>
+        <w:rFonts w:ascii="Wingdings" w:hAnsi="Wingdings" w:hint="default"/>
+      </w:rPr>
+    </w:lvl>
+    <w:lvl w:ilvl="3" w:tplc="04090001" w:tentative="1">
+      <w:start w:val="1"/>
+      <w:numFmt w:val="bullet"/>
+      <w:lvlText w:val=""/>
+      <w:lvlJc w:val="left"/>
+      <w:pPr>
+        <w:ind w:left="2880" w:hanging="360"/>
+      </w:pPr>
+      <w:rPr>
+        <w:rFonts w:ascii="Symbol" w:hAnsi="Symbol" w:hint="default"/>
+      </w:rPr>
+    </w:lvl>
+    <w:lvl w:ilvl="4" w:tplc="04090003" w:tentative="1">
+      <w:start w:val="1"/>
+      <w:numFmt w:val="bullet"/>
+      <w:lvlText w:val="o"/>
+      <w:lvlJc w:val="left"/>
+      <w:pPr>
+        <w:ind w:left="3600" w:hanging="360"/>
+      </w:pPr>
+      <w:rPr>
+        <w:rFonts w:ascii="Courier New" w:hAnsi="Courier New" w:cs="Courier New" w:hint="default"/>
+      </w:rPr>
+    </w:lvl>
+    <w:lvl w:ilvl="5" w:tplc="04090005" w:tentative="1">
+      <w:start w:val="1"/>
+      <w:numFmt w:val="bullet"/>
+      <w:lvlText w:val=""/>
+      <w:lvlJc w:val="left"/>
+      <w:pPr>
+        <w:ind w:left="4320" w:hanging="360"/>
+      </w:pPr>
+      <w:rPr>
+        <w:rFonts w:ascii="Wingdings" w:hAnsi="Wingdings" w:hint="default"/>
+      </w:rPr>
+    </w:lvl>
+    <w:lvl w:ilvl="6" w:tplc="04090001" w:tentative="1">
+      <w:start w:val="1"/>
+      <w:numFmt w:val="bullet"/>
+      <w:lvlText w:val=""/>
+      <w:lvlJc w:val="left"/>
+      <w:pPr>
+        <w:ind w:left="5040" w:hanging="360"/>
+      </w:pPr>
+      <w:rPr>
+        <w:rFonts w:ascii="Symbol" w:hAnsi="Symbol" w:hint="default"/>
+      </w:rPr>
+    </w:lvl>
+    <w:lvl w:ilvl="7" w:tplc="04090003" w:tentative="1">
+      <w:start w:val="1"/>
+      <w:numFmt w:val="bullet"/>
+      <w:lvlText w:val="o"/>
+      <w:lvlJc w:val="left"/>
+      <w:pPr>
+        <w:ind w:left="5760" w:hanging="360"/>
+      </w:pPr>
+      <w:rPr>
+        <w:rFonts w:ascii="Courier New" w:hAnsi="Courier New" w:cs="Courier New" w:hint="default"/>
+      </w:rPr>
+    </w:lvl>
+    <w:lvl w:ilvl="8" w:tplc="04090005" w:tentative="1">
+      <w:start w:val="1"/>
+      <w:numFmt w:val="bullet"/>
+      <w:lvlText w:val=""/>
+      <w:lvlJc w:val="left"/>
+      <w:pPr>
+        <w:ind w:left="6480" w:hanging="360"/>
+      </w:pPr>
+      <w:rPr>
+        <w:rFonts w:ascii="Wingdings" w:hAnsi="Wingdings" w:hint="default"/>
+      </w:rPr>
+    </w:lvl>
+  </w:abstractNum>
   <w:num w:numId="1" w16cid:durableId="1391271922">
-    <w:abstractNumId w:val="2"/>
+    <w:abstractNumId w:val="4"/>
   </w:num>
   <w:num w:numId="2" w16cid:durableId="1171529776">
     <w:abstractNumId w:val="0"/>
   </w:num>
   <w:num w:numId="3" w16cid:durableId="932275206">
+    <w:abstractNumId w:val="3"/>
+  </w:num>
+  <w:num w:numId="4" w16cid:durableId="1238713915">
+    <w:abstractNumId w:val="5"/>
+  </w:num>
+  <w:num w:numId="5" w16cid:durableId="1590578701">
+    <w:abstractNumId w:val="2"/>
+  </w:num>
+  <w:num w:numId="6" w16cid:durableId="1630166342">
     <w:abstractNumId w:val="1"/>
   </w:num>
 </w:numbering>

</xml_diff>

<commit_message>
add notes about create .net console app in cli
</commit_message>
<xml_diff>
--- a/myNotes.docx
+++ b/myNotes.docx
@@ -75,7 +75,7 @@
           <w:r>
             <w:fldChar w:fldCharType="separate"/>
           </w:r>
-          <w:hyperlink w:anchor="_Toc159008464" w:history="1">
+          <w:hyperlink w:anchor="_Toc159304426" w:history="1">
             <w:r>
               <w:rPr>
                 <w:rStyle w:val="Hyperlink"/>
@@ -116,7 +116,7 @@
                 <w:noProof/>
                 <w:webHidden/>
               </w:rPr>
-              <w:instrText xml:space="preserve"> PAGEREF _Toc159008464 \h </w:instrText>
+              <w:instrText xml:space="preserve"> PAGEREF _Toc159304426 \h </w:instrText>
             </w:r>
             <w:r>
               <w:rPr>
@@ -159,7 +159,7 @@
               <w:noProof/>
             </w:rPr>
           </w:pPr>
-          <w:hyperlink w:anchor="_Toc159008465" w:history="1">
+          <w:hyperlink w:anchor="_Toc159304427" w:history="1">
             <w:r>
               <w:rPr>
                 <w:rStyle w:val="Hyperlink"/>
@@ -200,7 +200,7 @@
                 <w:noProof/>
                 <w:webHidden/>
               </w:rPr>
-              <w:instrText xml:space="preserve"> PAGEREF _Toc159008465 \h </w:instrText>
+              <w:instrText xml:space="preserve"> PAGEREF _Toc159304427 \h </w:instrText>
             </w:r>
             <w:r>
               <w:rPr>
@@ -243,7 +243,7 @@
               <w:noProof/>
             </w:rPr>
           </w:pPr>
-          <w:hyperlink w:anchor="_Toc159008466" w:history="1">
+          <w:hyperlink w:anchor="_Toc159304428" w:history="1">
             <w:r>
               <w:rPr>
                 <w:rStyle w:val="Hyperlink"/>
@@ -284,7 +284,7 @@
                 <w:noProof/>
                 <w:webHidden/>
               </w:rPr>
-              <w:instrText xml:space="preserve"> PAGEREF _Toc159008466 \h </w:instrText>
+              <w:instrText xml:space="preserve"> PAGEREF _Toc159304428 \h </w:instrText>
             </w:r>
             <w:r>
               <w:rPr>
@@ -327,7 +327,7 @@
               <w:noProof/>
             </w:rPr>
           </w:pPr>
-          <w:hyperlink w:anchor="_Toc159008467" w:history="1">
+          <w:hyperlink w:anchor="_Toc159304429" w:history="1">
             <w:r>
               <w:rPr>
                 <w:rStyle w:val="Hyperlink"/>
@@ -368,7 +368,7 @@
                 <w:noProof/>
                 <w:webHidden/>
               </w:rPr>
-              <w:instrText xml:space="preserve"> PAGEREF _Toc159008467 \h </w:instrText>
+              <w:instrText xml:space="preserve"> PAGEREF _Toc159304429 \h </w:instrText>
             </w:r>
             <w:r>
               <w:rPr>
@@ -411,7 +411,7 @@
               <w:noProof/>
             </w:rPr>
           </w:pPr>
-          <w:hyperlink w:anchor="_Toc159008468" w:history="1">
+          <w:hyperlink w:anchor="_Toc159304430" w:history="1">
             <w:r>
               <w:rPr>
                 <w:rStyle w:val="Hyperlink"/>
@@ -452,7 +452,7 @@
                 <w:noProof/>
                 <w:webHidden/>
               </w:rPr>
-              <w:instrText xml:space="preserve"> PAGEREF _Toc159008468 \h </w:instrText>
+              <w:instrText xml:space="preserve"> PAGEREF _Toc159304430 \h </w:instrText>
             </w:r>
             <w:r>
               <w:rPr>
@@ -495,7 +495,7 @@
               <w:noProof/>
             </w:rPr>
           </w:pPr>
-          <w:hyperlink w:anchor="_Toc159008469" w:history="1">
+          <w:hyperlink w:anchor="_Toc159304431" w:history="1">
             <w:r>
               <w:rPr>
                 <w:rStyle w:val="Hyperlink"/>
@@ -536,7 +536,7 @@
                 <w:noProof/>
                 <w:webHidden/>
               </w:rPr>
-              <w:instrText xml:space="preserve"> PAGEREF _Toc159008469 \h </w:instrText>
+              <w:instrText xml:space="preserve"> PAGEREF _Toc159304431 \h </w:instrText>
             </w:r>
             <w:r>
               <w:rPr>
@@ -579,7 +579,7 @@
               <w:noProof/>
             </w:rPr>
           </w:pPr>
-          <w:hyperlink w:anchor="_Toc159008470" w:history="1">
+          <w:hyperlink w:anchor="_Toc159304432" w:history="1">
             <w:r>
               <w:rPr>
                 <w:rStyle w:val="Hyperlink"/>
@@ -620,7 +620,7 @@
                 <w:noProof/>
                 <w:webHidden/>
               </w:rPr>
-              <w:instrText xml:space="preserve"> PAGEREF _Toc159008470 \h </w:instrText>
+              <w:instrText xml:space="preserve"> PAGEREF _Toc159304432 \h </w:instrText>
             </w:r>
             <w:r>
               <w:rPr>
@@ -663,7 +663,7 @@
               <w:noProof/>
             </w:rPr>
           </w:pPr>
-          <w:hyperlink w:anchor="_Toc159008471" w:history="1">
+          <w:hyperlink w:anchor="_Toc159304433" w:history="1">
             <w:r>
               <w:rPr>
                 <w:rStyle w:val="Hyperlink"/>
@@ -683,7 +683,7 @@
                 <w:rStyle w:val="Hyperlink"/>
                 <w:noProof/>
               </w:rPr>
-              <w:t>Controller – .NET</w:t>
+              <w:t>Controller – .NET for API</w:t>
             </w:r>
             <w:r>
               <w:rPr>
@@ -704,7 +704,7 @@
                 <w:noProof/>
                 <w:webHidden/>
               </w:rPr>
-              <w:instrText xml:space="preserve"> PAGEREF _Toc159008471 \h </w:instrText>
+              <w:instrText xml:space="preserve"> PAGEREF _Toc159304433 \h </w:instrText>
             </w:r>
             <w:r>
               <w:rPr>
@@ -747,7 +747,7 @@
               <w:noProof/>
             </w:rPr>
           </w:pPr>
-          <w:hyperlink w:anchor="_Toc159008472" w:history="1">
+          <w:hyperlink w:anchor="_Toc159304434" w:history="1">
             <w:r>
               <w:rPr>
                 <w:rStyle w:val="Hyperlink"/>
@@ -788,7 +788,7 @@
                 <w:noProof/>
                 <w:webHidden/>
               </w:rPr>
-              <w:instrText xml:space="preserve"> PAGEREF _Toc159008472 \h </w:instrText>
+              <w:instrText xml:space="preserve"> PAGEREF _Toc159304434 \h </w:instrText>
             </w:r>
             <w:r>
               <w:rPr>
@@ -831,7 +831,7 @@
               <w:noProof/>
             </w:rPr>
           </w:pPr>
-          <w:hyperlink w:anchor="_Toc159008473" w:history="1">
+          <w:hyperlink w:anchor="_Toc159304435" w:history="1">
             <w:r>
               <w:rPr>
                 <w:rStyle w:val="Hyperlink"/>
@@ -872,7 +872,175 @@
                 <w:noProof/>
                 <w:webHidden/>
               </w:rPr>
-              <w:instrText xml:space="preserve"> PAGEREF _Toc159008473 \h </w:instrText>
+              <w:instrText xml:space="preserve"> PAGEREF _Toc159304435 \h </w:instrText>
+            </w:r>
+            <w:r>
+              <w:rPr>
+                <w:noProof/>
+                <w:webHidden/>
+              </w:rPr>
+            </w:r>
+            <w:r>
+              <w:rPr>
+                <w:noProof/>
+                <w:webHidden/>
+              </w:rPr>
+              <w:fldChar w:fldCharType="separate"/>
+            </w:r>
+            <w:r>
+              <w:rPr>
+                <w:noProof/>
+                <w:webHidden/>
+              </w:rPr>
+              <w:t>5</w:t>
+            </w:r>
+            <w:r>
+              <w:rPr>
+                <w:noProof/>
+                <w:webHidden/>
+              </w:rPr>
+              <w:fldChar w:fldCharType="end"/>
+            </w:r>
+          </w:hyperlink>
+        </w:p>
+        <w:p>
+          <w:pPr>
+            <w:pStyle w:val="TOC2"/>
+            <w:tabs>
+              <w:tab w:val="left" w:pos="880"/>
+              <w:tab w:val="right" w:leader="dot" w:pos="9350"/>
+            </w:tabs>
+            <w:rPr>
+              <w:rFonts w:eastAsiaTheme="minorEastAsia"/>
+              <w:noProof/>
+            </w:rPr>
+          </w:pPr>
+          <w:hyperlink w:anchor="_Toc159304436" w:history="1">
+            <w:r>
+              <w:rPr>
+                <w:rStyle w:val="Hyperlink"/>
+                <w:noProof/>
+              </w:rPr>
+              <w:t>4.3</w:t>
+            </w:r>
+            <w:r>
+              <w:rPr>
+                <w:rFonts w:eastAsiaTheme="minorEastAsia"/>
+                <w:noProof/>
+              </w:rPr>
+              <w:tab/>
+            </w:r>
+            <w:r>
+              <w:rPr>
+                <w:rStyle w:val="Hyperlink"/>
+                <w:noProof/>
+              </w:rPr>
+              <w:t>Handling return of status codes</w:t>
+            </w:r>
+            <w:r>
+              <w:rPr>
+                <w:noProof/>
+                <w:webHidden/>
+              </w:rPr>
+              <w:tab/>
+            </w:r>
+            <w:r>
+              <w:rPr>
+                <w:noProof/>
+                <w:webHidden/>
+              </w:rPr>
+              <w:fldChar w:fldCharType="begin"/>
+            </w:r>
+            <w:r>
+              <w:rPr>
+                <w:noProof/>
+                <w:webHidden/>
+              </w:rPr>
+              <w:instrText xml:space="preserve"> PAGEREF _Toc159304436 \h </w:instrText>
+            </w:r>
+            <w:r>
+              <w:rPr>
+                <w:noProof/>
+                <w:webHidden/>
+              </w:rPr>
+            </w:r>
+            <w:r>
+              <w:rPr>
+                <w:noProof/>
+                <w:webHidden/>
+              </w:rPr>
+              <w:fldChar w:fldCharType="separate"/>
+            </w:r>
+            <w:r>
+              <w:rPr>
+                <w:noProof/>
+                <w:webHidden/>
+              </w:rPr>
+              <w:t>5</w:t>
+            </w:r>
+            <w:r>
+              <w:rPr>
+                <w:noProof/>
+                <w:webHidden/>
+              </w:rPr>
+              <w:fldChar w:fldCharType="end"/>
+            </w:r>
+          </w:hyperlink>
+        </w:p>
+        <w:p>
+          <w:pPr>
+            <w:pStyle w:val="TOC2"/>
+            <w:tabs>
+              <w:tab w:val="left" w:pos="880"/>
+              <w:tab w:val="right" w:leader="dot" w:pos="9350"/>
+            </w:tabs>
+            <w:rPr>
+              <w:rFonts w:eastAsiaTheme="minorEastAsia"/>
+              <w:noProof/>
+            </w:rPr>
+          </w:pPr>
+          <w:hyperlink w:anchor="_Toc159304437" w:history="1">
+            <w:r>
+              <w:rPr>
+                <w:rStyle w:val="Hyperlink"/>
+                <w:noProof/>
+              </w:rPr>
+              <w:t>4.4</w:t>
+            </w:r>
+            <w:r>
+              <w:rPr>
+                <w:rFonts w:eastAsiaTheme="minorEastAsia"/>
+                <w:noProof/>
+              </w:rPr>
+              <w:tab/>
+            </w:r>
+            <w:r>
+              <w:rPr>
+                <w:rStyle w:val="Hyperlink"/>
+                <w:noProof/>
+              </w:rPr>
+              <w:t>Document the return status of end point in Swagger</w:t>
+            </w:r>
+            <w:r>
+              <w:rPr>
+                <w:noProof/>
+                <w:webHidden/>
+              </w:rPr>
+              <w:tab/>
+            </w:r>
+            <w:r>
+              <w:rPr>
+                <w:noProof/>
+                <w:webHidden/>
+              </w:rPr>
+              <w:fldChar w:fldCharType="begin"/>
+            </w:r>
+            <w:r>
+              <w:rPr>
+                <w:noProof/>
+                <w:webHidden/>
+              </w:rPr>
+              <w:instrText xml:space="preserve"> PAGEREF _Toc159304437 \h </w:instrText>
             </w:r>
             <w:r>
               <w:rPr>
@@ -915,7 +1083,7 @@
               <w:noProof/>
             </w:rPr>
           </w:pPr>
-          <w:hyperlink w:anchor="_Toc159008474" w:history="1">
+          <w:hyperlink w:anchor="_Toc159304438" w:history="1">
             <w:r>
               <w:rPr>
                 <w:rStyle w:val="Hyperlink"/>
@@ -935,6 +1103,90 @@
                 <w:rStyle w:val="Hyperlink"/>
                 <w:noProof/>
               </w:rPr>
+              <w:t>Visual Studio Code</w:t>
+            </w:r>
+            <w:r>
+              <w:rPr>
+                <w:noProof/>
+                <w:webHidden/>
+              </w:rPr>
+              <w:tab/>
+            </w:r>
+            <w:r>
+              <w:rPr>
+                <w:noProof/>
+                <w:webHidden/>
+              </w:rPr>
+              <w:fldChar w:fldCharType="begin"/>
+            </w:r>
+            <w:r>
+              <w:rPr>
+                <w:noProof/>
+                <w:webHidden/>
+              </w:rPr>
+              <w:instrText xml:space="preserve"> PAGEREF _Toc159304438 \h </w:instrText>
+            </w:r>
+            <w:r>
+              <w:rPr>
+                <w:noProof/>
+                <w:webHidden/>
+              </w:rPr>
+            </w:r>
+            <w:r>
+              <w:rPr>
+                <w:noProof/>
+                <w:webHidden/>
+              </w:rPr>
+              <w:fldChar w:fldCharType="separate"/>
+            </w:r>
+            <w:r>
+              <w:rPr>
+                <w:noProof/>
+                <w:webHidden/>
+              </w:rPr>
+              <w:t>5</w:t>
+            </w:r>
+            <w:r>
+              <w:rPr>
+                <w:noProof/>
+                <w:webHidden/>
+              </w:rPr>
+              <w:fldChar w:fldCharType="end"/>
+            </w:r>
+          </w:hyperlink>
+        </w:p>
+        <w:p>
+          <w:pPr>
+            <w:pStyle w:val="TOC2"/>
+            <w:tabs>
+              <w:tab w:val="left" w:pos="880"/>
+              <w:tab w:val="right" w:leader="dot" w:pos="9350"/>
+            </w:tabs>
+            <w:rPr>
+              <w:rFonts w:eastAsiaTheme="minorEastAsia"/>
+              <w:noProof/>
+            </w:rPr>
+          </w:pPr>
+          <w:hyperlink w:anchor="_Toc159304439" w:history="1">
+            <w:r>
+              <w:rPr>
+                <w:rStyle w:val="Hyperlink"/>
+                <w:noProof/>
+              </w:rPr>
+              <w:t>5.1</w:t>
+            </w:r>
+            <w:r>
+              <w:rPr>
+                <w:rFonts w:eastAsiaTheme="minorEastAsia"/>
+                <w:noProof/>
+              </w:rPr>
+              <w:tab/>
+            </w:r>
+            <w:r>
+              <w:rPr>
+                <w:rStyle w:val="Hyperlink"/>
+                <w:noProof/>
+              </w:rPr>
               <w:t>Suggested Setting on VS Code</w:t>
             </w:r>
             <w:r>
@@ -956,7 +1208,91 @@
                 <w:noProof/>
                 <w:webHidden/>
               </w:rPr>
-              <w:instrText xml:space="preserve"> PAGEREF _Toc159008474 \h </w:instrText>
+              <w:instrText xml:space="preserve"> PAGEREF _Toc159304439 \h </w:instrText>
+            </w:r>
+            <w:r>
+              <w:rPr>
+                <w:noProof/>
+                <w:webHidden/>
+              </w:rPr>
+            </w:r>
+            <w:r>
+              <w:rPr>
+                <w:noProof/>
+                <w:webHidden/>
+              </w:rPr>
+              <w:fldChar w:fldCharType="separate"/>
+            </w:r>
+            <w:r>
+              <w:rPr>
+                <w:noProof/>
+                <w:webHidden/>
+              </w:rPr>
+              <w:t>5</w:t>
+            </w:r>
+            <w:r>
+              <w:rPr>
+                <w:noProof/>
+                <w:webHidden/>
+              </w:rPr>
+              <w:fldChar w:fldCharType="end"/>
+            </w:r>
+          </w:hyperlink>
+        </w:p>
+        <w:p>
+          <w:pPr>
+            <w:pStyle w:val="TOC2"/>
+            <w:tabs>
+              <w:tab w:val="left" w:pos="880"/>
+              <w:tab w:val="right" w:leader="dot" w:pos="9350"/>
+            </w:tabs>
+            <w:rPr>
+              <w:rFonts w:eastAsiaTheme="minorEastAsia"/>
+              <w:noProof/>
+            </w:rPr>
+          </w:pPr>
+          <w:hyperlink w:anchor="_Toc159304440" w:history="1">
+            <w:r>
+              <w:rPr>
+                <w:rStyle w:val="Hyperlink"/>
+                <w:noProof/>
+              </w:rPr>
+              <w:t>5.2</w:t>
+            </w:r>
+            <w:r>
+              <w:rPr>
+                <w:rFonts w:eastAsiaTheme="minorEastAsia"/>
+                <w:noProof/>
+              </w:rPr>
+              <w:tab/>
+            </w:r>
+            <w:r>
+              <w:rPr>
+                <w:rStyle w:val="Hyperlink"/>
+                <w:noProof/>
+              </w:rPr>
+              <w:t>If not .vscode folder generated</w:t>
+            </w:r>
+            <w:r>
+              <w:rPr>
+                <w:noProof/>
+                <w:webHidden/>
+              </w:rPr>
+              <w:tab/>
+            </w:r>
+            <w:r>
+              <w:rPr>
+                <w:noProof/>
+                <w:webHidden/>
+              </w:rPr>
+              <w:fldChar w:fldCharType="begin"/>
+            </w:r>
+            <w:r>
+              <w:rPr>
+                <w:noProof/>
+                <w:webHidden/>
+              </w:rPr>
+              <w:instrText xml:space="preserve"> PAGEREF _Toc159304440 \h </w:instrText>
             </w:r>
             <w:r>
               <w:rPr>
@@ -999,7 +1335,7 @@
               <w:noProof/>
             </w:rPr>
           </w:pPr>
-          <w:hyperlink w:anchor="_Toc159008475" w:history="1">
+          <w:hyperlink w:anchor="_Toc159304441" w:history="1">
             <w:r>
               <w:rPr>
                 <w:rStyle w:val="Hyperlink"/>
@@ -1019,6 +1355,104 @@
                 <w:rStyle w:val="Hyperlink"/>
                 <w:noProof/>
               </w:rPr>
+              <w:t>Dotnet CLI com</w:t>
+            </w:r>
+            <w:r>
+              <w:rPr>
+                <w:rStyle w:val="Hyperlink"/>
+                <w:noProof/>
+              </w:rPr>
+              <w:t>m</w:t>
+            </w:r>
+            <w:r>
+              <w:rPr>
+                <w:rStyle w:val="Hyperlink"/>
+                <w:noProof/>
+              </w:rPr>
+              <w:t>ands</w:t>
+            </w:r>
+            <w:r>
+              <w:rPr>
+                <w:noProof/>
+                <w:webHidden/>
+              </w:rPr>
+              <w:tab/>
+            </w:r>
+            <w:r>
+              <w:rPr>
+                <w:noProof/>
+                <w:webHidden/>
+              </w:rPr>
+              <w:fldChar w:fldCharType="begin"/>
+            </w:r>
+            <w:r>
+              <w:rPr>
+                <w:noProof/>
+                <w:webHidden/>
+              </w:rPr>
+              <w:instrText xml:space="preserve"> PAGEREF _Toc159304441 \h </w:instrText>
+            </w:r>
+            <w:r>
+              <w:rPr>
+                <w:noProof/>
+                <w:webHidden/>
+              </w:rPr>
+            </w:r>
+            <w:r>
+              <w:rPr>
+                <w:noProof/>
+                <w:webHidden/>
+              </w:rPr>
+              <w:fldChar w:fldCharType="separate"/>
+            </w:r>
+            <w:r>
+              <w:rPr>
+                <w:noProof/>
+                <w:webHidden/>
+              </w:rPr>
+              <w:t>5</w:t>
+            </w:r>
+            <w:r>
+              <w:rPr>
+                <w:noProof/>
+                <w:webHidden/>
+              </w:rPr>
+              <w:fldChar w:fldCharType="end"/>
+            </w:r>
+          </w:hyperlink>
+        </w:p>
+        <w:p>
+          <w:pPr>
+            <w:pStyle w:val="TOC1"/>
+            <w:tabs>
+              <w:tab w:val="left" w:pos="440"/>
+              <w:tab w:val="right" w:leader="dot" w:pos="9350"/>
+            </w:tabs>
+            <w:rPr>
+              <w:rFonts w:eastAsiaTheme="minorEastAsia"/>
+              <w:noProof/>
+            </w:rPr>
+          </w:pPr>
+          <w:hyperlink w:anchor="_Toc159304442" w:history="1">
+            <w:r>
+              <w:rPr>
+                <w:rStyle w:val="Hyperlink"/>
+                <w:noProof/>
+              </w:rPr>
+              <w:t>7</w:t>
+            </w:r>
+            <w:r>
+              <w:rPr>
+                <w:rFonts w:eastAsiaTheme="minorEastAsia"/>
+                <w:noProof/>
+              </w:rPr>
+              <w:tab/>
+            </w:r>
+            <w:r>
+              <w:rPr>
+                <w:rStyle w:val="Hyperlink"/>
+                <w:noProof/>
+              </w:rPr>
               <w:t>Items is being Looked for solutions</w:t>
             </w:r>
             <w:r>
@@ -1040,7 +1474,7 @@
                 <w:noProof/>
                 <w:webHidden/>
               </w:rPr>
-              <w:instrText xml:space="preserve"> PAGEREF _Toc159008475 \h </w:instrText>
+              <w:instrText xml:space="preserve"> PAGEREF _Toc159304442 \h </w:instrText>
             </w:r>
             <w:r>
               <w:rPr>
@@ -1060,7 +1494,7 @@
                 <w:noProof/>
                 <w:webHidden/>
               </w:rPr>
-              <w:t>5</w:t>
+              <w:t>6</w:t>
             </w:r>
             <w:r>
               <w:rPr>
@@ -1088,7 +1522,7 @@
       <w:pPr>
         <w:pStyle w:val="Heading1"/>
       </w:pPr>
-      <w:bookmarkStart w:id="0" w:name="_Toc159008464"/>
+      <w:bookmarkStart w:id="0" w:name="_Toc159304426"/>
       <w:r>
         <w:t>Microservices</w:t>
       </w:r>
@@ -1098,7 +1532,7 @@
       <w:pPr>
         <w:pStyle w:val="Heading2"/>
       </w:pPr>
-      <w:bookmarkStart w:id="1" w:name="_Toc159008465"/>
+      <w:bookmarkStart w:id="1" w:name="_Toc159304427"/>
       <w:r>
         <w:t>Definition</w:t>
       </w:r>
@@ -1116,7 +1550,7 @@
       <w:pPr>
         <w:pStyle w:val="Heading1"/>
       </w:pPr>
-      <w:bookmarkStart w:id="2" w:name="_Toc159008466"/>
+      <w:bookmarkStart w:id="2" w:name="_Toc159304428"/>
       <w:r>
         <w:t>GitHub related</w:t>
       </w:r>
@@ -1126,7 +1560,7 @@
       <w:pPr>
         <w:pStyle w:val="Heading2"/>
       </w:pPr>
-      <w:bookmarkStart w:id="3" w:name="_Toc159008467"/>
+      <w:bookmarkStart w:id="3" w:name="_Toc159304429"/>
       <w:r>
         <w:t>Git clone</w:t>
       </w:r>
@@ -1230,31 +1664,15 @@
       <w:pPr>
         <w:pStyle w:val="Heading2"/>
       </w:pPr>
-      <w:bookmarkStart w:id="4" w:name="_Toc159008468"/>
-      <w:r>
-        <w:t xml:space="preserve">Create </w:t>
-      </w:r>
-      <w:proofErr w:type="spellStart"/>
-      <w:r>
-        <w:t>gitignore</w:t>
-      </w:r>
-      <w:proofErr w:type="spellEnd"/>
-      <w:r>
-        <w:t xml:space="preserve"> for .NET</w:t>
+      <w:bookmarkStart w:id="4" w:name="_Toc159304430"/>
+      <w:r>
+        <w:t>Create gitignore for .NET</w:t>
       </w:r>
       <w:bookmarkEnd w:id="4"/>
     </w:p>
     <w:p>
       <w:r>
-        <w:t xml:space="preserve">Give command “dotnet new </w:t>
-      </w:r>
-      <w:proofErr w:type="spellStart"/>
-      <w:r>
-        <w:t>gitignore</w:t>
-      </w:r>
-      <w:proofErr w:type="spellEnd"/>
-      <w:r>
-        <w:t>” in the Command Prompt of the local repository, see screenshot below</w:t>
+        <w:t>Give command “dotnet new gitignore” in the Command Prompt of the local repository, see screenshot below</w:t>
       </w:r>
     </w:p>
     <w:p>
@@ -1305,7 +1723,7 @@
       <w:pPr>
         <w:pStyle w:val="Heading1"/>
       </w:pPr>
-      <w:bookmarkStart w:id="5" w:name="_Toc159008469"/>
+      <w:bookmarkStart w:id="5" w:name="_Toc159304431"/>
       <w:r>
         <w:lastRenderedPageBreak/>
         <w:t>API (.NET)</w:t>
@@ -1316,7 +1734,7 @@
       <w:pPr>
         <w:pStyle w:val="Heading2"/>
       </w:pPr>
-      <w:bookmarkStart w:id="6" w:name="_Toc159008470"/>
+      <w:bookmarkStart w:id="6" w:name="_Toc159304432"/>
       <w:r>
         <w:t>Create API</w:t>
       </w:r>
@@ -1501,20 +1919,20 @@
       <w:pPr>
         <w:pStyle w:val="Heading1"/>
       </w:pPr>
-      <w:bookmarkStart w:id="7" w:name="_Toc159008471"/>
+      <w:bookmarkStart w:id="7" w:name="_Toc159304433"/>
       <w:r>
         <w:t>Controller – .NET</w:t>
       </w:r>
+      <w:r>
+        <w:t xml:space="preserve"> for API</w:t>
+      </w:r>
       <w:bookmarkEnd w:id="7"/>
-      <w:r>
-        <w:t xml:space="preserve"> for API</w:t>
-      </w:r>
     </w:p>
     <w:p>
       <w:pPr>
         <w:pStyle w:val="Heading2"/>
       </w:pPr>
-      <w:bookmarkStart w:id="8" w:name="_Toc159008472"/>
+      <w:bookmarkStart w:id="8" w:name="_Toc159304434"/>
       <w:r>
         <w:t>What make the controller to be a controller</w:t>
       </w:r>
@@ -1541,11 +1959,7 @@
         </w:numPr>
       </w:pPr>
       <w:r>
-        <w:t xml:space="preserve">Example: </w:t>
-      </w:r>
-      <w:proofErr w:type="spellStart"/>
-      <w:r>
-        <w:t>UserApi</w:t>
+        <w:t>Example: UserApi</w:t>
       </w:r>
       <w:r>
         <w:rPr>
@@ -1553,7 +1967,6 @@
         </w:rPr>
         <w:t>Controller</w:t>
       </w:r>
-      <w:proofErr w:type="spellEnd"/>
     </w:p>
     <w:p>
       <w:pPr>
@@ -1564,29 +1977,8 @@
         </w:numPr>
       </w:pPr>
       <w:r>
-        <w:t xml:space="preserve">Derive from the </w:t>
-      </w:r>
-      <w:proofErr w:type="spellStart"/>
-      <w:r>
-        <w:t>ControllerBase</w:t>
-      </w:r>
-      <w:proofErr w:type="spellEnd"/>
-      <w:r>
-        <w:t xml:space="preserve"> class under namespace of </w:t>
-      </w:r>
-      <w:proofErr w:type="spellStart"/>
-      <w:r>
-        <w:t>Microsoft.AspNetCore</w:t>
-      </w:r>
-      <w:proofErr w:type="spellEnd"/>
-      <w:r>
-        <w:t xml:space="preserve">. </w:t>
-      </w:r>
-      <w:proofErr w:type="spellStart"/>
-      <w:r>
-        <w:t>Mvc</w:t>
-      </w:r>
-      <w:proofErr w:type="spellEnd"/>
+        <w:t>Derive from the ControllerBase class under namespace of Microsoft.AspNetCore. Mvc</w:t>
+      </w:r>
     </w:p>
     <w:p>
       <w:pPr>
@@ -1600,12 +1992,7 @@
         <w:t xml:space="preserve">Example: </w:t>
       </w:r>
       <w:r>
-        <w:t xml:space="preserve">public class </w:t>
-      </w:r>
-      <w:proofErr w:type="spellStart"/>
-      <w:proofErr w:type="gramStart"/>
-      <w:r>
-        <w:t>UserApiController:</w:t>
+        <w:t>public class UserApiController:</w:t>
       </w:r>
       <w:r>
         <w:rPr>
@@ -1613,8 +2000,6 @@
         </w:rPr>
         <w:t>ControllerBase</w:t>
       </w:r>
-      <w:proofErr w:type="spellEnd"/>
-      <w:proofErr w:type="gramEnd"/>
     </w:p>
     <w:p>
       <w:pPr>
@@ -1640,17 +2025,7 @@
         <w:t xml:space="preserve">Example: </w:t>
       </w:r>
       <w:r>
-        <w:t xml:space="preserve">using </w:t>
-      </w:r>
-      <w:proofErr w:type="spellStart"/>
-      <w:proofErr w:type="gramStart"/>
-      <w:r>
-        <w:t>Microsoft.AspNetCore.Mvc</w:t>
-      </w:r>
-      <w:proofErr w:type="spellEnd"/>
-      <w:proofErr w:type="gramEnd"/>
-      <w:r>
-        <w:t>;</w:t>
+        <w:t>using Microsoft.AspNetCore.Mvc;</w:t>
       </w:r>
     </w:p>
     <w:p>
@@ -1689,21 +2064,7 @@
         <w:rPr>
           <w:highlight w:val="yellow"/>
         </w:rPr>
-        <w:t>[</w:t>
-      </w:r>
-      <w:proofErr w:type="spellStart"/>
-      <w:r>
-        <w:rPr>
-          <w:highlight w:val="yellow"/>
-        </w:rPr>
-        <w:t>ApiController</w:t>
-      </w:r>
-      <w:proofErr w:type="spellEnd"/>
-      <w:r>
-        <w:rPr>
-          <w:highlight w:val="yellow"/>
-        </w:rPr>
-        <w:t>]</w:t>
+        <w:t>[ApiController]</w:t>
       </w:r>
     </w:p>
     <w:p>
@@ -1740,77 +2101,35 @@
         <w:rPr>
           <w:highlight w:val="yellow"/>
         </w:rPr>
-        <w:t>[Route("</w:t>
-      </w:r>
-      <w:proofErr w:type="spellStart"/>
+        <w:t>[Route("api/UserApi")]</w:t>
+      </w:r>
+      <w:r>
+        <w:t xml:space="preserve"> or </w:t>
+      </w:r>
       <w:r>
         <w:rPr>
           <w:highlight w:val="yellow"/>
         </w:rPr>
-        <w:t>api</w:t>
-      </w:r>
-      <w:proofErr w:type="spellEnd"/>
+        <w:t>[Route("api/</w:t>
+      </w:r>
       <w:r>
         <w:rPr>
           <w:highlight w:val="yellow"/>
         </w:rPr>
-        <w:t>/</w:t>
-      </w:r>
-      <w:proofErr w:type="spellStart"/>
+        <w:t>[Controller]</w:t>
+      </w:r>
       <w:r>
         <w:rPr>
           <w:highlight w:val="yellow"/>
         </w:rPr>
-        <w:t>UserApi</w:t>
-      </w:r>
-      <w:proofErr w:type="spellEnd"/>
-      <w:r>
-        <w:rPr>
-          <w:highlight w:val="yellow"/>
-        </w:rPr>
         <w:t>")]</w:t>
       </w:r>
-      <w:r>
-        <w:t xml:space="preserve"> or </w:t>
-      </w:r>
-      <w:r>
-        <w:rPr>
-          <w:highlight w:val="yellow"/>
-        </w:rPr>
-        <w:t>[Route("</w:t>
-      </w:r>
-      <w:proofErr w:type="spellStart"/>
-      <w:r>
-        <w:rPr>
-          <w:highlight w:val="yellow"/>
-        </w:rPr>
-        <w:t>api</w:t>
-      </w:r>
-      <w:proofErr w:type="spellEnd"/>
-      <w:r>
-        <w:rPr>
-          <w:highlight w:val="yellow"/>
-        </w:rPr>
-        <w:t>/</w:t>
-      </w:r>
-      <w:r>
-        <w:rPr>
-          <w:highlight w:val="yellow"/>
-        </w:rPr>
-        <w:t>[Controller]</w:t>
-      </w:r>
-      <w:r>
-        <w:rPr>
-          <w:highlight w:val="yellow"/>
-        </w:rPr>
-        <w:t>")]</w:t>
-      </w:r>
     </w:p>
     <w:p>
       <w:pPr>
         <w:pStyle w:val="Heading2"/>
       </w:pPr>
-      <w:bookmarkStart w:id="9" w:name="_Toc159008473"/>
+      <w:bookmarkStart w:id="9" w:name="_Toc159304435"/>
       <w:r>
         <w:t>What make an end point to be an end point</w:t>
       </w:r>
@@ -1843,81 +2162,39 @@
         <w:rPr>
           <w:highlight w:val="yellow"/>
         </w:rPr>
-        <w:t>[</w:t>
-      </w:r>
-      <w:proofErr w:type="spellStart"/>
+        <w:t>[HttpGet]</w:t>
+      </w:r>
+      <w:r>
+        <w:t xml:space="preserve"> or </w:t>
+      </w:r>
       <w:r>
         <w:rPr>
           <w:highlight w:val="yellow"/>
         </w:rPr>
-        <w:t>HttpGet</w:t>
-      </w:r>
-      <w:proofErr w:type="spellEnd"/>
+        <w:t>[HttpGet</w:t>
+      </w:r>
       <w:r>
         <w:rPr>
           <w:highlight w:val="yellow"/>
         </w:rPr>
+        <w:t>(“{id:int}”)</w:t>
+      </w:r>
+      <w:r>
+        <w:rPr>
+          <w:highlight w:val="yellow"/>
+        </w:rPr>
         <w:t>]</w:t>
       </w:r>
-      <w:r>
-        <w:t xml:space="preserve"> or </w:t>
-      </w:r>
-      <w:r>
-        <w:rPr>
-          <w:highlight w:val="yellow"/>
-        </w:rPr>
-        <w:t>[</w:t>
-      </w:r>
-      <w:proofErr w:type="spellStart"/>
-      <w:r>
-        <w:rPr>
-          <w:highlight w:val="yellow"/>
-        </w:rPr>
-        <w:t>HttpGet</w:t>
-      </w:r>
-      <w:proofErr w:type="spellEnd"/>
-      <w:r>
-        <w:rPr>
-          <w:highlight w:val="yellow"/>
-        </w:rPr>
-        <w:t>(“{</w:t>
-      </w:r>
-      <w:proofErr w:type="spellStart"/>
-      <w:r>
-        <w:rPr>
-          <w:highlight w:val="yellow"/>
-        </w:rPr>
-        <w:t>id:int</w:t>
-      </w:r>
-      <w:proofErr w:type="spellEnd"/>
-      <w:r>
-        <w:rPr>
-          <w:highlight w:val="yellow"/>
-        </w:rPr>
-        <w:t>}”)</w:t>
-      </w:r>
-      <w:r>
-        <w:rPr>
-          <w:highlight w:val="yellow"/>
-        </w:rPr>
-        <w:t>]</w:t>
-      </w:r>
     </w:p>
     <w:p>
       <w:pPr>
         <w:pStyle w:val="Heading2"/>
       </w:pPr>
-      <w:r>
-        <w:t xml:space="preserve">Handling </w:t>
-      </w:r>
-      <w:proofErr w:type="gramStart"/>
-      <w:r>
-        <w:t>return</w:t>
-      </w:r>
-      <w:proofErr w:type="gramEnd"/>
-      <w:r>
-        <w:t xml:space="preserve"> of status codes</w:t>
-      </w:r>
+      <w:bookmarkStart w:id="10" w:name="_Toc159304436"/>
+      <w:r>
+        <w:t>Handling return of status codes</w:t>
+      </w:r>
+      <w:bookmarkEnd w:id="10"/>
     </w:p>
     <w:p>
       <w:pPr>
@@ -1928,62 +2205,23 @@
         </w:numPr>
       </w:pPr>
       <w:r>
-        <w:t xml:space="preserve">Return type at the function of the end point should be </w:t>
-      </w:r>
-      <w:proofErr w:type="spellStart"/>
-      <w:r>
-        <w:t>ActionResult</w:t>
-      </w:r>
-      <w:proofErr w:type="spellEnd"/>
-      <w:r>
-        <w:t xml:space="preserve">&lt;return type of object&gt;, e.g. </w:t>
-      </w:r>
-      <w:proofErr w:type="spellStart"/>
+        <w:t xml:space="preserve">Return type at the function of the end point should be ActionResult&lt;return type of object&gt;, e.g. </w:t>
+      </w:r>
       <w:r>
         <w:rPr>
           <w:highlight w:val="yellow"/>
         </w:rPr>
-        <w:t>ActionResult</w:t>
-      </w:r>
-      <w:proofErr w:type="spellEnd"/>
+        <w:t>ActionResult&lt;UserDto&gt;</w:t>
+      </w:r>
+      <w:r>
+        <w:t xml:space="preserve"> and </w:t>
+      </w:r>
       <w:r>
         <w:rPr>
           <w:highlight w:val="yellow"/>
         </w:rPr>
-        <w:t>&lt;</w:t>
-      </w:r>
-      <w:proofErr w:type="spellStart"/>
-      <w:r>
-        <w:rPr>
-          <w:highlight w:val="yellow"/>
-        </w:rPr>
-        <w:t>UserDto</w:t>
-      </w:r>
-      <w:proofErr w:type="spellEnd"/>
-      <w:r>
-        <w:rPr>
-          <w:highlight w:val="yellow"/>
-        </w:rPr>
-        <w:t>&gt;</w:t>
-      </w:r>
-      <w:r>
-        <w:t xml:space="preserve"> and </w:t>
-      </w:r>
-      <w:proofErr w:type="spellStart"/>
-      <w:r>
-        <w:rPr>
-          <w:highlight w:val="yellow"/>
-        </w:rPr>
-        <w:t>ActionResult</w:t>
-      </w:r>
-      <w:proofErr w:type="spellEnd"/>
-      <w:r>
-        <w:rPr>
-          <w:highlight w:val="yellow"/>
-        </w:rPr>
-        <w:t>&lt;</w:t>
-      </w:r>
-      <w:proofErr w:type="spellStart"/>
+        <w:t>ActionResult&lt;</w:t>
+      </w:r>
       <w:r>
         <w:rPr>
           <w:rFonts w:ascii="Cascadia Mono" w:hAnsi="Cascadia Mono" w:cs="Cascadia Mono"/>
@@ -1993,43 +2231,7 @@
           <w:szCs w:val="19"/>
           <w:highlight w:val="yellow"/>
         </w:rPr>
-        <w:t>IEnumerable</w:t>
-      </w:r>
-      <w:proofErr w:type="spellEnd"/>
-      <w:r>
-        <w:rPr>
-          <w:rFonts w:ascii="Cascadia Mono" w:hAnsi="Cascadia Mono" w:cs="Cascadia Mono"/>
-          <w:color w:val="000000"/>
-          <w:kern w:val="0"/>
-          <w:sz w:val="19"/>
-          <w:szCs w:val="19"/>
-          <w:highlight w:val="yellow"/>
-        </w:rPr>
-        <w:t>&lt;</w:t>
-      </w:r>
-      <w:proofErr w:type="spellStart"/>
-      <w:r>
-        <w:rPr>
-          <w:rFonts w:ascii="Cascadia Mono" w:hAnsi="Cascadia Mono" w:cs="Cascadia Mono"/>
-          <w:color w:val="000000"/>
-          <w:kern w:val="0"/>
-          <w:sz w:val="19"/>
-          <w:szCs w:val="19"/>
-          <w:highlight w:val="yellow"/>
-        </w:rPr>
-        <w:t>UserDto</w:t>
-      </w:r>
-      <w:proofErr w:type="spellEnd"/>
-      <w:r>
-        <w:rPr>
-          <w:rFonts w:ascii="Cascadia Mono" w:hAnsi="Cascadia Mono" w:cs="Cascadia Mono"/>
-          <w:color w:val="000000"/>
-          <w:kern w:val="0"/>
-          <w:sz w:val="19"/>
-          <w:szCs w:val="19"/>
-          <w:highlight w:val="yellow"/>
-        </w:rPr>
-        <w:t>&gt;</w:t>
+        <w:t>IEnumerable&lt;UserDto&gt;</w:t>
       </w:r>
       <w:r>
         <w:rPr>
@@ -2061,21 +2263,8 @@
           <w:numId w:val="3"/>
         </w:numPr>
       </w:pPr>
-      <w:proofErr w:type="gramStart"/>
-      <w:r>
-        <w:t>If(</w:t>
-      </w:r>
-      <w:proofErr w:type="gramEnd"/>
-      <w:r>
-        <w:t xml:space="preserve">id == 0){return </w:t>
-      </w:r>
-      <w:proofErr w:type="spellStart"/>
-      <w:r>
-        <w:t>BadRequest</w:t>
-      </w:r>
-      <w:proofErr w:type="spellEnd"/>
-      <w:r>
-        <w:t>()};</w:t>
+      <w:r>
+        <w:t>If(id == 0){return BadRequest()};</w:t>
       </w:r>
     </w:p>
     <w:p>
@@ -2086,21 +2275,8 @@
           <w:numId w:val="3"/>
         </w:numPr>
       </w:pPr>
-      <w:proofErr w:type="gramStart"/>
-      <w:r>
-        <w:t>If(</w:t>
-      </w:r>
-      <w:proofErr w:type="gramEnd"/>
-      <w:r>
-        <w:t xml:space="preserve">user == null){return </w:t>
-      </w:r>
-      <w:proofErr w:type="spellStart"/>
-      <w:r>
-        <w:t>NotFound</w:t>
-      </w:r>
-      <w:proofErr w:type="spellEnd"/>
-      <w:r>
-        <w:t>()};</w:t>
+      <w:r>
+        <w:t>If(user == null){return NotFound()};</w:t>
       </w:r>
     </w:p>
     <w:p>
@@ -2112,27 +2288,21 @@
         </w:numPr>
       </w:pPr>
       <w:r>
-        <w:t xml:space="preserve">return </w:t>
-      </w:r>
-      <w:proofErr w:type="gramStart"/>
-      <w:r>
-        <w:t>Ok(</w:t>
-      </w:r>
-      <w:proofErr w:type="gramEnd"/>
-      <w:r>
-        <w:t>);</w:t>
+        <w:t>return Ok();</w:t>
       </w:r>
     </w:p>
     <w:p>
       <w:pPr>
         <w:pStyle w:val="Heading2"/>
       </w:pPr>
+      <w:bookmarkStart w:id="11" w:name="_Toc159304437"/>
       <w:r>
         <w:t>Document the return status of end point in Sw</w:t>
       </w:r>
       <w:r>
         <w:t>agger</w:t>
       </w:r>
+      <w:bookmarkEnd w:id="11"/>
     </w:p>
     <w:p>
       <w:pPr>
@@ -2143,20 +2313,7 @@
         </w:numPr>
       </w:pPr>
       <w:r>
-        <w:t>Attributes [</w:t>
-      </w:r>
-      <w:proofErr w:type="spellStart"/>
-      <w:proofErr w:type="gramStart"/>
-      <w:r>
-        <w:t>ProducesResponseType</w:t>
-      </w:r>
-      <w:proofErr w:type="spellEnd"/>
-      <w:r>
-        <w:t>(</w:t>
-      </w:r>
-      <w:proofErr w:type="gramEnd"/>
-      <w:r>
-        <w:t xml:space="preserve">status code)] are needed for documenting the status above the function of end point, e.g. </w:t>
+        <w:t xml:space="preserve">Attributes [ProducesResponseType(status code)] are needed for documenting the status above the function of end point, e.g. </w:t>
       </w:r>
     </w:p>
     <w:p>
@@ -2174,55 +2331,19 @@
         <w:rPr>
           <w:highlight w:val="yellow"/>
         </w:rPr>
-        <w:t>[</w:t>
-      </w:r>
-      <w:proofErr w:type="spellStart"/>
-      <w:proofErr w:type="gramStart"/>
+        <w:t>[ProducesResponseType(200)]</w:t>
+      </w:r>
       <w:r>
         <w:rPr>
           <w:highlight w:val="yellow"/>
         </w:rPr>
-        <w:t>ProducesResponseType</w:t>
-      </w:r>
-      <w:proofErr w:type="spellEnd"/>
+        <w:t xml:space="preserve"> or </w:t>
+      </w:r>
       <w:r>
         <w:rPr>
           <w:highlight w:val="yellow"/>
         </w:rPr>
-        <w:t>(</w:t>
-      </w:r>
-      <w:proofErr w:type="gramEnd"/>
-      <w:r>
-        <w:rPr>
-          <w:highlight w:val="yellow"/>
-        </w:rPr>
-        <w:t>200)]</w:t>
-      </w:r>
-      <w:r>
-        <w:rPr>
-          <w:highlight w:val="yellow"/>
-        </w:rPr>
-        <w:t xml:space="preserve"> or </w:t>
-      </w:r>
-      <w:r>
-        <w:rPr>
-          <w:highlight w:val="yellow"/>
-        </w:rPr>
-        <w:t>[</w:t>
-      </w:r>
-      <w:proofErr w:type="spellStart"/>
-      <w:r>
-        <w:rPr>
-          <w:highlight w:val="yellow"/>
-        </w:rPr>
-        <w:t>ProducesResponseType</w:t>
-      </w:r>
-      <w:proofErr w:type="spellEnd"/>
-      <w:r>
-        <w:rPr>
-          <w:highlight w:val="yellow"/>
-        </w:rPr>
-        <w:t>(</w:t>
+        <w:t>[ProducesResponseType(</w:t>
       </w:r>
       <w:r>
         <w:rPr>
@@ -2264,79 +2385,31 @@
         <w:rPr>
           <w:highlight w:val="yellow"/>
         </w:rPr>
-        <w:t>[</w:t>
-      </w:r>
-      <w:proofErr w:type="spellStart"/>
-      <w:proofErr w:type="gramStart"/>
+        <w:t>[ProducesResponseType(400)]</w:t>
+      </w:r>
       <w:r>
         <w:rPr>
           <w:highlight w:val="yellow"/>
         </w:rPr>
-        <w:t>ProducesResponseType</w:t>
-      </w:r>
-      <w:proofErr w:type="spellEnd"/>
+        <w:t xml:space="preserve"> </w:t>
+      </w:r>
       <w:r>
         <w:rPr>
           <w:highlight w:val="yellow"/>
         </w:rPr>
-        <w:t>(</w:t>
-      </w:r>
-      <w:proofErr w:type="gramEnd"/>
+        <w:t xml:space="preserve">or </w:t>
+      </w:r>
       <w:r>
         <w:rPr>
           <w:highlight w:val="yellow"/>
         </w:rPr>
-        <w:t>400</w:t>
+        <w:t>[ProducesResponseType(</w:t>
       </w:r>
       <w:r>
         <w:rPr>
           <w:highlight w:val="yellow"/>
         </w:rPr>
-        <w:t>)]</w:t>
-      </w:r>
-      <w:r>
-        <w:rPr>
-          <w:highlight w:val="yellow"/>
-        </w:rPr>
-        <w:t xml:space="preserve"> </w:t>
-      </w:r>
-      <w:r>
-        <w:rPr>
-          <w:highlight w:val="yellow"/>
-        </w:rPr>
-        <w:t xml:space="preserve">or </w:t>
-      </w:r>
-      <w:r>
-        <w:rPr>
-          <w:highlight w:val="yellow"/>
-        </w:rPr>
-        <w:t>[</w:t>
-      </w:r>
-      <w:proofErr w:type="spellStart"/>
-      <w:r>
-        <w:rPr>
-          <w:highlight w:val="yellow"/>
-        </w:rPr>
-        <w:t>ProducesResponseType</w:t>
-      </w:r>
-      <w:proofErr w:type="spellEnd"/>
-      <w:r>
-        <w:rPr>
-          <w:highlight w:val="yellow"/>
-        </w:rPr>
-        <w:t>(</w:t>
-      </w:r>
-      <w:r>
-        <w:rPr>
-          <w:highlight w:val="yellow"/>
-        </w:rPr>
-        <w:t>StatusCodes.Status</w:t>
-      </w:r>
-      <w:r>
-        <w:rPr>
-          <w:highlight w:val="yellow"/>
-        </w:rPr>
-        <w:t>400BadRequest</w:t>
+        <w:t>StatusCodes.Status400BadRequest</w:t>
       </w:r>
       <w:r>
         <w:rPr>
@@ -2360,86 +2433,38 @@
         <w:rPr>
           <w:highlight w:val="yellow"/>
         </w:rPr>
-        <w:t>[</w:t>
-      </w:r>
-      <w:proofErr w:type="spellStart"/>
-      <w:proofErr w:type="gramStart"/>
+        <w:t>[ProducesResponseType(404)]</w:t>
+      </w:r>
       <w:r>
         <w:rPr>
           <w:highlight w:val="yellow"/>
         </w:rPr>
-        <w:t>ProducesResponseType</w:t>
-      </w:r>
-      <w:proofErr w:type="spellEnd"/>
+        <w:t xml:space="preserve"> </w:t>
+      </w:r>
       <w:r>
         <w:rPr>
           <w:highlight w:val="yellow"/>
         </w:rPr>
-        <w:t>(</w:t>
-      </w:r>
-      <w:proofErr w:type="gramEnd"/>
+        <w:t xml:space="preserve">or </w:t>
+      </w:r>
       <w:r>
         <w:rPr>
           <w:highlight w:val="yellow"/>
         </w:rPr>
-        <w:t>404</w:t>
+        <w:t>[ProducesResponseType(</w:t>
       </w:r>
       <w:r>
         <w:rPr>
           <w:highlight w:val="yellow"/>
         </w:rPr>
+        <w:t>StatusCodes.Status404NotFound</w:t>
+      </w:r>
+      <w:r>
+        <w:rPr>
+          <w:highlight w:val="yellow"/>
+        </w:rPr>
         <w:t>)]</w:t>
       </w:r>
-      <w:r>
-        <w:rPr>
-          <w:highlight w:val="yellow"/>
-        </w:rPr>
-        <w:t xml:space="preserve"> </w:t>
-      </w:r>
-      <w:r>
-        <w:rPr>
-          <w:highlight w:val="yellow"/>
-        </w:rPr>
-        <w:t xml:space="preserve">or </w:t>
-      </w:r>
-      <w:r>
-        <w:rPr>
-          <w:highlight w:val="yellow"/>
-        </w:rPr>
-        <w:t>[</w:t>
-      </w:r>
-      <w:proofErr w:type="spellStart"/>
-      <w:r>
-        <w:rPr>
-          <w:highlight w:val="yellow"/>
-        </w:rPr>
-        <w:t>ProducesResponseType</w:t>
-      </w:r>
-      <w:proofErr w:type="spellEnd"/>
-      <w:r>
-        <w:rPr>
-          <w:highlight w:val="yellow"/>
-        </w:rPr>
-        <w:t>(</w:t>
-      </w:r>
-      <w:r>
-        <w:rPr>
-          <w:highlight w:val="yellow"/>
-        </w:rPr>
-        <w:t>StatusCodes.Status</w:t>
-      </w:r>
-      <w:r>
-        <w:rPr>
-          <w:highlight w:val="yellow"/>
-        </w:rPr>
-        <w:t>404NotFound</w:t>
-      </w:r>
-      <w:r>
-        <w:rPr>
-          <w:highlight w:val="yellow"/>
-        </w:rPr>
-        <w:t>)]</w:t>
-      </w:r>
     </w:p>
     <w:p>
       <w:pPr>
@@ -2451,19 +2476,21 @@
       <w:pPr>
         <w:pStyle w:val="Heading1"/>
       </w:pPr>
-      <w:bookmarkStart w:id="10" w:name="_Toc159008474"/>
+      <w:bookmarkStart w:id="12" w:name="_Toc159304438"/>
       <w:r>
         <w:t>Visual Studio Code</w:t>
       </w:r>
+      <w:bookmarkEnd w:id="12"/>
     </w:p>
     <w:p>
       <w:pPr>
         <w:pStyle w:val="Heading2"/>
       </w:pPr>
+      <w:bookmarkStart w:id="13" w:name="_Toc159304439"/>
       <w:r>
         <w:t>Suggested Setting on VS Code</w:t>
       </w:r>
-      <w:bookmarkEnd w:id="10"/>
+      <w:bookmarkEnd w:id="13"/>
     </w:p>
     <w:p>
       <w:pPr>
@@ -2486,15 +2513,7 @@
         </w:numPr>
       </w:pPr>
       <w:r>
-        <w:t xml:space="preserve">File -&gt; Preferences -&gt; Settings -&gt; Text Editor -&gt; Formatting -&gt; Format </w:t>
-      </w:r>
-      <w:proofErr w:type="gramStart"/>
-      <w:r>
-        <w:t>On</w:t>
-      </w:r>
-      <w:proofErr w:type="gramEnd"/>
-      <w:r>
-        <w:t xml:space="preserve"> Save</w:t>
+        <w:t>File -&gt; Preferences -&gt; Settings -&gt; Text Editor -&gt; Formatting -&gt; Format On Save</w:t>
       </w:r>
     </w:p>
     <w:p>
@@ -2509,26 +2528,10 @@
         <w:t>File -&gt; Preferences -&gt; Settings -&gt;</w:t>
       </w:r>
       <w:r>
-        <w:t xml:space="preserve"> </w:t>
-      </w:r>
-      <w:proofErr w:type="gramStart"/>
-      <w:r>
-        <w:t>Search(</w:t>
-      </w:r>
-      <w:proofErr w:type="gramEnd"/>
-      <w:r>
-        <w:t xml:space="preserve">place open brace on new line)-&gt; JavaScript …. Place Open Brace </w:t>
-      </w:r>
-      <w:r>
-        <w:t xml:space="preserve">on New Line </w:t>
-      </w:r>
-      <w:proofErr w:type="gramStart"/>
-      <w:r>
-        <w:t>For</w:t>
-      </w:r>
-      <w:proofErr w:type="gramEnd"/>
-      <w:r>
-        <w:t xml:space="preserve"> Control Blocks</w:t>
+        <w:t xml:space="preserve"> Search(place open brace on new line)-&gt; JavaScript …. Place Open Brace </w:t>
+      </w:r>
+      <w:r>
+        <w:t>on New Line For Control Blocks</w:t>
       </w:r>
     </w:p>
     <w:p>
@@ -2543,23 +2546,7 @@
         <w:t>File -&gt; Preferences -&gt; Settings -&gt;</w:t>
       </w:r>
       <w:r>
-        <w:t xml:space="preserve"> </w:t>
-      </w:r>
-      <w:proofErr w:type="gramStart"/>
-      <w:r>
-        <w:t>Search(</w:t>
-      </w:r>
-      <w:proofErr w:type="gramEnd"/>
-      <w:r>
-        <w:t xml:space="preserve">place open brace on new line)-&gt; JavaScript …. Place Open Brace on New Line </w:t>
-      </w:r>
-      <w:proofErr w:type="gramStart"/>
-      <w:r>
-        <w:t>For</w:t>
-      </w:r>
-      <w:proofErr w:type="gramEnd"/>
-      <w:r>
-        <w:t xml:space="preserve"> Functions</w:t>
+        <w:t xml:space="preserve"> Search(place open brace on new line)-&gt; JavaScript …. Place Open Brace on New Line For Functions</w:t>
       </w:r>
     </w:p>
     <w:p>
@@ -2574,23 +2561,7 @@
         <w:t>File -&gt; Preferences -&gt; Settings -&gt;</w:t>
       </w:r>
       <w:r>
-        <w:t xml:space="preserve"> </w:t>
-      </w:r>
-      <w:proofErr w:type="gramStart"/>
-      <w:r>
-        <w:t>Search(</w:t>
-      </w:r>
-      <w:proofErr w:type="gramEnd"/>
-      <w:r>
-        <w:t xml:space="preserve">place open brace on new line)-&gt; TypeScript …. Place Open Brace on New Line </w:t>
-      </w:r>
-      <w:proofErr w:type="gramStart"/>
-      <w:r>
-        <w:t>For</w:t>
-      </w:r>
-      <w:proofErr w:type="gramEnd"/>
-      <w:r>
-        <w:t xml:space="preserve"> Control Blocks</w:t>
+        <w:t xml:space="preserve"> Search(place open brace on new line)-&gt; TypeScript …. Place Open Brace on New Line For Control Blocks</w:t>
       </w:r>
     </w:p>
     <w:p>
@@ -2605,45 +2576,18 @@
         <w:t>File -&gt; Preferences -&gt; Settings -&gt;</w:t>
       </w:r>
       <w:r>
-        <w:t xml:space="preserve"> </w:t>
-      </w:r>
-      <w:proofErr w:type="gramStart"/>
-      <w:r>
-        <w:t>Search(</w:t>
-      </w:r>
-      <w:proofErr w:type="gramEnd"/>
-      <w:r>
-        <w:t xml:space="preserve">place open brace on new line)-&gt; TypeScript …. Place Open Brace on New Line </w:t>
-      </w:r>
-      <w:proofErr w:type="gramStart"/>
-      <w:r>
-        <w:t>For</w:t>
-      </w:r>
-      <w:proofErr w:type="gramEnd"/>
-      <w:r>
-        <w:t xml:space="preserve"> Functions</w:t>
+        <w:t xml:space="preserve"> Search(place open brace on new line)-&gt; TypeScript …. Place Open Brace on New Line For Functions</w:t>
       </w:r>
     </w:p>
     <w:p>
       <w:pPr>
         <w:pStyle w:val="Heading2"/>
       </w:pPr>
-      <w:r>
-        <w:t xml:space="preserve">If </w:t>
-      </w:r>
-      <w:proofErr w:type="gramStart"/>
-      <w:r>
-        <w:t>not .</w:t>
-      </w:r>
-      <w:proofErr w:type="spellStart"/>
-      <w:r>
-        <w:t>vscode</w:t>
-      </w:r>
-      <w:proofErr w:type="spellEnd"/>
-      <w:proofErr w:type="gramEnd"/>
-      <w:r>
-        <w:t xml:space="preserve"> folder generated</w:t>
-      </w:r>
+      <w:bookmarkStart w:id="14" w:name="_Toc159304440"/>
+      <w:r>
+        <w:t>If not .vscode folder generated</w:t>
+      </w:r>
+      <w:bookmarkEnd w:id="14"/>
     </w:p>
     <w:p>
       <w:pPr>
@@ -2654,20 +2598,7 @@
         </w:numPr>
       </w:pPr>
       <w:r>
-        <w:t xml:space="preserve">Generate </w:t>
-      </w:r>
-      <w:proofErr w:type="gramStart"/>
-      <w:r>
-        <w:t>the .</w:t>
-      </w:r>
-      <w:proofErr w:type="spellStart"/>
-      <w:r>
-        <w:t>vscode</w:t>
-      </w:r>
-      <w:proofErr w:type="spellEnd"/>
-      <w:proofErr w:type="gramEnd"/>
-      <w:r>
-        <w:t xml:space="preserve"> folder manually by </w:t>
+        <w:t xml:space="preserve">Generate the .vscode folder manually by </w:t>
       </w:r>
       <w:r>
         <w:t>opening your Command Palette (CTRL + SHIFT + P) and then select .NET: Generate Assets For Build And Debug.</w:t>
@@ -2681,40 +2612,19 @@
           <w:numId w:val="5"/>
         </w:numPr>
       </w:pPr>
-      <w:proofErr w:type="gramStart"/>
-      <w:r>
-        <w:t>The .</w:t>
-      </w:r>
-      <w:proofErr w:type="spellStart"/>
-      <w:r>
-        <w:t>vscode</w:t>
-      </w:r>
-      <w:proofErr w:type="spellEnd"/>
-      <w:proofErr w:type="gramEnd"/>
-      <w:r>
-        <w:t xml:space="preserve"> folder has </w:t>
-      </w:r>
-      <w:proofErr w:type="spellStart"/>
-      <w:r>
-        <w:t>launch.json</w:t>
-      </w:r>
-      <w:proofErr w:type="spellEnd"/>
-      <w:r>
-        <w:t xml:space="preserve"> and </w:t>
-      </w:r>
-      <w:proofErr w:type="spellStart"/>
-      <w:r>
-        <w:t>tasks.json</w:t>
-      </w:r>
-      <w:proofErr w:type="spellEnd"/>
+      <w:r>
+        <w:t>The .vscode folder has launch.json and tasks.json</w:t>
+      </w:r>
     </w:p>
     <w:p>
       <w:pPr>
         <w:pStyle w:val="Heading1"/>
       </w:pPr>
+      <w:bookmarkStart w:id="15" w:name="_Toc159304441"/>
       <w:r>
         <w:t>Dotnet CLI commands</w:t>
       </w:r>
+      <w:bookmarkEnd w:id="15"/>
     </w:p>
     <w:p>
       <w:pPr>
@@ -2749,15 +2659,7 @@
         </w:numPr>
       </w:pPr>
       <w:r>
-        <w:t xml:space="preserve">dotnet new </w:t>
-      </w:r>
-      <w:proofErr w:type="spellStart"/>
-      <w:r>
-        <w:t>webapi</w:t>
-      </w:r>
-      <w:proofErr w:type="spellEnd"/>
-      <w:r>
-        <w:t xml:space="preserve"> -n </w:t>
+        <w:t xml:space="preserve">dotnet new webapi -n </w:t>
       </w:r>
       <w:r>
         <w:t>&lt;&lt;project name&gt;&gt;</w:t>
@@ -2775,23 +2677,7 @@
         </w:numPr>
       </w:pPr>
       <w:r>
-        <w:t xml:space="preserve">create </w:t>
-      </w:r>
-      <w:proofErr w:type="gramStart"/>
-      <w:r>
-        <w:t>an</w:t>
-      </w:r>
-      <w:proofErr w:type="gramEnd"/>
-      <w:r>
-        <w:t xml:space="preserve"> </w:t>
-      </w:r>
-      <w:proofErr w:type="spellStart"/>
-      <w:r>
-        <w:t>webapi</w:t>
-      </w:r>
-      <w:proofErr w:type="spellEnd"/>
-      <w:r>
-        <w:t xml:space="preserve"> project with the given </w:t>
+        <w:t xml:space="preserve">create an webapi project with the given </w:t>
       </w:r>
       <w:r>
         <w:t xml:space="preserve">project </w:t>
@@ -2802,14 +2688,77 @@
     </w:p>
     <w:p>
       <w:pPr>
+        <w:pStyle w:val="ListParagraph"/>
+        <w:numPr>
+          <w:ilvl w:val="0"/>
+          <w:numId w:val="4"/>
+        </w:numPr>
+      </w:pPr>
+      <w:r>
+        <w:lastRenderedPageBreak/>
+        <w:t>dotnet new console –name &lt;&lt;project name&gt;&gt;</w:t>
+      </w:r>
+    </w:p>
+    <w:p>
+      <w:pPr>
+        <w:pStyle w:val="ListParagraph"/>
+        <w:numPr>
+          <w:ilvl w:val="1"/>
+          <w:numId w:val="4"/>
+        </w:numPr>
+      </w:pPr>
+      <w:r>
+        <w:t>this creates an project with the name and also create a new folder holding the project</w:t>
+      </w:r>
+    </w:p>
+    <w:p>
+      <w:pPr>
+        <w:pStyle w:val="ListParagraph"/>
+        <w:numPr>
+          <w:ilvl w:val="1"/>
+          <w:numId w:val="4"/>
+        </w:numPr>
+      </w:pPr>
+      <w:r>
+        <w:t xml:space="preserve">if </w:t>
+      </w:r>
+      <w:r>
+        <w:t>–name &lt;&lt;project name&gt;&gt;</w:t>
+      </w:r>
+      <w:r>
+        <w:t xml:space="preserve"> is not provided, the project will be created in current folder and the folder name will be the project name</w:t>
+      </w:r>
+    </w:p>
+    <w:p>
+      <w:pPr>
+        <w:pStyle w:val="ListParagraph"/>
+        <w:numPr>
+          <w:ilvl w:val="1"/>
+          <w:numId w:val="4"/>
+        </w:numPr>
+      </w:pPr>
+      <w:r>
+        <w:t>--use-program-main</w:t>
+      </w:r>
+      <w:r>
+        <w:t xml:space="preserve"> for not using top level statement (i.e. there is </w:t>
+      </w:r>
+      <w:r>
+        <w:t>static void Main(string[] args)</w:t>
+      </w:r>
+      <w:r>
+        <w:t xml:space="preserve"> in program.cs)</w:t>
+      </w:r>
+    </w:p>
+    <w:p>
+      <w:pPr>
         <w:pStyle w:val="Heading1"/>
       </w:pPr>
-      <w:bookmarkStart w:id="11" w:name="_Toc159008475"/>
-      <w:r>
-        <w:lastRenderedPageBreak/>
+      <w:bookmarkStart w:id="16" w:name="_Toc159304442"/>
+      <w:r>
         <w:t>Items is being Looked for solutions</w:t>
       </w:r>
-      <w:bookmarkEnd w:id="11"/>
+      <w:bookmarkEnd w:id="16"/>
     </w:p>
     <w:p/>
     <w:sectPr>

</xml_diff>

<commit_message>
update notes and add index.html of the notes
</commit_message>
<xml_diff>
--- a/myNotes.docx
+++ b/myNotes.docx
@@ -75,7 +75,7 @@
           <w:r>
             <w:fldChar w:fldCharType="separate"/>
           </w:r>
-          <w:hyperlink w:anchor="_Toc159304426" w:history="1">
+          <w:hyperlink w:anchor="_Toc159348905" w:history="1">
             <w:r>
               <w:rPr>
                 <w:rStyle w:val="Hyperlink"/>
@@ -116,7 +116,7 @@
                 <w:noProof/>
                 <w:webHidden/>
               </w:rPr>
-              <w:instrText xml:space="preserve"> PAGEREF _Toc159304426 \h </w:instrText>
+              <w:instrText xml:space="preserve"> PAGEREF _Toc159348905 \h </w:instrText>
             </w:r>
             <w:r>
               <w:rPr>
@@ -159,7 +159,7 @@
               <w:noProof/>
             </w:rPr>
           </w:pPr>
-          <w:hyperlink w:anchor="_Toc159304427" w:history="1">
+          <w:hyperlink w:anchor="_Toc159348906" w:history="1">
             <w:r>
               <w:rPr>
                 <w:rStyle w:val="Hyperlink"/>
@@ -200,7 +200,7 @@
                 <w:noProof/>
                 <w:webHidden/>
               </w:rPr>
-              <w:instrText xml:space="preserve"> PAGEREF _Toc159304427 \h </w:instrText>
+              <w:instrText xml:space="preserve"> PAGEREF _Toc159348906 \h </w:instrText>
             </w:r>
             <w:r>
               <w:rPr>
@@ -243,7 +243,7 @@
               <w:noProof/>
             </w:rPr>
           </w:pPr>
-          <w:hyperlink w:anchor="_Toc159304428" w:history="1">
+          <w:hyperlink w:anchor="_Toc159348907" w:history="1">
             <w:r>
               <w:rPr>
                 <w:rStyle w:val="Hyperlink"/>
@@ -284,7 +284,7 @@
                 <w:noProof/>
                 <w:webHidden/>
               </w:rPr>
-              <w:instrText xml:space="preserve"> PAGEREF _Toc159304428 \h </w:instrText>
+              <w:instrText xml:space="preserve"> PAGEREF _Toc159348907 \h </w:instrText>
             </w:r>
             <w:r>
               <w:rPr>
@@ -327,7 +327,7 @@
               <w:noProof/>
             </w:rPr>
           </w:pPr>
-          <w:hyperlink w:anchor="_Toc159304429" w:history="1">
+          <w:hyperlink w:anchor="_Toc159348908" w:history="1">
             <w:r>
               <w:rPr>
                 <w:rStyle w:val="Hyperlink"/>
@@ -368,7 +368,7 @@
                 <w:noProof/>
                 <w:webHidden/>
               </w:rPr>
-              <w:instrText xml:space="preserve"> PAGEREF _Toc159304429 \h </w:instrText>
+              <w:instrText xml:space="preserve"> PAGEREF _Toc159348908 \h </w:instrText>
             </w:r>
             <w:r>
               <w:rPr>
@@ -411,7 +411,7 @@
               <w:noProof/>
             </w:rPr>
           </w:pPr>
-          <w:hyperlink w:anchor="_Toc159304430" w:history="1">
+          <w:hyperlink w:anchor="_Toc159348909" w:history="1">
             <w:r>
               <w:rPr>
                 <w:rStyle w:val="Hyperlink"/>
@@ -452,7 +452,7 @@
                 <w:noProof/>
                 <w:webHidden/>
               </w:rPr>
-              <w:instrText xml:space="preserve"> PAGEREF _Toc159304430 \h </w:instrText>
+              <w:instrText xml:space="preserve"> PAGEREF _Toc159348909 \h </w:instrText>
             </w:r>
             <w:r>
               <w:rPr>
@@ -495,7 +495,7 @@
               <w:noProof/>
             </w:rPr>
           </w:pPr>
-          <w:hyperlink w:anchor="_Toc159304431" w:history="1">
+          <w:hyperlink w:anchor="_Toc159348910" w:history="1">
             <w:r>
               <w:rPr>
                 <w:rStyle w:val="Hyperlink"/>
@@ -536,7 +536,7 @@
                 <w:noProof/>
                 <w:webHidden/>
               </w:rPr>
-              <w:instrText xml:space="preserve"> PAGEREF _Toc159304431 \h </w:instrText>
+              <w:instrText xml:space="preserve"> PAGEREF _Toc159348910 \h </w:instrText>
             </w:r>
             <w:r>
               <w:rPr>
@@ -579,7 +579,7 @@
               <w:noProof/>
             </w:rPr>
           </w:pPr>
-          <w:hyperlink w:anchor="_Toc159304432" w:history="1">
+          <w:hyperlink w:anchor="_Toc159348911" w:history="1">
             <w:r>
               <w:rPr>
                 <w:rStyle w:val="Hyperlink"/>
@@ -620,7 +620,7 @@
                 <w:noProof/>
                 <w:webHidden/>
               </w:rPr>
-              <w:instrText xml:space="preserve"> PAGEREF _Toc159304432 \h </w:instrText>
+              <w:instrText xml:space="preserve"> PAGEREF _Toc159348911 \h </w:instrText>
             </w:r>
             <w:r>
               <w:rPr>
@@ -663,7 +663,7 @@
               <w:noProof/>
             </w:rPr>
           </w:pPr>
-          <w:hyperlink w:anchor="_Toc159304433" w:history="1">
+          <w:hyperlink w:anchor="_Toc159348912" w:history="1">
             <w:r>
               <w:rPr>
                 <w:rStyle w:val="Hyperlink"/>
@@ -704,7 +704,7 @@
                 <w:noProof/>
                 <w:webHidden/>
               </w:rPr>
-              <w:instrText xml:space="preserve"> PAGEREF _Toc159304433 \h </w:instrText>
+              <w:instrText xml:space="preserve"> PAGEREF _Toc159348912 \h </w:instrText>
             </w:r>
             <w:r>
               <w:rPr>
@@ -747,7 +747,7 @@
               <w:noProof/>
             </w:rPr>
           </w:pPr>
-          <w:hyperlink w:anchor="_Toc159304434" w:history="1">
+          <w:hyperlink w:anchor="_Toc159348913" w:history="1">
             <w:r>
               <w:rPr>
                 <w:rStyle w:val="Hyperlink"/>
@@ -788,7 +788,7 @@
                 <w:noProof/>
                 <w:webHidden/>
               </w:rPr>
-              <w:instrText xml:space="preserve"> PAGEREF _Toc159304434 \h </w:instrText>
+              <w:instrText xml:space="preserve"> PAGEREF _Toc159348913 \h </w:instrText>
             </w:r>
             <w:r>
               <w:rPr>
@@ -831,7 +831,7 @@
               <w:noProof/>
             </w:rPr>
           </w:pPr>
-          <w:hyperlink w:anchor="_Toc159304435" w:history="1">
+          <w:hyperlink w:anchor="_Toc159348914" w:history="1">
             <w:r>
               <w:rPr>
                 <w:rStyle w:val="Hyperlink"/>
@@ -872,7 +872,7 @@
                 <w:noProof/>
                 <w:webHidden/>
               </w:rPr>
-              <w:instrText xml:space="preserve"> PAGEREF _Toc159304435 \h </w:instrText>
+              <w:instrText xml:space="preserve"> PAGEREF _Toc159348914 \h </w:instrText>
             </w:r>
             <w:r>
               <w:rPr>
@@ -915,7 +915,7 @@
               <w:noProof/>
             </w:rPr>
           </w:pPr>
-          <w:hyperlink w:anchor="_Toc159304436" w:history="1">
+          <w:hyperlink w:anchor="_Toc159348915" w:history="1">
             <w:r>
               <w:rPr>
                 <w:rStyle w:val="Hyperlink"/>
@@ -956,7 +956,7 @@
                 <w:noProof/>
                 <w:webHidden/>
               </w:rPr>
-              <w:instrText xml:space="preserve"> PAGEREF _Toc159304436 \h </w:instrText>
+              <w:instrText xml:space="preserve"> PAGEREF _Toc159348915 \h </w:instrText>
             </w:r>
             <w:r>
               <w:rPr>
@@ -999,7 +999,7 @@
               <w:noProof/>
             </w:rPr>
           </w:pPr>
-          <w:hyperlink w:anchor="_Toc159304437" w:history="1">
+          <w:hyperlink w:anchor="_Toc159348916" w:history="1">
             <w:r>
               <w:rPr>
                 <w:rStyle w:val="Hyperlink"/>
@@ -1040,7 +1040,7 @@
                 <w:noProof/>
                 <w:webHidden/>
               </w:rPr>
-              <w:instrText xml:space="preserve"> PAGEREF _Toc159304437 \h </w:instrText>
+              <w:instrText xml:space="preserve"> PAGEREF _Toc159348916 \h </w:instrText>
             </w:r>
             <w:r>
               <w:rPr>
@@ -1083,7 +1083,7 @@
               <w:noProof/>
             </w:rPr>
           </w:pPr>
-          <w:hyperlink w:anchor="_Toc159304438" w:history="1">
+          <w:hyperlink w:anchor="_Toc159348917" w:history="1">
             <w:r>
               <w:rPr>
                 <w:rStyle w:val="Hyperlink"/>
@@ -1124,7 +1124,7 @@
                 <w:noProof/>
                 <w:webHidden/>
               </w:rPr>
-              <w:instrText xml:space="preserve"> PAGEREF _Toc159304438 \h </w:instrText>
+              <w:instrText xml:space="preserve"> PAGEREF _Toc159348917 \h </w:instrText>
             </w:r>
             <w:r>
               <w:rPr>
@@ -1167,7 +1167,7 @@
               <w:noProof/>
             </w:rPr>
           </w:pPr>
-          <w:hyperlink w:anchor="_Toc159304439" w:history="1">
+          <w:hyperlink w:anchor="_Toc159348918" w:history="1">
             <w:r>
               <w:rPr>
                 <w:rStyle w:val="Hyperlink"/>
@@ -1208,7 +1208,7 @@
                 <w:noProof/>
                 <w:webHidden/>
               </w:rPr>
-              <w:instrText xml:space="preserve"> PAGEREF _Toc159304439 \h </w:instrText>
+              <w:instrText xml:space="preserve"> PAGEREF _Toc159348918 \h </w:instrText>
             </w:r>
             <w:r>
               <w:rPr>
@@ -1251,7 +1251,7 @@
               <w:noProof/>
             </w:rPr>
           </w:pPr>
-          <w:hyperlink w:anchor="_Toc159304440" w:history="1">
+          <w:hyperlink w:anchor="_Toc159348919" w:history="1">
             <w:r>
               <w:rPr>
                 <w:rStyle w:val="Hyperlink"/>
@@ -1292,7 +1292,7 @@
                 <w:noProof/>
                 <w:webHidden/>
               </w:rPr>
-              <w:instrText xml:space="preserve"> PAGEREF _Toc159304440 \h </w:instrText>
+              <w:instrText xml:space="preserve"> PAGEREF _Toc159348919 \h </w:instrText>
             </w:r>
             <w:r>
               <w:rPr>
@@ -1335,7 +1335,7 @@
               <w:noProof/>
             </w:rPr>
           </w:pPr>
-          <w:hyperlink w:anchor="_Toc159304441" w:history="1">
+          <w:hyperlink w:anchor="_Toc159348920" w:history="1">
             <w:r>
               <w:rPr>
                 <w:rStyle w:val="Hyperlink"/>
@@ -1355,21 +1355,7 @@
                 <w:rStyle w:val="Hyperlink"/>
                 <w:noProof/>
               </w:rPr>
-              <w:t>Dotnet CLI com</w:t>
-            </w:r>
-            <w:r>
-              <w:rPr>
-                <w:rStyle w:val="Hyperlink"/>
-                <w:noProof/>
-              </w:rPr>
-              <w:t>m</w:t>
-            </w:r>
-            <w:r>
-              <w:rPr>
-                <w:rStyle w:val="Hyperlink"/>
-                <w:noProof/>
-              </w:rPr>
-              <w:t>ands</w:t>
+              <w:t>Dotnet CLI commands</w:t>
             </w:r>
             <w:r>
               <w:rPr>
@@ -1390,7 +1376,7 @@
                 <w:noProof/>
                 <w:webHidden/>
               </w:rPr>
-              <w:instrText xml:space="preserve"> PAGEREF _Toc159304441 \h </w:instrText>
+              <w:instrText xml:space="preserve"> PAGEREF _Toc159348920 \h </w:instrText>
             </w:r>
             <w:r>
               <w:rPr>
@@ -1433,7 +1419,7 @@
               <w:noProof/>
             </w:rPr>
           </w:pPr>
-          <w:hyperlink w:anchor="_Toc159304442" w:history="1">
+          <w:hyperlink w:anchor="_Toc159348921" w:history="1">
             <w:r>
               <w:rPr>
                 <w:rStyle w:val="Hyperlink"/>
@@ -1474,7 +1460,7 @@
                 <w:noProof/>
                 <w:webHidden/>
               </w:rPr>
-              <w:instrText xml:space="preserve"> PAGEREF _Toc159304442 \h </w:instrText>
+              <w:instrText xml:space="preserve"> PAGEREF _Toc159348921 \h </w:instrText>
             </w:r>
             <w:r>
               <w:rPr>
@@ -1522,7 +1508,7 @@
       <w:pPr>
         <w:pStyle w:val="Heading1"/>
       </w:pPr>
-      <w:bookmarkStart w:id="0" w:name="_Toc159304426"/>
+      <w:bookmarkStart w:id="0" w:name="_Toc159348905"/>
       <w:r>
         <w:t>Microservices</w:t>
       </w:r>
@@ -1532,7 +1518,7 @@
       <w:pPr>
         <w:pStyle w:val="Heading2"/>
       </w:pPr>
-      <w:bookmarkStart w:id="1" w:name="_Toc159304427"/>
+      <w:bookmarkStart w:id="1" w:name="_Toc159348906"/>
       <w:r>
         <w:t>Definition</w:t>
       </w:r>
@@ -1550,7 +1536,7 @@
       <w:pPr>
         <w:pStyle w:val="Heading1"/>
       </w:pPr>
-      <w:bookmarkStart w:id="2" w:name="_Toc159304428"/>
+      <w:bookmarkStart w:id="2" w:name="_Toc159348907"/>
       <w:r>
         <w:t>GitHub related</w:t>
       </w:r>
@@ -1560,7 +1546,7 @@
       <w:pPr>
         <w:pStyle w:val="Heading2"/>
       </w:pPr>
-      <w:bookmarkStart w:id="3" w:name="_Toc159304429"/>
+      <w:bookmarkStart w:id="3" w:name="_Toc159348908"/>
       <w:r>
         <w:t>Git clone</w:t>
       </w:r>
@@ -1664,15 +1650,31 @@
       <w:pPr>
         <w:pStyle w:val="Heading2"/>
       </w:pPr>
-      <w:bookmarkStart w:id="4" w:name="_Toc159304430"/>
-      <w:r>
-        <w:t>Create gitignore for .NET</w:t>
+      <w:bookmarkStart w:id="4" w:name="_Toc159348909"/>
+      <w:r>
+        <w:t xml:space="preserve">Create </w:t>
+      </w:r>
+      <w:proofErr w:type="spellStart"/>
+      <w:r>
+        <w:t>gitignore</w:t>
+      </w:r>
+      <w:proofErr w:type="spellEnd"/>
+      <w:r>
+        <w:t xml:space="preserve"> for .NET</w:t>
       </w:r>
       <w:bookmarkEnd w:id="4"/>
     </w:p>
     <w:p>
       <w:r>
-        <w:t>Give command “dotnet new gitignore” in the Command Prompt of the local repository, see screenshot below</w:t>
+        <w:t xml:space="preserve">Give command “dotnet new </w:t>
+      </w:r>
+      <w:proofErr w:type="spellStart"/>
+      <w:r>
+        <w:t>gitignore</w:t>
+      </w:r>
+      <w:proofErr w:type="spellEnd"/>
+      <w:r>
+        <w:t>” in the Command Prompt of the local repository, see screenshot below</w:t>
       </w:r>
     </w:p>
     <w:p>
@@ -1723,7 +1725,7 @@
       <w:pPr>
         <w:pStyle w:val="Heading1"/>
       </w:pPr>
-      <w:bookmarkStart w:id="5" w:name="_Toc159304431"/>
+      <w:bookmarkStart w:id="5" w:name="_Toc159348910"/>
       <w:r>
         <w:lastRenderedPageBreak/>
         <w:t>API (.NET)</w:t>
@@ -1734,7 +1736,7 @@
       <w:pPr>
         <w:pStyle w:val="Heading2"/>
       </w:pPr>
-      <w:bookmarkStart w:id="6" w:name="_Toc159304432"/>
+      <w:bookmarkStart w:id="6" w:name="_Toc159348911"/>
       <w:r>
         <w:t>Create API</w:t>
       </w:r>
@@ -1919,7 +1921,7 @@
       <w:pPr>
         <w:pStyle w:val="Heading1"/>
       </w:pPr>
-      <w:bookmarkStart w:id="7" w:name="_Toc159304433"/>
+      <w:bookmarkStart w:id="7" w:name="_Toc159348912"/>
       <w:r>
         <w:t>Controller – .NET</w:t>
       </w:r>
@@ -1932,7 +1934,7 @@
       <w:pPr>
         <w:pStyle w:val="Heading2"/>
       </w:pPr>
-      <w:bookmarkStart w:id="8" w:name="_Toc159304434"/>
+      <w:bookmarkStart w:id="8" w:name="_Toc159348913"/>
       <w:r>
         <w:t>What make the controller to be a controller</w:t>
       </w:r>
@@ -1959,7 +1961,11 @@
         </w:numPr>
       </w:pPr>
       <w:r>
-        <w:t>Example: UserApi</w:t>
+        <w:t xml:space="preserve">Example: </w:t>
+      </w:r>
+      <w:proofErr w:type="spellStart"/>
+      <w:r>
+        <w:t>UserApi</w:t>
       </w:r>
       <w:r>
         <w:rPr>
@@ -1967,6 +1973,7 @@
         </w:rPr>
         <w:t>Controller</w:t>
       </w:r>
+      <w:proofErr w:type="spellEnd"/>
     </w:p>
     <w:p>
       <w:pPr>
@@ -1977,8 +1984,29 @@
         </w:numPr>
       </w:pPr>
       <w:r>
-        <w:t>Derive from the ControllerBase class under namespace of Microsoft.AspNetCore. Mvc</w:t>
-      </w:r>
+        <w:t xml:space="preserve">Derive from the </w:t>
+      </w:r>
+      <w:proofErr w:type="spellStart"/>
+      <w:r>
+        <w:t>ControllerBase</w:t>
+      </w:r>
+      <w:proofErr w:type="spellEnd"/>
+      <w:r>
+        <w:t xml:space="preserve"> class under namespace of </w:t>
+      </w:r>
+      <w:proofErr w:type="spellStart"/>
+      <w:r>
+        <w:t>Microsoft.AspNetCore</w:t>
+      </w:r>
+      <w:proofErr w:type="spellEnd"/>
+      <w:r>
+        <w:t xml:space="preserve">. </w:t>
+      </w:r>
+      <w:proofErr w:type="spellStart"/>
+      <w:r>
+        <w:t>Mvc</w:t>
+      </w:r>
+      <w:proofErr w:type="spellEnd"/>
     </w:p>
     <w:p>
       <w:pPr>
@@ -1992,7 +2020,12 @@
         <w:t xml:space="preserve">Example: </w:t>
       </w:r>
       <w:r>
-        <w:t>public class UserApiController:</w:t>
+        <w:t xml:space="preserve">public class </w:t>
+      </w:r>
+      <w:proofErr w:type="spellStart"/>
+      <w:proofErr w:type="gramStart"/>
+      <w:r>
+        <w:t>UserApiController:</w:t>
       </w:r>
       <w:r>
         <w:rPr>
@@ -2000,6 +2033,8 @@
         </w:rPr>
         <w:t>ControllerBase</w:t>
       </w:r>
+      <w:proofErr w:type="spellEnd"/>
+      <w:proofErr w:type="gramEnd"/>
     </w:p>
     <w:p>
       <w:pPr>
@@ -2025,7 +2060,17 @@
         <w:t xml:space="preserve">Example: </w:t>
       </w:r>
       <w:r>
-        <w:t>using Microsoft.AspNetCore.Mvc;</w:t>
+        <w:t xml:space="preserve">using </w:t>
+      </w:r>
+      <w:proofErr w:type="spellStart"/>
+      <w:proofErr w:type="gramStart"/>
+      <w:r>
+        <w:t>Microsoft.AspNetCore.Mvc</w:t>
+      </w:r>
+      <w:proofErr w:type="spellEnd"/>
+      <w:proofErr w:type="gramEnd"/>
+      <w:r>
+        <w:t>;</w:t>
       </w:r>
     </w:p>
     <w:p>
@@ -2064,7 +2109,21 @@
         <w:rPr>
           <w:highlight w:val="yellow"/>
         </w:rPr>
-        <w:t>[ApiController]</w:t>
+        <w:t>[</w:t>
+      </w:r>
+      <w:proofErr w:type="spellStart"/>
+      <w:r>
+        <w:rPr>
+          <w:highlight w:val="yellow"/>
+        </w:rPr>
+        <w:t>ApiController</w:t>
+      </w:r>
+      <w:proofErr w:type="spellEnd"/>
+      <w:r>
+        <w:rPr>
+          <w:highlight w:val="yellow"/>
+        </w:rPr>
+        <w:t>]</w:t>
       </w:r>
     </w:p>
     <w:p>
@@ -2101,7 +2160,35 @@
         <w:rPr>
           <w:highlight w:val="yellow"/>
         </w:rPr>
-        <w:t>[Route("api/UserApi")]</w:t>
+        <w:t>[Route("</w:t>
+      </w:r>
+      <w:proofErr w:type="spellStart"/>
+      <w:r>
+        <w:rPr>
+          <w:highlight w:val="yellow"/>
+        </w:rPr>
+        <w:t>api</w:t>
+      </w:r>
+      <w:proofErr w:type="spellEnd"/>
+      <w:r>
+        <w:rPr>
+          <w:highlight w:val="yellow"/>
+        </w:rPr>
+        <w:t>/</w:t>
+      </w:r>
+      <w:proofErr w:type="spellStart"/>
+      <w:r>
+        <w:rPr>
+          <w:highlight w:val="yellow"/>
+        </w:rPr>
+        <w:t>UserApi</w:t>
+      </w:r>
+      <w:proofErr w:type="spellEnd"/>
+      <w:r>
+        <w:rPr>
+          <w:highlight w:val="yellow"/>
+        </w:rPr>
+        <w:t>")]</w:t>
       </w:r>
       <w:r>
         <w:t xml:space="preserve"> or </w:t>
@@ -2110,7 +2197,21 @@
         <w:rPr>
           <w:highlight w:val="yellow"/>
         </w:rPr>
-        <w:t>[Route("api/</w:t>
+        <w:t>[Route("</w:t>
+      </w:r>
+      <w:proofErr w:type="spellStart"/>
+      <w:r>
+        <w:rPr>
+          <w:highlight w:val="yellow"/>
+        </w:rPr>
+        <w:t>api</w:t>
+      </w:r>
+      <w:proofErr w:type="spellEnd"/>
+      <w:r>
+        <w:rPr>
+          <w:highlight w:val="yellow"/>
+        </w:rPr>
+        <w:t>/</w:t>
       </w:r>
       <w:r>
         <w:rPr>
@@ -2129,7 +2230,7 @@
       <w:pPr>
         <w:pStyle w:val="Heading2"/>
       </w:pPr>
-      <w:bookmarkStart w:id="9" w:name="_Toc159304435"/>
+      <w:bookmarkStart w:id="9" w:name="_Toc159348914"/>
       <w:r>
         <w:t>What make an end point to be an end point</w:t>
       </w:r>
@@ -2162,7 +2263,21 @@
         <w:rPr>
           <w:highlight w:val="yellow"/>
         </w:rPr>
-        <w:t>[HttpGet]</w:t>
+        <w:t>[</w:t>
+      </w:r>
+      <w:proofErr w:type="spellStart"/>
+      <w:r>
+        <w:rPr>
+          <w:highlight w:val="yellow"/>
+        </w:rPr>
+        <w:t>HttpGet</w:t>
+      </w:r>
+      <w:proofErr w:type="spellEnd"/>
+      <w:r>
+        <w:rPr>
+          <w:highlight w:val="yellow"/>
+        </w:rPr>
+        <w:t>]</w:t>
       </w:r>
       <w:r>
         <w:t xml:space="preserve"> or </w:t>
@@ -2171,13 +2286,35 @@
         <w:rPr>
           <w:highlight w:val="yellow"/>
         </w:rPr>
-        <w:t>[HttpGet</w:t>
-      </w:r>
-      <w:r>
-        <w:rPr>
-          <w:highlight w:val="yellow"/>
-        </w:rPr>
-        <w:t>(“{id:int}”)</w:t>
+        <w:t>[</w:t>
+      </w:r>
+      <w:proofErr w:type="spellStart"/>
+      <w:r>
+        <w:rPr>
+          <w:highlight w:val="yellow"/>
+        </w:rPr>
+        <w:t>HttpGet</w:t>
+      </w:r>
+      <w:proofErr w:type="spellEnd"/>
+      <w:r>
+        <w:rPr>
+          <w:highlight w:val="yellow"/>
+        </w:rPr>
+        <w:t>(“{</w:t>
+      </w:r>
+      <w:proofErr w:type="spellStart"/>
+      <w:r>
+        <w:rPr>
+          <w:highlight w:val="yellow"/>
+        </w:rPr>
+        <w:t>id:int</w:t>
+      </w:r>
+      <w:proofErr w:type="spellEnd"/>
+      <w:r>
+        <w:rPr>
+          <w:highlight w:val="yellow"/>
+        </w:rPr>
+        <w:t>}”)</w:t>
       </w:r>
       <w:r>
         <w:rPr>
@@ -2190,9 +2327,17 @@
       <w:pPr>
         <w:pStyle w:val="Heading2"/>
       </w:pPr>
-      <w:bookmarkStart w:id="10" w:name="_Toc159304436"/>
-      <w:r>
-        <w:t>Handling return of status codes</w:t>
+      <w:bookmarkStart w:id="10" w:name="_Toc159348915"/>
+      <w:r>
+        <w:t xml:space="preserve">Handling </w:t>
+      </w:r>
+      <w:proofErr w:type="gramStart"/>
+      <w:r>
+        <w:t>return</w:t>
+      </w:r>
+      <w:proofErr w:type="gramEnd"/>
+      <w:r>
+        <w:t xml:space="preserve"> of status codes</w:t>
       </w:r>
       <w:bookmarkEnd w:id="10"/>
     </w:p>
@@ -2205,23 +2350,62 @@
         </w:numPr>
       </w:pPr>
       <w:r>
-        <w:t xml:space="preserve">Return type at the function of the end point should be ActionResult&lt;return type of object&gt;, e.g. </w:t>
-      </w:r>
-      <w:r>
-        <w:rPr>
-          <w:highlight w:val="yellow"/>
-        </w:rPr>
-        <w:t>ActionResult&lt;UserDto&gt;</w:t>
+        <w:t xml:space="preserve">Return type at the function of the end point should be </w:t>
+      </w:r>
+      <w:proofErr w:type="spellStart"/>
+      <w:r>
+        <w:t>ActionResult</w:t>
+      </w:r>
+      <w:proofErr w:type="spellEnd"/>
+      <w:r>
+        <w:t xml:space="preserve">&lt;return type of object&gt;, e.g. </w:t>
+      </w:r>
+      <w:proofErr w:type="spellStart"/>
+      <w:r>
+        <w:rPr>
+          <w:highlight w:val="yellow"/>
+        </w:rPr>
+        <w:t>ActionResult</w:t>
+      </w:r>
+      <w:proofErr w:type="spellEnd"/>
+      <w:r>
+        <w:rPr>
+          <w:highlight w:val="yellow"/>
+        </w:rPr>
+        <w:t>&lt;</w:t>
+      </w:r>
+      <w:proofErr w:type="spellStart"/>
+      <w:r>
+        <w:rPr>
+          <w:highlight w:val="yellow"/>
+        </w:rPr>
+        <w:t>UserDto</w:t>
+      </w:r>
+      <w:proofErr w:type="spellEnd"/>
+      <w:r>
+        <w:rPr>
+          <w:highlight w:val="yellow"/>
+        </w:rPr>
+        <w:t>&gt;</w:t>
       </w:r>
       <w:r>
         <w:t xml:space="preserve"> and </w:t>
       </w:r>
-      <w:r>
-        <w:rPr>
-          <w:highlight w:val="yellow"/>
-        </w:rPr>
-        <w:t>ActionResult&lt;</w:t>
-      </w:r>
+      <w:proofErr w:type="spellStart"/>
+      <w:r>
+        <w:rPr>
+          <w:highlight w:val="yellow"/>
+        </w:rPr>
+        <w:t>ActionResult</w:t>
+      </w:r>
+      <w:proofErr w:type="spellEnd"/>
+      <w:r>
+        <w:rPr>
+          <w:highlight w:val="yellow"/>
+        </w:rPr>
+        <w:t>&lt;</w:t>
+      </w:r>
+      <w:proofErr w:type="spellStart"/>
       <w:r>
         <w:rPr>
           <w:rFonts w:ascii="Cascadia Mono" w:hAnsi="Cascadia Mono" w:cs="Cascadia Mono"/>
@@ -2231,7 +2415,43 @@
           <w:szCs w:val="19"/>
           <w:highlight w:val="yellow"/>
         </w:rPr>
-        <w:t>IEnumerable&lt;UserDto&gt;</w:t>
+        <w:t>IEnumerable</w:t>
+      </w:r>
+      <w:proofErr w:type="spellEnd"/>
+      <w:r>
+        <w:rPr>
+          <w:rFonts w:ascii="Cascadia Mono" w:hAnsi="Cascadia Mono" w:cs="Cascadia Mono"/>
+          <w:color w:val="000000"/>
+          <w:kern w:val="0"/>
+          <w:sz w:val="19"/>
+          <w:szCs w:val="19"/>
+          <w:highlight w:val="yellow"/>
+        </w:rPr>
+        <w:t>&lt;</w:t>
+      </w:r>
+      <w:proofErr w:type="spellStart"/>
+      <w:r>
+        <w:rPr>
+          <w:rFonts w:ascii="Cascadia Mono" w:hAnsi="Cascadia Mono" w:cs="Cascadia Mono"/>
+          <w:color w:val="000000"/>
+          <w:kern w:val="0"/>
+          <w:sz w:val="19"/>
+          <w:szCs w:val="19"/>
+          <w:highlight w:val="yellow"/>
+        </w:rPr>
+        <w:t>UserDto</w:t>
+      </w:r>
+      <w:proofErr w:type="spellEnd"/>
+      <w:r>
+        <w:rPr>
+          <w:rFonts w:ascii="Cascadia Mono" w:hAnsi="Cascadia Mono" w:cs="Cascadia Mono"/>
+          <w:color w:val="000000"/>
+          <w:kern w:val="0"/>
+          <w:sz w:val="19"/>
+          <w:szCs w:val="19"/>
+          <w:highlight w:val="yellow"/>
+        </w:rPr>
+        <w:t>&gt;</w:t>
       </w:r>
       <w:r>
         <w:rPr>
@@ -2263,8 +2483,21 @@
           <w:numId w:val="3"/>
         </w:numPr>
       </w:pPr>
-      <w:r>
-        <w:t>If(id == 0){return BadRequest()};</w:t>
+      <w:proofErr w:type="gramStart"/>
+      <w:r>
+        <w:t>If(</w:t>
+      </w:r>
+      <w:proofErr w:type="gramEnd"/>
+      <w:r>
+        <w:t xml:space="preserve">id == 0){return </w:t>
+      </w:r>
+      <w:proofErr w:type="spellStart"/>
+      <w:r>
+        <w:t>BadRequest</w:t>
+      </w:r>
+      <w:proofErr w:type="spellEnd"/>
+      <w:r>
+        <w:t>()};</w:t>
       </w:r>
     </w:p>
     <w:p>
@@ -2275,8 +2508,21 @@
           <w:numId w:val="3"/>
         </w:numPr>
       </w:pPr>
-      <w:r>
-        <w:t>If(user == null){return NotFound()};</w:t>
+      <w:proofErr w:type="gramStart"/>
+      <w:r>
+        <w:t>If(</w:t>
+      </w:r>
+      <w:proofErr w:type="gramEnd"/>
+      <w:r>
+        <w:t xml:space="preserve">user == null){return </w:t>
+      </w:r>
+      <w:proofErr w:type="spellStart"/>
+      <w:r>
+        <w:t>NotFound</w:t>
+      </w:r>
+      <w:proofErr w:type="spellEnd"/>
+      <w:r>
+        <w:t>()};</w:t>
       </w:r>
     </w:p>
     <w:p>
@@ -2288,14 +2534,22 @@
         </w:numPr>
       </w:pPr>
       <w:r>
-        <w:t>return Ok();</w:t>
+        <w:t xml:space="preserve">return </w:t>
+      </w:r>
+      <w:proofErr w:type="gramStart"/>
+      <w:r>
+        <w:t>Ok(</w:t>
+      </w:r>
+      <w:proofErr w:type="gramEnd"/>
+      <w:r>
+        <w:t>);</w:t>
       </w:r>
     </w:p>
     <w:p>
       <w:pPr>
         <w:pStyle w:val="Heading2"/>
       </w:pPr>
-      <w:bookmarkStart w:id="11" w:name="_Toc159304437"/>
+      <w:bookmarkStart w:id="11" w:name="_Toc159348916"/>
       <w:r>
         <w:t>Document the return status of end point in Sw</w:t>
       </w:r>
@@ -2313,7 +2567,20 @@
         </w:numPr>
       </w:pPr>
       <w:r>
-        <w:t xml:space="preserve">Attributes [ProducesResponseType(status code)] are needed for documenting the status above the function of end point, e.g. </w:t>
+        <w:t>Attributes [</w:t>
+      </w:r>
+      <w:proofErr w:type="spellStart"/>
+      <w:proofErr w:type="gramStart"/>
+      <w:r>
+        <w:t>ProducesResponseType</w:t>
+      </w:r>
+      <w:proofErr w:type="spellEnd"/>
+      <w:r>
+        <w:t>(</w:t>
+      </w:r>
+      <w:proofErr w:type="gramEnd"/>
+      <w:r>
+        <w:t xml:space="preserve">status code)] are needed for documenting the status above the function of end point, e.g. </w:t>
       </w:r>
     </w:p>
     <w:p>
@@ -2331,7 +2598,29 @@
         <w:rPr>
           <w:highlight w:val="yellow"/>
         </w:rPr>
-        <w:t>[ProducesResponseType(200)]</w:t>
+        <w:t>[</w:t>
+      </w:r>
+      <w:proofErr w:type="spellStart"/>
+      <w:proofErr w:type="gramStart"/>
+      <w:r>
+        <w:rPr>
+          <w:highlight w:val="yellow"/>
+        </w:rPr>
+        <w:t>ProducesResponseType</w:t>
+      </w:r>
+      <w:proofErr w:type="spellEnd"/>
+      <w:r>
+        <w:rPr>
+          <w:highlight w:val="yellow"/>
+        </w:rPr>
+        <w:t>(</w:t>
+      </w:r>
+      <w:proofErr w:type="gramEnd"/>
+      <w:r>
+        <w:rPr>
+          <w:highlight w:val="yellow"/>
+        </w:rPr>
+        <w:t>200)]</w:t>
       </w:r>
       <w:r>
         <w:rPr>
@@ -2343,7 +2632,21 @@
         <w:rPr>
           <w:highlight w:val="yellow"/>
         </w:rPr>
-        <w:t>[ProducesResponseType(</w:t>
+        <w:t>[</w:t>
+      </w:r>
+      <w:proofErr w:type="spellStart"/>
+      <w:r>
+        <w:rPr>
+          <w:highlight w:val="yellow"/>
+        </w:rPr>
+        <w:t>ProducesResponseType</w:t>
+      </w:r>
+      <w:proofErr w:type="spellEnd"/>
+      <w:r>
+        <w:rPr>
+          <w:highlight w:val="yellow"/>
+        </w:rPr>
+        <w:t>(</w:t>
       </w:r>
       <w:r>
         <w:rPr>
@@ -2385,7 +2688,29 @@
         <w:rPr>
           <w:highlight w:val="yellow"/>
         </w:rPr>
-        <w:t>[ProducesResponseType(400)]</w:t>
+        <w:t>[</w:t>
+      </w:r>
+      <w:proofErr w:type="spellStart"/>
+      <w:proofErr w:type="gramStart"/>
+      <w:r>
+        <w:rPr>
+          <w:highlight w:val="yellow"/>
+        </w:rPr>
+        <w:t>ProducesResponseType</w:t>
+      </w:r>
+      <w:proofErr w:type="spellEnd"/>
+      <w:r>
+        <w:rPr>
+          <w:highlight w:val="yellow"/>
+        </w:rPr>
+        <w:t>(</w:t>
+      </w:r>
+      <w:proofErr w:type="gramEnd"/>
+      <w:r>
+        <w:rPr>
+          <w:highlight w:val="yellow"/>
+        </w:rPr>
+        <w:t>400)]</w:t>
       </w:r>
       <w:r>
         <w:rPr>
@@ -2403,7 +2728,21 @@
         <w:rPr>
           <w:highlight w:val="yellow"/>
         </w:rPr>
-        <w:t>[ProducesResponseType(</w:t>
+        <w:t>[</w:t>
+      </w:r>
+      <w:proofErr w:type="spellStart"/>
+      <w:r>
+        <w:rPr>
+          <w:highlight w:val="yellow"/>
+        </w:rPr>
+        <w:t>ProducesResponseType</w:t>
+      </w:r>
+      <w:proofErr w:type="spellEnd"/>
+      <w:r>
+        <w:rPr>
+          <w:highlight w:val="yellow"/>
+        </w:rPr>
+        <w:t>(</w:t>
       </w:r>
       <w:r>
         <w:rPr>
@@ -2433,7 +2772,29 @@
         <w:rPr>
           <w:highlight w:val="yellow"/>
         </w:rPr>
-        <w:t>[ProducesResponseType(404)]</w:t>
+        <w:t>[</w:t>
+      </w:r>
+      <w:proofErr w:type="spellStart"/>
+      <w:proofErr w:type="gramStart"/>
+      <w:r>
+        <w:rPr>
+          <w:highlight w:val="yellow"/>
+        </w:rPr>
+        <w:t>ProducesResponseType</w:t>
+      </w:r>
+      <w:proofErr w:type="spellEnd"/>
+      <w:r>
+        <w:rPr>
+          <w:highlight w:val="yellow"/>
+        </w:rPr>
+        <w:t>(</w:t>
+      </w:r>
+      <w:proofErr w:type="gramEnd"/>
+      <w:r>
+        <w:rPr>
+          <w:highlight w:val="yellow"/>
+        </w:rPr>
+        <w:t>404)]</w:t>
       </w:r>
       <w:r>
         <w:rPr>
@@ -2451,7 +2812,21 @@
         <w:rPr>
           <w:highlight w:val="yellow"/>
         </w:rPr>
-        <w:t>[ProducesResponseType(</w:t>
+        <w:t>[</w:t>
+      </w:r>
+      <w:proofErr w:type="spellStart"/>
+      <w:r>
+        <w:rPr>
+          <w:highlight w:val="yellow"/>
+        </w:rPr>
+        <w:t>ProducesResponseType</w:t>
+      </w:r>
+      <w:proofErr w:type="spellEnd"/>
+      <w:r>
+        <w:rPr>
+          <w:highlight w:val="yellow"/>
+        </w:rPr>
+        <w:t>(</w:t>
       </w:r>
       <w:r>
         <w:rPr>
@@ -2476,7 +2851,7 @@
       <w:pPr>
         <w:pStyle w:val="Heading1"/>
       </w:pPr>
-      <w:bookmarkStart w:id="12" w:name="_Toc159304438"/>
+      <w:bookmarkStart w:id="12" w:name="_Toc159348917"/>
       <w:r>
         <w:t>Visual Studio Code</w:t>
       </w:r>
@@ -2486,7 +2861,7 @@
       <w:pPr>
         <w:pStyle w:val="Heading2"/>
       </w:pPr>
-      <w:bookmarkStart w:id="13" w:name="_Toc159304439"/>
+      <w:bookmarkStart w:id="13" w:name="_Toc159348918"/>
       <w:r>
         <w:t>Suggested Setting on VS Code</w:t>
       </w:r>
@@ -2513,7 +2888,15 @@
         </w:numPr>
       </w:pPr>
       <w:r>
-        <w:t>File -&gt; Preferences -&gt; Settings -&gt; Text Editor -&gt; Formatting -&gt; Format On Save</w:t>
+        <w:t xml:space="preserve">File -&gt; Preferences -&gt; Settings -&gt; Text Editor -&gt; Formatting -&gt; Format </w:t>
+      </w:r>
+      <w:proofErr w:type="gramStart"/>
+      <w:r>
+        <w:t>On</w:t>
+      </w:r>
+      <w:proofErr w:type="gramEnd"/>
+      <w:r>
+        <w:t xml:space="preserve"> Save</w:t>
       </w:r>
     </w:p>
     <w:p>
@@ -2528,10 +2911,26 @@
         <w:t>File -&gt; Preferences -&gt; Settings -&gt;</w:t>
       </w:r>
       <w:r>
-        <w:t xml:space="preserve"> Search(place open brace on new line)-&gt; JavaScript …. Place Open Brace </w:t>
-      </w:r>
-      <w:r>
-        <w:t>on New Line For Control Blocks</w:t>
+        <w:t xml:space="preserve"> </w:t>
+      </w:r>
+      <w:proofErr w:type="gramStart"/>
+      <w:r>
+        <w:t>Search(</w:t>
+      </w:r>
+      <w:proofErr w:type="gramEnd"/>
+      <w:r>
+        <w:t xml:space="preserve">place open brace on new line)-&gt; JavaScript …. Place Open Brace </w:t>
+      </w:r>
+      <w:r>
+        <w:t xml:space="preserve">on New Line </w:t>
+      </w:r>
+      <w:proofErr w:type="gramStart"/>
+      <w:r>
+        <w:t>For</w:t>
+      </w:r>
+      <w:proofErr w:type="gramEnd"/>
+      <w:r>
+        <w:t xml:space="preserve"> Control Blocks</w:t>
       </w:r>
     </w:p>
     <w:p>
@@ -2546,7 +2945,23 @@
         <w:t>File -&gt; Preferences -&gt; Settings -&gt;</w:t>
       </w:r>
       <w:r>
-        <w:t xml:space="preserve"> Search(place open brace on new line)-&gt; JavaScript …. Place Open Brace on New Line For Functions</w:t>
+        <w:t xml:space="preserve"> </w:t>
+      </w:r>
+      <w:proofErr w:type="gramStart"/>
+      <w:r>
+        <w:t>Search(</w:t>
+      </w:r>
+      <w:proofErr w:type="gramEnd"/>
+      <w:r>
+        <w:t xml:space="preserve">place open brace on new line)-&gt; JavaScript …. Place Open Brace on New Line </w:t>
+      </w:r>
+      <w:proofErr w:type="gramStart"/>
+      <w:r>
+        <w:t>For</w:t>
+      </w:r>
+      <w:proofErr w:type="gramEnd"/>
+      <w:r>
+        <w:t xml:space="preserve"> Functions</w:t>
       </w:r>
     </w:p>
     <w:p>
@@ -2561,7 +2976,23 @@
         <w:t>File -&gt; Preferences -&gt; Settings -&gt;</w:t>
       </w:r>
       <w:r>
-        <w:t xml:space="preserve"> Search(place open brace on new line)-&gt; TypeScript …. Place Open Brace on New Line For Control Blocks</w:t>
+        <w:t xml:space="preserve"> </w:t>
+      </w:r>
+      <w:proofErr w:type="gramStart"/>
+      <w:r>
+        <w:t>Search(</w:t>
+      </w:r>
+      <w:proofErr w:type="gramEnd"/>
+      <w:r>
+        <w:t xml:space="preserve">place open brace on new line)-&gt; TypeScript …. Place Open Brace on New Line </w:t>
+      </w:r>
+      <w:proofErr w:type="gramStart"/>
+      <w:r>
+        <w:t>For</w:t>
+      </w:r>
+      <w:proofErr w:type="gramEnd"/>
+      <w:r>
+        <w:t xml:space="preserve"> Control Blocks</w:t>
       </w:r>
     </w:p>
     <w:p>
@@ -2576,16 +3007,45 @@
         <w:t>File -&gt; Preferences -&gt; Settings -&gt;</w:t>
       </w:r>
       <w:r>
-        <w:t xml:space="preserve"> Search(place open brace on new line)-&gt; TypeScript …. Place Open Brace on New Line For Functions</w:t>
+        <w:t xml:space="preserve"> </w:t>
+      </w:r>
+      <w:proofErr w:type="gramStart"/>
+      <w:r>
+        <w:t>Search(</w:t>
+      </w:r>
+      <w:proofErr w:type="gramEnd"/>
+      <w:r>
+        <w:t xml:space="preserve">place open brace on new line)-&gt; TypeScript …. Place Open Brace on New Line </w:t>
+      </w:r>
+      <w:proofErr w:type="gramStart"/>
+      <w:r>
+        <w:t>For</w:t>
+      </w:r>
+      <w:proofErr w:type="gramEnd"/>
+      <w:r>
+        <w:t xml:space="preserve"> Functions</w:t>
       </w:r>
     </w:p>
     <w:p>
       <w:pPr>
         <w:pStyle w:val="Heading2"/>
       </w:pPr>
-      <w:bookmarkStart w:id="14" w:name="_Toc159304440"/>
-      <w:r>
-        <w:t>If not .vscode folder generated</w:t>
+      <w:bookmarkStart w:id="14" w:name="_Toc159348919"/>
+      <w:r>
+        <w:t xml:space="preserve">If </w:t>
+      </w:r>
+      <w:proofErr w:type="gramStart"/>
+      <w:r>
+        <w:t>not .</w:t>
+      </w:r>
+      <w:proofErr w:type="spellStart"/>
+      <w:r>
+        <w:t>vscode</w:t>
+      </w:r>
+      <w:proofErr w:type="spellEnd"/>
+      <w:proofErr w:type="gramEnd"/>
+      <w:r>
+        <w:t xml:space="preserve"> folder generated</w:t>
       </w:r>
       <w:bookmarkEnd w:id="14"/>
     </w:p>
@@ -2598,7 +3058,20 @@
         </w:numPr>
       </w:pPr>
       <w:r>
-        <w:t xml:space="preserve">Generate the .vscode folder manually by </w:t>
+        <w:t xml:space="preserve">Generate </w:t>
+      </w:r>
+      <w:proofErr w:type="gramStart"/>
+      <w:r>
+        <w:t>the .</w:t>
+      </w:r>
+      <w:proofErr w:type="spellStart"/>
+      <w:r>
+        <w:t>vscode</w:t>
+      </w:r>
+      <w:proofErr w:type="spellEnd"/>
+      <w:proofErr w:type="gramEnd"/>
+      <w:r>
+        <w:t xml:space="preserve"> folder manually by </w:t>
       </w:r>
       <w:r>
         <w:t>opening your Command Palette (CTRL + SHIFT + P) and then select .NET: Generate Assets For Build And Debug.</w:t>
@@ -2612,15 +3085,38 @@
           <w:numId w:val="5"/>
         </w:numPr>
       </w:pPr>
-      <w:r>
-        <w:t>The .vscode folder has launch.json and tasks.json</w:t>
-      </w:r>
+      <w:proofErr w:type="gramStart"/>
+      <w:r>
+        <w:t>The .</w:t>
+      </w:r>
+      <w:proofErr w:type="spellStart"/>
+      <w:r>
+        <w:t>vscode</w:t>
+      </w:r>
+      <w:proofErr w:type="spellEnd"/>
+      <w:proofErr w:type="gramEnd"/>
+      <w:r>
+        <w:t xml:space="preserve"> folder has </w:t>
+      </w:r>
+      <w:proofErr w:type="spellStart"/>
+      <w:r>
+        <w:t>launch.json</w:t>
+      </w:r>
+      <w:proofErr w:type="spellEnd"/>
+      <w:r>
+        <w:t xml:space="preserve"> and </w:t>
+      </w:r>
+      <w:proofErr w:type="spellStart"/>
+      <w:r>
+        <w:t>tasks.json</w:t>
+      </w:r>
+      <w:proofErr w:type="spellEnd"/>
     </w:p>
     <w:p>
       <w:pPr>
         <w:pStyle w:val="Heading1"/>
       </w:pPr>
-      <w:bookmarkStart w:id="15" w:name="_Toc159304441"/>
+      <w:bookmarkStart w:id="15" w:name="_Toc159348920"/>
       <w:r>
         <w:t>Dotnet CLI commands</w:t>
       </w:r>
@@ -2659,7 +3155,15 @@
         </w:numPr>
       </w:pPr>
       <w:r>
-        <w:t xml:space="preserve">dotnet new webapi -n </w:t>
+        <w:t xml:space="preserve">dotnet new </w:t>
+      </w:r>
+      <w:proofErr w:type="spellStart"/>
+      <w:r>
+        <w:t>webapi</w:t>
+      </w:r>
+      <w:proofErr w:type="spellEnd"/>
+      <w:r>
+        <w:t xml:space="preserve"> -n </w:t>
       </w:r>
       <w:r>
         <w:t>&lt;&lt;project name&gt;&gt;</w:t>
@@ -2677,7 +3181,23 @@
         </w:numPr>
       </w:pPr>
       <w:r>
-        <w:t xml:space="preserve">create an webapi project with the given </w:t>
+        <w:t xml:space="preserve">create </w:t>
+      </w:r>
+      <w:proofErr w:type="gramStart"/>
+      <w:r>
+        <w:t>an</w:t>
+      </w:r>
+      <w:proofErr w:type="gramEnd"/>
+      <w:r>
+        <w:t xml:space="preserve"> </w:t>
+      </w:r>
+      <w:proofErr w:type="spellStart"/>
+      <w:r>
+        <w:t>webapi</w:t>
+      </w:r>
+      <w:proofErr w:type="spellEnd"/>
+      <w:r>
+        <w:t xml:space="preserve"> project with the given </w:t>
       </w:r>
       <w:r>
         <w:t xml:space="preserve">project </w:t>
@@ -2708,7 +3228,15 @@
         </w:numPr>
       </w:pPr>
       <w:r>
-        <w:t>this creates an project with the name and also create a new folder holding the project</w:t>
+        <w:t xml:space="preserve">this creates </w:t>
+      </w:r>
+      <w:proofErr w:type="gramStart"/>
+      <w:r>
+        <w:t>an</w:t>
+      </w:r>
+      <w:proofErr w:type="gramEnd"/>
+      <w:r>
+        <w:t xml:space="preserve"> project with the name and also create a new folder holding the project</w:t>
       </w:r>
     </w:p>
     <w:p>
@@ -2720,13 +3248,7 @@
         </w:numPr>
       </w:pPr>
       <w:r>
-        <w:t xml:space="preserve">if </w:t>
-      </w:r>
-      <w:r>
-        <w:t>–name &lt;&lt;project name&gt;&gt;</w:t>
-      </w:r>
-      <w:r>
-        <w:t xml:space="preserve"> is not provided, the project will be created in current folder and the folder name will be the project name</w:t>
+        <w:t>if –name &lt;&lt;project name&gt;&gt; is not provided, the project will be created in current folder and the folder name will be the project name</w:t>
       </w:r>
     </w:p>
     <w:p>
@@ -2744,17 +3266,41 @@
         <w:t xml:space="preserve"> for not using top level statement (i.e. there is </w:t>
       </w:r>
       <w:r>
-        <w:t>static void Main(string[] args)</w:t>
-      </w:r>
-      <w:r>
-        <w:t xml:space="preserve"> in program.cs)</w:t>
+        <w:t>static void Main(</w:t>
+      </w:r>
+      <w:proofErr w:type="gramStart"/>
+      <w:r>
+        <w:t>string[</w:t>
+      </w:r>
+      <w:proofErr w:type="gramEnd"/>
+      <w:r>
+        <w:t xml:space="preserve">] </w:t>
+      </w:r>
+      <w:proofErr w:type="spellStart"/>
+      <w:r>
+        <w:t>args</w:t>
+      </w:r>
+      <w:proofErr w:type="spellEnd"/>
+      <w:r>
+        <w:t>)</w:t>
+      </w:r>
+      <w:r>
+        <w:t xml:space="preserve"> in </w:t>
+      </w:r>
+      <w:proofErr w:type="spellStart"/>
+      <w:r>
+        <w:t>program.cs</w:t>
+      </w:r>
+      <w:proofErr w:type="spellEnd"/>
+      <w:r>
+        <w:t>)</w:t>
       </w:r>
     </w:p>
     <w:p>
       <w:pPr>
         <w:pStyle w:val="Heading1"/>
       </w:pPr>
-      <w:bookmarkStart w:id="16" w:name="_Toc159304442"/>
+      <w:bookmarkStart w:id="16" w:name="_Toc159348921"/>
       <w:r>
         <w:t>Items is being Looked for solutions</w:t>
       </w:r>

</xml_diff>